<commit_message>
added small section to a star
</commit_message>
<xml_diff>
--- a/docs/ALG_7_Graphen_Dijkstra_Dokumentation.docx
+++ b/docs/ALG_7_Graphen_Dijkstra_Dokumentation.docx
@@ -13,7 +13,7 @@
         <w:rPr>
           <w:lang w:val="de-DE"/>
         </w:rPr>
-        <w:t xml:space="preserve"> </w:t>
+        <w:t>-</w:t>
       </w:r>
       <w:r>
         <w:t>Algorithmus</w:t>
@@ -2480,14 +2480,27 @@
         </w:rPr>
         <w:t xml:space="preserve">Abbildung </w:t>
       </w:r>
-      <w:fldSimple w:instr=" SEQ Abbildung \* ARABIC ">
-        <w:r>
-          <w:rPr>
-            <w:noProof/>
-          </w:rPr>
-          <w:t>1</w:t>
-        </w:r>
-      </w:fldSimple>
+      <w:r>
+        <w:fldChar w:fldCharType="begin"/>
+      </w:r>
+      <w:r>
+        <w:instrText xml:space="preserve"> SEQ Abbildung \* ARABIC </w:instrText>
+      </w:r>
+      <w:r>
+        <w:fldChar w:fldCharType="separate"/>
+      </w:r>
+      <w:r>
+        <w:rPr>
+          <w:noProof/>
+        </w:rPr>
+        <w:t>1</w:t>
+      </w:r>
+      <w:r>
+        <w:rPr>
+          <w:noProof/>
+        </w:rPr>
+        <w:fldChar w:fldCharType="end"/>
+      </w:r>
       <w:r>
         <w:rPr>
           <w:lang w:val="de-DE"/>
@@ -2627,14 +2640,27 @@
       <w:r>
         <w:t xml:space="preserve">Abbildung </w:t>
       </w:r>
-      <w:fldSimple w:instr=" SEQ Abbildung \* ARABIC ">
-        <w:r>
-          <w:rPr>
-            <w:noProof/>
-          </w:rPr>
-          <w:t>2</w:t>
-        </w:r>
-      </w:fldSimple>
+      <w:r>
+        <w:fldChar w:fldCharType="begin"/>
+      </w:r>
+      <w:r>
+        <w:instrText xml:space="preserve"> SEQ Abbildung \* ARABIC </w:instrText>
+      </w:r>
+      <w:r>
+        <w:fldChar w:fldCharType="separate"/>
+      </w:r>
+      <w:r>
+        <w:rPr>
+          <w:noProof/>
+        </w:rPr>
+        <w:t>2</w:t>
+      </w:r>
+      <w:r>
+        <w:rPr>
+          <w:noProof/>
+        </w:rPr>
+        <w:fldChar w:fldCharType="end"/>
+      </w:r>
       <w:r>
         <w:rPr>
           <w:lang w:val="de-DE"/>
@@ -2809,14 +2835,27 @@
       <w:r>
         <w:t xml:space="preserve">Abbildung </w:t>
       </w:r>
-      <w:fldSimple w:instr=" SEQ Abbildung \* ARABIC ">
-        <w:r>
-          <w:rPr>
-            <w:noProof/>
-          </w:rPr>
-          <w:t>3</w:t>
-        </w:r>
-      </w:fldSimple>
+      <w:r>
+        <w:fldChar w:fldCharType="begin"/>
+      </w:r>
+      <w:r>
+        <w:instrText xml:space="preserve"> SEQ Abbildung \* ARABIC </w:instrText>
+      </w:r>
+      <w:r>
+        <w:fldChar w:fldCharType="separate"/>
+      </w:r>
+      <w:r>
+        <w:rPr>
+          <w:noProof/>
+        </w:rPr>
+        <w:t>3</w:t>
+      </w:r>
+      <w:r>
+        <w:rPr>
+          <w:noProof/>
+        </w:rPr>
+        <w:fldChar w:fldCharType="end"/>
+      </w:r>
       <w:r>
         <w:rPr>
           <w:lang w:val="de-DE"/>
@@ -3770,14 +3809,27 @@
       <w:r>
         <w:t xml:space="preserve">Quellcodeauszug </w:t>
       </w:r>
-      <w:fldSimple w:instr=" SEQ Quellcodeauszug \* ARABIC ">
-        <w:r>
-          <w:rPr>
-            <w:noProof/>
-          </w:rPr>
-          <w:t>1</w:t>
-        </w:r>
-      </w:fldSimple>
+      <w:r>
+        <w:fldChar w:fldCharType="begin"/>
+      </w:r>
+      <w:r>
+        <w:instrText xml:space="preserve"> SEQ Quellcodeauszug \* ARABIC </w:instrText>
+      </w:r>
+      <w:r>
+        <w:fldChar w:fldCharType="separate"/>
+      </w:r>
+      <w:r>
+        <w:rPr>
+          <w:noProof/>
+        </w:rPr>
+        <w:t>1</w:t>
+      </w:r>
+      <w:r>
+        <w:rPr>
+          <w:noProof/>
+        </w:rPr>
+        <w:fldChar w:fldCharType="end"/>
+      </w:r>
       <w:r>
         <w:rPr>
           <w:lang w:val="de-DE"/>
@@ -4812,14 +4864,27 @@
       <w:r>
         <w:t xml:space="preserve">Quellcodeauszug </w:t>
       </w:r>
-      <w:fldSimple w:instr=" SEQ Quellcodeauszug \* ARABIC ">
-        <w:r>
-          <w:rPr>
-            <w:noProof/>
-          </w:rPr>
-          <w:t>2</w:t>
-        </w:r>
-      </w:fldSimple>
+      <w:r>
+        <w:fldChar w:fldCharType="begin"/>
+      </w:r>
+      <w:r>
+        <w:instrText xml:space="preserve"> SEQ Quellcodeauszug \* ARABIC </w:instrText>
+      </w:r>
+      <w:r>
+        <w:fldChar w:fldCharType="separate"/>
+      </w:r>
+      <w:r>
+        <w:rPr>
+          <w:noProof/>
+        </w:rPr>
+        <w:t>2</w:t>
+      </w:r>
+      <w:r>
+        <w:rPr>
+          <w:noProof/>
+        </w:rPr>
+        <w:fldChar w:fldCharType="end"/>
+      </w:r>
       <w:r>
         <w:rPr>
           <w:lang w:val="de-DE"/>
@@ -5307,6 +5372,98 @@
     </w:p>
     <w:p>
       <w:pPr>
+        <w:rPr>
+          <w:rFonts w:cs="Arial"/>
+          <w:lang w:val="de-DE"/>
+        </w:rPr>
+      </w:pPr>
+      <w:r>
+        <w:rPr>
+          <w:lang w:val="de-DE"/>
+        </w:rPr>
+        <w:t xml:space="preserve">Ein bekanntes Problem des </w:t>
+      </w:r>
+      <w:r>
+        <w:rPr>
+          <w:rFonts w:cs="Arial"/>
+          <w:lang w:val="de-DE"/>
+        </w:rPr>
+        <w:t xml:space="preserve">Dijkstra‘s Algorithm </w:t>
+      </w:r>
+      <w:r>
+        <w:rPr>
+          <w:rFonts w:cs="Arial"/>
+          <w:lang w:val="de-DE"/>
+        </w:rPr>
+        <w:t xml:space="preserve">ist, dass Dijkstra immer die </w:t>
+      </w:r>
+      <w:r>
+        <w:rPr>
+          <w:rFonts w:cs="Arial"/>
+          <w:lang w:val="de-DE"/>
+        </w:rPr>
+        <w:t>vielversprechendste</w:t>
+      </w:r>
+      <w:r>
+        <w:rPr>
+          <w:rFonts w:cs="Arial"/>
+          <w:lang w:val="de-DE"/>
+        </w:rPr>
+        <w:t>n</w:t>
+      </w:r>
+      <w:r>
+        <w:rPr>
+          <w:rFonts w:cs="Arial"/>
+          <w:lang w:val="de-DE"/>
+        </w:rPr>
+        <w:t xml:space="preserve"> Kanten der Reihe nach</w:t>
+      </w:r>
+      <w:r>
+        <w:rPr>
+          <w:rFonts w:cs="Arial"/>
+          <w:lang w:val="de-DE"/>
+        </w:rPr>
+        <w:t xml:space="preserve"> verarbeitet. </w:t>
+      </w:r>
+      <w:r>
+        <w:rPr>
+          <w:rFonts w:cs="Arial"/>
+          <w:lang w:val="de-DE"/>
+        </w:rPr>
+        <w:t>Das führt ggf. dazu, dass Dijkstra in die falsche Richtung geht</w:t>
+      </w:r>
+      <w:r>
+        <w:rPr>
+          <w:rFonts w:cs="Arial"/>
+          <w:lang w:val="de-DE"/>
+        </w:rPr>
+        <w:t xml:space="preserve"> (siehe Abbildung unten)</w:t>
+      </w:r>
+      <w:r>
+        <w:rPr>
+          <w:rFonts w:cs="Arial"/>
+          <w:lang w:val="de-DE"/>
+        </w:rPr>
+        <w:t>, da die Kante in diese Richtung ein niedrigeres Gewicht aufweist</w:t>
+      </w:r>
+      <w:r>
+        <w:rPr>
+          <w:rFonts w:cs="Arial"/>
+          <w:lang w:val="de-DE"/>
+        </w:rPr>
+        <w:t>.</w:t>
+      </w:r>
+    </w:p>
+    <w:p>
+      <w:pPr>
+        <w:pStyle w:val="BodyText"/>
+        <w:rPr>
+          <w:lang w:val="de-DE"/>
+        </w:rPr>
+      </w:pPr>
+    </w:p>
+    <w:p>
+      <w:pPr>
         <w:jc w:val="left"/>
         <w:rPr>
           <w:lang w:val="en-US"/>
@@ -5371,14 +5528,27 @@
       <w:r>
         <w:t xml:space="preserve">Abbildung </w:t>
       </w:r>
-      <w:fldSimple w:instr=" SEQ Abbildung \* ARABIC ">
-        <w:r>
-          <w:rPr>
-            <w:noProof/>
-          </w:rPr>
-          <w:t>4</w:t>
-        </w:r>
-      </w:fldSimple>
+      <w:r>
+        <w:fldChar w:fldCharType="begin"/>
+      </w:r>
+      <w:r>
+        <w:instrText xml:space="preserve"> SEQ Abbildung \* ARABIC </w:instrText>
+      </w:r>
+      <w:r>
+        <w:fldChar w:fldCharType="separate"/>
+      </w:r>
+      <w:r>
+        <w:rPr>
+          <w:noProof/>
+        </w:rPr>
+        <w:t>4</w:t>
+      </w:r>
+      <w:r>
+        <w:rPr>
+          <w:noProof/>
+        </w:rPr>
+        <w:fldChar w:fldCharType="end"/>
+      </w:r>
       <w:r>
         <w:rPr>
           <w:lang w:val="de-DE"/>
@@ -5457,7 +5627,14 @@
         <w:rPr>
           <w:lang w:val="de-DE"/>
         </w:rPr>
-        <w:t xml:space="preserve">lgorithmus ein, der im Wesentlichen bei jedem Schritt vorausschaut, damit eine </w:t>
+        <w:t xml:space="preserve">lgorithmus ein, der im Wesentlichen bei jedem </w:t>
+      </w:r>
+      <w:r>
+        <w:rPr>
+          <w:lang w:val="de-DE"/>
+        </w:rPr>
+        <w:lastRenderedPageBreak/>
+        <w:t xml:space="preserve">Schritt vorausschaut, damit eine </w:t>
       </w:r>
       <w:r>
         <w:rPr>
@@ -5553,14 +5730,7 @@
         <w:rPr>
           <w:lang w:val="de-DE"/>
         </w:rPr>
-        <w:t xml:space="preserve">s unter Verwendung dieses </w:t>
-      </w:r>
-      <w:r>
-        <w:rPr>
-          <w:lang w:val="de-DE"/>
-        </w:rPr>
-        <w:lastRenderedPageBreak/>
-        <w:t xml:space="preserve">Knotens liefert. Daher ist A* </w:t>
+        <w:t xml:space="preserve">s unter Verwendung dieses Knotens liefert. Daher ist A* </w:t>
       </w:r>
       <w:r>
         <w:rPr>
@@ -6669,14 +6839,27 @@
       <w:r>
         <w:t xml:space="preserve">Abbildung </w:t>
       </w:r>
-      <w:fldSimple w:instr=" SEQ Abbildung \* ARABIC ">
-        <w:r>
-          <w:rPr>
-            <w:noProof/>
-          </w:rPr>
-          <w:t>5</w:t>
-        </w:r>
-      </w:fldSimple>
+      <w:r>
+        <w:fldChar w:fldCharType="begin"/>
+      </w:r>
+      <w:r>
+        <w:instrText xml:space="preserve"> SEQ Abbildung \* ARABIC </w:instrText>
+      </w:r>
+      <w:r>
+        <w:fldChar w:fldCharType="separate"/>
+      </w:r>
+      <w:r>
+        <w:rPr>
+          <w:noProof/>
+        </w:rPr>
+        <w:t>5</w:t>
+      </w:r>
+      <w:r>
+        <w:rPr>
+          <w:noProof/>
+        </w:rPr>
+        <w:fldChar w:fldCharType="end"/>
+      </w:r>
       <w:r>
         <w:rPr>
           <w:lang w:val="de-DE"/>
@@ -7241,14 +7424,27 @@
       <w:r>
         <w:t xml:space="preserve">Abbildung </w:t>
       </w:r>
-      <w:fldSimple w:instr=" SEQ Abbildung \* ARABIC ">
-        <w:r>
-          <w:rPr>
-            <w:noProof/>
-          </w:rPr>
-          <w:t>6</w:t>
-        </w:r>
-      </w:fldSimple>
+      <w:r>
+        <w:fldChar w:fldCharType="begin"/>
+      </w:r>
+      <w:r>
+        <w:instrText xml:space="preserve"> SEQ Abbildung \* ARABIC </w:instrText>
+      </w:r>
+      <w:r>
+        <w:fldChar w:fldCharType="separate"/>
+      </w:r>
+      <w:r>
+        <w:rPr>
+          <w:noProof/>
+        </w:rPr>
+        <w:t>6</w:t>
+      </w:r>
+      <w:r>
+        <w:rPr>
+          <w:noProof/>
+        </w:rPr>
+        <w:fldChar w:fldCharType="end"/>
+      </w:r>
       <w:r>
         <w:rPr>
           <w:lang w:val="de-DE"/>
@@ -9004,6 +9200,119 @@
     </w:lvl>
   </w:abstractNum>
   <w:abstractNum w:abstractNumId="9" w15:restartNumberingAfterBreak="0">
+    <w:nsid w:val="62094B5E"/>
+    <w:multiLevelType w:val="hybridMultilevel"/>
+    <w:tmpl w:val="14485E68"/>
+    <w:lvl w:ilvl="0" w:tplc="20000001">
+      <w:start w:val="1"/>
+      <w:numFmt w:val="bullet"/>
+      <w:lvlText w:val=""/>
+      <w:lvlJc w:val="left"/>
+      <w:pPr>
+        <w:ind w:left="720" w:hanging="360"/>
+      </w:pPr>
+      <w:rPr>
+        <w:rFonts w:ascii="Symbol" w:hAnsi="Symbol" w:hint="default"/>
+      </w:rPr>
+    </w:lvl>
+    <w:lvl w:ilvl="1" w:tplc="20000003" w:tentative="1">
+      <w:start w:val="1"/>
+      <w:numFmt w:val="bullet"/>
+      <w:lvlText w:val="o"/>
+      <w:lvlJc w:val="left"/>
+      <w:pPr>
+        <w:ind w:left="1440" w:hanging="360"/>
+      </w:pPr>
+      <w:rPr>
+        <w:rFonts w:ascii="Courier New" w:hAnsi="Courier New" w:cs="Courier New" w:hint="default"/>
+      </w:rPr>
+    </w:lvl>
+    <w:lvl w:ilvl="2" w:tplc="20000005" w:tentative="1">
+      <w:start w:val="1"/>
+      <w:numFmt w:val="bullet"/>
+      <w:lvlText w:val=""/>
+      <w:lvlJc w:val="left"/>
+      <w:pPr>
+        <w:ind w:left="2160" w:hanging="360"/>
+      </w:pPr>
+      <w:rPr>
+        <w:rFonts w:ascii="Wingdings" w:hAnsi="Wingdings" w:hint="default"/>
+      </w:rPr>
+    </w:lvl>
+    <w:lvl w:ilvl="3" w:tplc="20000001" w:tentative="1">
+      <w:start w:val="1"/>
+      <w:numFmt w:val="bullet"/>
+      <w:lvlText w:val=""/>
+      <w:lvlJc w:val="left"/>
+      <w:pPr>
+        <w:ind w:left="2880" w:hanging="360"/>
+      </w:pPr>
+      <w:rPr>
+        <w:rFonts w:ascii="Symbol" w:hAnsi="Symbol" w:hint="default"/>
+      </w:rPr>
+    </w:lvl>
+    <w:lvl w:ilvl="4" w:tplc="20000003" w:tentative="1">
+      <w:start w:val="1"/>
+      <w:numFmt w:val="bullet"/>
+      <w:lvlText w:val="o"/>
+      <w:lvlJc w:val="left"/>
+      <w:pPr>
+        <w:ind w:left="3600" w:hanging="360"/>
+      </w:pPr>
+      <w:rPr>
+        <w:rFonts w:ascii="Courier New" w:hAnsi="Courier New" w:cs="Courier New" w:hint="default"/>
+      </w:rPr>
+    </w:lvl>
+    <w:lvl w:ilvl="5" w:tplc="20000005" w:tentative="1">
+      <w:start w:val="1"/>
+      <w:numFmt w:val="bullet"/>
+      <w:lvlText w:val=""/>
+      <w:lvlJc w:val="left"/>
+      <w:pPr>
+        <w:ind w:left="4320" w:hanging="360"/>
+      </w:pPr>
+      <w:rPr>
+        <w:rFonts w:ascii="Wingdings" w:hAnsi="Wingdings" w:hint="default"/>
+      </w:rPr>
+    </w:lvl>
+    <w:lvl w:ilvl="6" w:tplc="20000001" w:tentative="1">
+      <w:start w:val="1"/>
+      <w:numFmt w:val="bullet"/>
+      <w:lvlText w:val=""/>
+      <w:lvlJc w:val="left"/>
+      <w:pPr>
+        <w:ind w:left="5040" w:hanging="360"/>
+      </w:pPr>
+      <w:rPr>
+        <w:rFonts w:ascii="Symbol" w:hAnsi="Symbol" w:hint="default"/>
+      </w:rPr>
+    </w:lvl>
+    <w:lvl w:ilvl="7" w:tplc="20000003" w:tentative="1">
+      <w:start w:val="1"/>
+      <w:numFmt w:val="bullet"/>
+      <w:lvlText w:val="o"/>
+      <w:lvlJc w:val="left"/>
+      <w:pPr>
+        <w:ind w:left="5760" w:hanging="360"/>
+      </w:pPr>
+      <w:rPr>
+        <w:rFonts w:ascii="Courier New" w:hAnsi="Courier New" w:cs="Courier New" w:hint="default"/>
+      </w:rPr>
+    </w:lvl>
+    <w:lvl w:ilvl="8" w:tplc="20000005" w:tentative="1">
+      <w:start w:val="1"/>
+      <w:numFmt w:val="bullet"/>
+      <w:lvlText w:val=""/>
+      <w:lvlJc w:val="left"/>
+      <w:pPr>
+        <w:ind w:left="6480" w:hanging="360"/>
+      </w:pPr>
+      <w:rPr>
+        <w:rFonts w:ascii="Wingdings" w:hAnsi="Wingdings" w:hint="default"/>
+      </w:rPr>
+    </w:lvl>
+  </w:abstractNum>
+  <w:abstractNum w:abstractNumId="10" w15:restartNumberingAfterBreak="0">
     <w:nsid w:val="68E97EBC"/>
     <w:multiLevelType w:val="hybridMultilevel"/>
     <w:tmpl w:val="83A025C0"/>
@@ -9143,7 +9452,7 @@
       </w:rPr>
     </w:lvl>
   </w:abstractNum>
-  <w:abstractNum w:abstractNumId="10" w15:restartNumberingAfterBreak="0">
+  <w:abstractNum w:abstractNumId="11" w15:restartNumberingAfterBreak="0">
     <w:nsid w:val="7FFD583D"/>
     <w:multiLevelType w:val="hybridMultilevel"/>
     <w:tmpl w:val="CE30BACA"/>
@@ -9263,10 +9572,10 @@
     <w:abstractNumId w:val="0"/>
   </w:num>
   <w:num w:numId="3">
-    <w:abstractNumId w:val="9"/>
+    <w:abstractNumId w:val="10"/>
   </w:num>
   <w:num w:numId="4">
-    <w:abstractNumId w:val="10"/>
+    <w:abstractNumId w:val="11"/>
   </w:num>
   <w:num w:numId="5">
     <w:abstractNumId w:val="3"/>
@@ -9288,6 +9597,9 @@
   </w:num>
   <w:num w:numId="11">
     <w:abstractNumId w:val="4"/>
+  </w:num>
+  <w:num w:numId="12">
+    <w:abstractNumId w:val="9"/>
   </w:num>
 </w:numbering>
 </file>

</xml_diff>

<commit_message>
Proofread and expanded Chapter 3
</commit_message>
<xml_diff>
--- a/docs/ALG_7_Graphen_Dijkstra_Dokumentation.docx
+++ b/docs/ALG_7_Graphen_Dijkstra_Dokumentation.docx
@@ -13,7 +13,7 @@
         <w:rPr>
           <w:lang w:val="de-DE"/>
         </w:rPr>
-        <w:t>-</w:t>
+        <w:t xml:space="preserve"> </w:t>
       </w:r>
       <w:r>
         <w:t>Algorithmus</w:t>
@@ -2531,7 +2531,43 @@
         <w:rPr>
           <w:lang w:val="de-DE"/>
         </w:rPr>
-        <w:t xml:space="preserve"> haben die Kanten keine Orientierung oder Richtung. Dies bedeutet, dass die Kante (u, v) identisch ist mit der Kante (v, u). In so einem Graph könnten Knoten beispielsweise Städte darstellen und eine Kante könnte eine bidirektionale Straße repr</w:t>
+        <w:t xml:space="preserve"> haben die Kanten keine Orientierung oder Richtung. Dies bedeutet, dass die Kante (u, v) identisch ist mit der Kante (v, u). In einem </w:t>
+      </w:r>
+      <w:r>
+        <w:rPr>
+          <w:lang w:val="de-DE"/>
+        </w:rPr>
+        <w:t xml:space="preserve"> derartigen </w:t>
+      </w:r>
+      <w:r>
+        <w:rPr>
+          <w:lang w:val="de-DE"/>
+        </w:rPr>
+        <w:t>Graph</w:t>
+      </w:r>
+      <w:r>
+        <w:rPr>
+          <w:lang w:val="de-DE"/>
+        </w:rPr>
+        <w:t>en</w:t>
+      </w:r>
+      <w:r>
+        <w:rPr>
+          <w:lang w:val="de-DE"/>
+        </w:rPr>
+        <w:t xml:space="preserve"> könnten Knoten beispielsweise Städte darstellen und </w:t>
+      </w:r>
+      <w:r>
+        <w:rPr>
+          <w:lang w:val="de-DE"/>
+        </w:rPr>
+        <w:t>jede</w:t>
+      </w:r>
+      <w:r>
+        <w:rPr>
+          <w:lang w:val="de-DE"/>
+        </w:rPr>
+        <w:t xml:space="preserve"> Kante eine bidirektionale Straße repr</w:t>
       </w:r>
       <w:r>
         <w:rPr>
@@ -2727,19 +2763,13 @@
         <w:rPr>
           <w:lang w:val="de-DE"/>
         </w:rPr>
-        <w:t xml:space="preserve">ine Kante (u, v) den Weg von dem Knoten u zum Knoten v. Die Knoten könnten Menschen darstellen und eine Kante könnte eine Person u sein, die </w:t>
-      </w:r>
-      <w:r>
-        <w:rPr>
-          <w:lang w:val="de-DE"/>
-        </w:rPr>
-        <w:t xml:space="preserve">der </w:t>
-      </w:r>
-      <w:r>
-        <w:rPr>
-          <w:lang w:val="de-DE"/>
-        </w:rPr>
-        <w:t>Person v ein Geschenk gekauft hat.</w:t>
+        <w:t xml:space="preserve">ine Kante (u, v) den Weg von dem Knoten u zum Knoten v. </w:t>
+      </w:r>
+      <w:r>
+        <w:rPr>
+          <w:lang w:val="de-DE"/>
+        </w:rPr>
+        <w:t>In einem solchen Graphen könnten die Knoten Prozesse in einem System darstellen, während die Kanten Abhängigkeiten oder die Zugriffe der Prozesse aufeinander repräsentieren könnten.</w:t>
       </w:r>
     </w:p>
     <w:p>
@@ -2874,7 +2904,19 @@
         <w:rPr>
           <w:lang w:val="de-DE"/>
         </w:rPr>
-        <w:t xml:space="preserve">In einem gewichteten Graph enthalten die Kanten einen beliebigen Wert wie z.B. Kosten, eine Entfernung oder eine Menge. </w:t>
+        <w:t>In einem gewichteten Graph enthalten die Kanten einen beliebigen Wert wie z.B. Kosten, eine Entfernung oder eine Menge.</w:t>
+      </w:r>
+      <w:r>
+        <w:rPr>
+          <w:lang w:val="de-DE"/>
+        </w:rPr>
+        <w:t xml:space="preserve"> Dieser Wert wird als Gewicht der Kante bezeichnet.</w:t>
+      </w:r>
+      <w:r>
+        <w:rPr>
+          <w:lang w:val="de-DE"/>
+        </w:rPr>
+        <w:t xml:space="preserve"> </w:t>
       </w:r>
       <w:r>
         <w:rPr>
@@ -2886,7 +2928,14 @@
         <w:rPr>
           <w:lang w:val="de-DE"/>
         </w:rPr>
-        <w:t xml:space="preserve">ewichtete Kanten </w:t>
+        <w:t xml:space="preserve">ewichtete </w:t>
+      </w:r>
+      <w:r>
+        <w:rPr>
+          <w:lang w:val="de-DE"/>
+        </w:rPr>
+        <w:lastRenderedPageBreak/>
+        <w:t xml:space="preserve">Kanten </w:t>
       </w:r>
       <w:r>
         <w:rPr>
@@ -2913,10 +2962,304 @@
         <w:rPr>
           <w:lang w:val="de-DE"/>
         </w:rPr>
+        <w:t>3 Beschreibung des Dijkstra-Algorithmus</w:t>
+      </w:r>
+      <w:bookmarkEnd w:id="11"/>
+    </w:p>
+    <w:p>
+      <w:pPr>
+        <w:pStyle w:val="Heading2"/>
+        <w:rPr>
+          <w:lang w:val="de-DE"/>
+        </w:rPr>
+      </w:pPr>
+      <w:bookmarkStart w:id="12" w:name="_Toc75078514"/>
+      <w:r>
+        <w:rPr>
+          <w:lang w:val="de-DE"/>
+        </w:rPr>
+        <w:t>3.1 Problemstellung</w:t>
+      </w:r>
+      <w:r>
+        <w:rPr>
+          <w:lang w:val="de-DE"/>
+        </w:rPr>
+        <w:t xml:space="preserve"> und Voraussetzungen</w:t>
+      </w:r>
+      <w:bookmarkEnd w:id="12"/>
+    </w:p>
+    <w:p>
+      <w:pPr>
+        <w:rPr>
+          <w:lang w:val="de-DE"/>
+        </w:rPr>
+      </w:pPr>
+      <w:r>
+        <w:rPr>
+          <w:lang w:val="de-DE"/>
+        </w:rPr>
+        <w:t xml:space="preserve">Der Dijkstra-Algorithmus wird verwendet, um das Problem des kürzesten Pfades auf einem gewichteten Graphen zu lösen. Das </w:t>
+      </w:r>
+      <w:r>
+        <w:rPr>
+          <w:lang w:val="de-DE"/>
+        </w:rPr>
+        <w:t>Gesamtgew</w:t>
+      </w:r>
+      <w:r>
+        <w:rPr>
+          <w:lang w:val="de-DE"/>
+        </w:rPr>
+        <w:t>icht</w:t>
+      </w:r>
+      <w:r>
+        <w:rPr>
+          <w:lang w:val="de-DE"/>
+        </w:rPr>
+        <w:t xml:space="preserve"> eines Pfades ergibt sich aus der Summe der Gewichte aller Kanten entlang des Pfades.</w:t>
+      </w:r>
+      <w:r>
+        <w:rPr>
+          <w:lang w:val="de-DE"/>
+        </w:rPr>
+        <w:t xml:space="preserve"> Theoretisch ließe sich dies</w:t>
+      </w:r>
+      <w:r>
+        <w:rPr>
+          <w:lang w:val="de-DE"/>
+        </w:rPr>
+        <w:t xml:space="preserve"> zwar umsetzen, indem einfach alle Pfade berechnet und denjenigen mit den geringsten Pfadkosten </w:t>
+      </w:r>
+      <w:r>
+        <w:rPr>
+          <w:lang w:val="de-DE"/>
+        </w:rPr>
+        <w:t xml:space="preserve">bzw. dem geringsten Gewicht </w:t>
+      </w:r>
+      <w:r>
+        <w:rPr>
+          <w:lang w:val="de-DE"/>
+        </w:rPr>
+        <w:t>aus</w:t>
+      </w:r>
+      <w:r>
+        <w:rPr>
+          <w:lang w:val="de-DE"/>
+        </w:rPr>
+        <w:t>ge</w:t>
+      </w:r>
+      <w:r>
+        <w:rPr>
+          <w:lang w:val="de-DE"/>
+        </w:rPr>
+        <w:t>wählt</w:t>
+      </w:r>
+      <w:r>
+        <w:rPr>
+          <w:lang w:val="de-DE"/>
+        </w:rPr>
+        <w:t xml:space="preserve"> werden</w:t>
+      </w:r>
+      <w:r>
+        <w:rPr>
+          <w:lang w:val="de-DE"/>
+        </w:rPr>
+        <w:t>, aufgrund der sehr hohen Anzahl und Einbeziehung vieler Pfade, deren Betrachtung nicht zielführend ist, da sie beispielsweise unnötige Umwege machen oder zyklische Segmente enthalten</w:t>
+      </w:r>
+      <w:r>
+        <w:rPr>
+          <w:lang w:val="de-DE"/>
+        </w:rPr>
+        <w:t>, sind dafür in der Praxis allerdings effizientere Algorithmen notwendig</w:t>
+      </w:r>
+      <w:r>
+        <w:rPr>
+          <w:lang w:val="de-DE"/>
+        </w:rPr>
+        <w:t>.</w:t>
+      </w:r>
+    </w:p>
+    <w:p>
+      <w:pPr>
+        <w:rPr>
+          <w:lang w:val="de-DE"/>
+        </w:rPr>
+      </w:pPr>
+      <w:r>
+        <w:rPr>
+          <w:lang w:val="de-DE"/>
+        </w:rPr>
+        <w:t xml:space="preserve">Eine Sonderform und Vereinfachung des kürzeste-Pfade-Problems stellt das kürzeste-Pfade-Problem mit Startknoten dar, zu dessen Lösung der Dijkstra-Algorithmus verwendet werden kann. </w:t>
+      </w:r>
+      <w:r>
+        <w:rPr>
+          <w:lang w:val="de-DE"/>
+        </w:rPr>
+        <w:t>Bei diesem Problem</w:t>
+      </w:r>
+      <w:r>
+        <w:rPr>
+          <w:lang w:val="de-DE"/>
+        </w:rPr>
+        <w:t xml:space="preserve"> kann sowohl der kürzeste Pfad zu einem bestimmten Zielknoten, als auch der kürzeste Pfad zu jedem Knoten berechnet werden.</w:t>
+      </w:r>
+      <w:r>
+        <w:rPr>
+          <w:lang w:val="de-DE"/>
+        </w:rPr>
+        <w:t xml:space="preserve"> Dabei beruhen Algorithmen, die zur Lösung dieses Problems verwendet werden, üblicherweise auf der Eigenschaft, dass ein </w:t>
+      </w:r>
+      <w:r>
+        <w:rPr>
+          <w:lang w:val="de-DE"/>
+        </w:rPr>
+        <w:t>kürzester Pfad zwischen zwei nicht benachbarten Knoten auch weitere kürzeste Pfade enthält. Diese Eigenschaft bezeichnet man als optimale-Teilstruktur-Eigenschaft, und sie stellt eine wichtige Voraussetzung für die Anwendbarkeit von Greedy-Algorithmen, zu denen auch Dijkstras Algorithmus zählt, dar.</w:t>
+      </w:r>
+    </w:p>
+    <w:p>
+      <w:pPr>
+        <w:rPr>
+          <w:lang w:val="de-DE"/>
+        </w:rPr>
+      </w:pPr>
+      <w:r>
+        <w:rPr>
+          <w:lang w:val="de-DE"/>
+        </w:rPr>
+        <w:t>Der Dijkstra-Algorithmus setzt weiterhin voraus, dass alle Gewichte des zu untersuchenden Graphen nicht negativ sind, da dies sonst zu zyklischen Pfaden führen könnte.</w:t>
+      </w:r>
+      <w:r>
+        <w:rPr>
+          <w:lang w:val="de-DE"/>
+        </w:rPr>
+        <w:t xml:space="preserve"> Ob der Graph gerichtet oder ungerichtet ist spielt</w:t>
+      </w:r>
+      <w:r>
+        <w:rPr>
+          <w:lang w:val="de-DE"/>
+        </w:rPr>
+        <w:t xml:space="preserve"> für die Anwendbarkeit von Dijkstras Algorithmus</w:t>
+      </w:r>
+      <w:r>
+        <w:rPr>
+          <w:lang w:val="de-DE"/>
+        </w:rPr>
+        <w:t xml:space="preserve"> </w:t>
+      </w:r>
+      <w:r>
+        <w:rPr>
+          <w:lang w:val="de-DE"/>
+        </w:rPr>
+        <w:t xml:space="preserve">hingegen </w:t>
+      </w:r>
+      <w:r>
+        <w:rPr>
+          <w:lang w:val="de-DE"/>
+        </w:rPr>
+        <w:t>keine Rolle.</w:t>
+      </w:r>
+    </w:p>
+    <w:p>
+      <w:pPr>
+        <w:pStyle w:val="Heading2"/>
+      </w:pPr>
+      <w:bookmarkStart w:id="13" w:name="_Toc75078515"/>
+      <w:r>
+        <w:rPr>
+          <w:lang w:val="de-DE"/>
+        </w:rPr>
+        <w:t xml:space="preserve">3.2 </w:t>
+      </w:r>
+      <w:r>
+        <w:rPr>
+          <w:lang w:val="de-DE"/>
+        </w:rPr>
+        <w:t>Beschreibung des Dijkstra-Algorithmus</w:t>
+      </w:r>
+      <w:bookmarkEnd w:id="13"/>
+    </w:p>
+    <w:p>
+      <w:pPr>
+        <w:rPr>
+          <w:lang w:val="de-DE"/>
+        </w:rPr>
+      </w:pPr>
+      <w:r>
+        <w:rPr>
+          <w:lang w:val="de-DE"/>
+        </w:rPr>
+        <w:t>Dijkstras Algorithmus nimmt zunächst unendliche Kosten zu allen Knoten außer dem Startknoten an, dieser bekommt Kosten von null zugewiesen und wird als aktuell aktiver Knoten gesetzt. Ausgehend vom aktiven Knoten werden anschließend die vorhandenen Kosten aller benachbarten Knoten</w:t>
+      </w:r>
+      <w:r>
+        <w:rPr>
+          <w:lang w:val="de-DE"/>
+        </w:rPr>
+        <w:t xml:space="preserve"> (zu denen eine Kante führt)</w:t>
+      </w:r>
+      <w:r>
+        <w:rPr>
+          <w:lang w:val="de-DE"/>
+        </w:rPr>
+        <w:t xml:space="preserve"> mit de</w:t>
+      </w:r>
+      <w:r>
+        <w:rPr>
+          <w:lang w:val="de-DE"/>
+        </w:rPr>
+        <w:t xml:space="preserve">r Summe aus den dem aktiven Knoten zugewiesenen Kosten und den Kosten der Kante, die den aktiven mit dem benachbarten Knoten verbindet, verglichen. Dem benachbarten Knoten wird nun der geringere der beiden Werte als neue Kosten zugewiesen. Sind alle benachbarten Knoten </w:t>
+      </w:r>
+      <w:r>
+        <w:rPr>
+          <w:lang w:val="de-DE"/>
+        </w:rPr>
+        <w:t>auf diese Art abgehandelt</w:t>
+      </w:r>
+      <w:r>
+        <w:rPr>
+          <w:lang w:val="de-DE"/>
+        </w:rPr>
+        <w:t>, so wird der der aktuelle Knoten als besucht markiert sowie der unbesuchte Knoten, dem aktuell die geringsten Kosten zugewiesen sind, als aktiver Knoten gesetzt und das Vorgehen wiederholt.</w:t>
+      </w:r>
+    </w:p>
+    <w:p>
+      <w:pPr>
+        <w:rPr>
+          <w:lang w:val="de-DE"/>
+        </w:rPr>
+      </w:pPr>
+      <w:r>
+        <w:rPr>
+          <w:lang w:val="de-DE"/>
+        </w:rPr>
+        <w:t>Falls alle Knoten besucht wurden oder die geringsten Kosten zu einem unbesuchten Knoten unendlich sind (dies bedeutet, dass kein Pfad vom Startknoten zu diesem Knoten existiert), ist Dijkstras Algorithmus beendet.</w:t>
+      </w:r>
+    </w:p>
+    <w:p>
+      <w:pPr>
+        <w:rPr>
+          <w:lang w:val="de-DE"/>
+        </w:rPr>
+      </w:pPr>
+      <w:r>
+        <w:rPr>
+          <w:lang w:val="de-DE"/>
+        </w:rPr>
+        <w:t>Ist alternativ nur ein bestimmter Knoten als Zielknoten bekannt und ein Pfad ist nur zu diesem gewünscht, so kann der Dijkstra-Algorithmus bereits beendet werden, sobald dieser als aktiver Knoten gesetzt wird, da zu diesem Zeitpunkt bereits der kürzeste Pfad zum Zielknoten gefunden wurde. Dies wird als Early Stopping bezeichnet und stellt eine Optimierung des Algorithmus dar, da so in vielen Fällen deutlich weniger Knoten besucht und Pfade überprüft werden müssen.</w:t>
+      </w:r>
+    </w:p>
+    <w:p>
+      <w:pPr>
+        <w:rPr>
+          <w:lang w:val="de-DE"/>
+        </w:rPr>
+      </w:pPr>
+      <w:r>
+        <w:rPr>
+          <w:lang w:val="de-DE"/>
+        </w:rPr>
         <w:lastRenderedPageBreak/>
-        <w:t>3 Beschreibung des Dijkstra-Algorithmus</w:t>
-      </w:r>
-      <w:bookmarkEnd w:id="11"/>
+        <w:t>In Kapitel 3.1 wurde Dijkstras Algorithmus als zu den Greedy-Algorithmen gehörig klassifiziert. Hierbei ist anzumerken, dass, obwohl Greedy-Strategien allgemein nicht immer auch zu optimalen Ergebnissen führen, der Dijkstra-Algorithmus stets korrekt ist, also tatsächlich die kostengünstigsten Pfade berechnet.</w:t>
+      </w:r>
     </w:p>
     <w:p>
       <w:pPr>
@@ -2925,257 +3268,11 @@
           <w:lang w:val="de-DE"/>
         </w:rPr>
       </w:pPr>
-      <w:bookmarkStart w:id="12" w:name="_Toc75078514"/>
-      <w:r>
-        <w:rPr>
-          <w:lang w:val="de-DE"/>
-        </w:rPr>
-        <w:t>3.1 Problemstellung</w:t>
-      </w:r>
-      <w:r>
-        <w:rPr>
-          <w:lang w:val="de-DE"/>
-        </w:rPr>
-        <w:t xml:space="preserve"> und Voraussetzungen</w:t>
-      </w:r>
-      <w:bookmarkEnd w:id="12"/>
-    </w:p>
-    <w:p>
-      <w:pPr>
-        <w:rPr>
-          <w:lang w:val="de-DE"/>
-        </w:rPr>
-      </w:pPr>
-      <w:r>
-        <w:rPr>
-          <w:lang w:val="de-DE"/>
-        </w:rPr>
-        <w:t xml:space="preserve">Der Dijkstra-Algorithmus wird verwendet, um das Problem des kürzesten Pfades auf einem gewichteten Graphen zu lösen. Das </w:t>
-      </w:r>
-      <w:r>
-        <w:rPr>
-          <w:lang w:val="de-DE"/>
-        </w:rPr>
-        <w:t>Gesamtgew</w:t>
-      </w:r>
-      <w:r>
-        <w:rPr>
-          <w:lang w:val="de-DE"/>
-        </w:rPr>
-        <w:t>icht</w:t>
-      </w:r>
-      <w:r>
-        <w:rPr>
-          <w:lang w:val="de-DE"/>
-        </w:rPr>
-        <w:t xml:space="preserve"> eines Pfades ergibt sich aus der Summe der Gewichte aller Kanten entlang des Pfades.</w:t>
-      </w:r>
-      <w:r>
-        <w:rPr>
-          <w:lang w:val="de-DE"/>
-        </w:rPr>
-        <w:t xml:space="preserve"> Theoretisch ließe sich dies</w:t>
-      </w:r>
-      <w:r>
-        <w:rPr>
-          <w:lang w:val="de-DE"/>
-        </w:rPr>
-        <w:t xml:space="preserve"> zwar umsetzen, indem einfach alle Pfade berechnet und denjenigen mit den geringsten Pfadkosten </w:t>
-      </w:r>
-      <w:r>
-        <w:rPr>
-          <w:lang w:val="de-DE"/>
-        </w:rPr>
-        <w:t xml:space="preserve">bzw. dem geringsten Gewicht </w:t>
-      </w:r>
-      <w:r>
-        <w:rPr>
-          <w:lang w:val="de-DE"/>
-        </w:rPr>
-        <w:t>auswählt</w:t>
-      </w:r>
-      <w:r>
-        <w:rPr>
-          <w:lang w:val="de-DE"/>
-        </w:rPr>
-        <w:t xml:space="preserve"> werden</w:t>
-      </w:r>
-      <w:r>
-        <w:rPr>
-          <w:lang w:val="de-DE"/>
-        </w:rPr>
-        <w:t>, aufgrund der sehr hohen Anzahl und Einbeziehung vieler Pfade, deren Betrachtung nicht zielführend ist, da sie beispielsweise unnötige Umwege machen oder zyklische Segmente enthalten</w:t>
-      </w:r>
-      <w:r>
-        <w:rPr>
-          <w:lang w:val="de-DE"/>
-        </w:rPr>
-        <w:t>, sind dafür in der Praxis allerdings effizientere Algorithmen notwendig</w:t>
-      </w:r>
-      <w:r>
-        <w:rPr>
-          <w:lang w:val="de-DE"/>
-        </w:rPr>
-        <w:t>.</w:t>
-      </w:r>
-    </w:p>
-    <w:p>
-      <w:pPr>
-        <w:rPr>
-          <w:lang w:val="de-DE"/>
-        </w:rPr>
-      </w:pPr>
-      <w:r>
-        <w:rPr>
-          <w:lang w:val="de-DE"/>
-        </w:rPr>
-        <w:t>Eine Sonderform und Vereinfachung des kürzeste-Pfade-Problems stellt das kürzeste-Pfade-Problem mit Startknoten dar, zu dessen Lösung der Dijkstra-Algorithmus verwendet werden kann. Dabei kann sowohl der kürzeste Pfad zu einem bestimmten Zielknoten, als auch der kürzeste Pfad zu jedem Knoten berechnet werden.</w:t>
-      </w:r>
-      <w:r>
-        <w:rPr>
-          <w:lang w:val="de-DE"/>
-        </w:rPr>
-        <w:t xml:space="preserve"> Dabei beruhen Algorithmen, die zur Lösung dieses Problems verwendet werden, üblicherweise auf der Eigenschaft, dass ein </w:t>
-      </w:r>
-      <w:r>
-        <w:rPr>
-          <w:lang w:val="de-DE"/>
-        </w:rPr>
-        <w:t>kürzester Pfad zwischen zwei nicht benachbarten Knoten auch weitere kürzeste Pfade enthält. Diese Eigenschaft bezeichnet man als optimale-Teilstruktur-Eigenschaft, und sie stellt eine wichtige Voraussetzung für die Anwendbarkeit von Greedy-Algorithmen, zu denen auch Dijkstras Algorithmus zählt, dar.</w:t>
-      </w:r>
-    </w:p>
-    <w:p>
-      <w:pPr>
-        <w:rPr>
-          <w:lang w:val="de-DE"/>
-        </w:rPr>
-      </w:pPr>
-      <w:r>
-        <w:rPr>
-          <w:lang w:val="de-DE"/>
-        </w:rPr>
-        <w:t>Der Dijkstra-Algorithmus setzt weiterhin voraus, dass alle Gewichte des zu untersuchenden Graphen nicht negativ sind, da dies sonst zu zyklischen Pfaden führen könnte.</w:t>
-      </w:r>
-      <w:r>
-        <w:rPr>
-          <w:lang w:val="de-DE"/>
-        </w:rPr>
-        <w:t xml:space="preserve"> Ob der Graph gerichtet oder ungerichtet ist spielt </w:t>
-      </w:r>
-      <w:r>
-        <w:rPr>
-          <w:lang w:val="de-DE"/>
-        </w:rPr>
-        <w:t xml:space="preserve">hingegen </w:t>
-      </w:r>
-      <w:r>
-        <w:rPr>
-          <w:lang w:val="de-DE"/>
-        </w:rPr>
-        <w:t>keine Rolle.</w:t>
-      </w:r>
-    </w:p>
-    <w:p>
-      <w:pPr>
-        <w:pStyle w:val="Heading2"/>
-      </w:pPr>
-      <w:bookmarkStart w:id="13" w:name="_Toc75078515"/>
-      <w:r>
-        <w:rPr>
-          <w:lang w:val="de-DE"/>
-        </w:rPr>
-        <w:t xml:space="preserve">3.2 </w:t>
-      </w:r>
-      <w:r>
-        <w:rPr>
-          <w:lang w:val="de-DE"/>
-        </w:rPr>
-        <w:t>Beschreibung des Dijkstra-Algorithmus</w:t>
-      </w:r>
-      <w:bookmarkEnd w:id="13"/>
-    </w:p>
-    <w:p>
-      <w:pPr>
-        <w:rPr>
-          <w:lang w:val="de-DE"/>
-        </w:rPr>
-      </w:pPr>
-      <w:r>
-        <w:rPr>
-          <w:lang w:val="de-DE"/>
-        </w:rPr>
-        <w:t>Dijkstras Algorithmus nimmt zunächst unendliche Kosten zu allen Knoten außer dem Startknoten an, dieser bekommt Kosten von null zugewiesen und er wird als aktuell aktiver Knoten gesetzt. Ausgehend vom aktiven Knoten werden anschließend die vorhandenen Kosten aller benachbarten Knoten</w:t>
-      </w:r>
-      <w:r>
-        <w:rPr>
-          <w:lang w:val="de-DE"/>
-        </w:rPr>
-        <w:t xml:space="preserve"> (zu denen eine Kante führt)</w:t>
-      </w:r>
-      <w:r>
-        <w:rPr>
-          <w:lang w:val="de-DE"/>
-        </w:rPr>
-        <w:t xml:space="preserve"> mit de</w:t>
-      </w:r>
-      <w:r>
-        <w:rPr>
-          <w:lang w:val="de-DE"/>
-        </w:rPr>
-        <w:t xml:space="preserve">r Summe aus den dem aktiven Knoten zugewiesenen Kosten und den Kosten der Kante, die den aktiven mit dem benachbarten Knoten verbindet, verglichen. Dem benachbarten Knoten wird nun der geringere der beiden Werte als neue Kosten zugewiesen. Sind alle benachbarten Knoten </w:t>
-      </w:r>
-      <w:r>
-        <w:rPr>
-          <w:lang w:val="de-DE"/>
-        </w:rPr>
-        <w:t>auf diese Art abgehandelt</w:t>
-      </w:r>
-      <w:r>
-        <w:rPr>
-          <w:lang w:val="de-DE"/>
-        </w:rPr>
-        <w:t>, so wird der der aktuelle Knoten als besucht markiert sowie der unbesuchte Knoten, dem aktuell die geringsten Kosten zugewiesen sind, als aktiver Knoten gesetzt und das Vorgehen wiederholt.</w:t>
-      </w:r>
-    </w:p>
-    <w:p>
-      <w:pPr>
-        <w:rPr>
-          <w:lang w:val="de-DE"/>
-        </w:rPr>
-      </w:pPr>
-      <w:r>
-        <w:rPr>
-          <w:lang w:val="de-DE"/>
-        </w:rPr>
-        <w:t>Falls alle Knoten besucht wurden oder die geringsten Kosten zu einem unbesuchten Knoten unendlich sind (dies bedeutet, dass kein Pfad vom Startknoten zu diesem Knoten existiert), ist Dijkstras Algorithmus beendet.</w:t>
-      </w:r>
-    </w:p>
-    <w:p>
-      <w:pPr>
-        <w:rPr>
-          <w:lang w:val="de-DE"/>
-        </w:rPr>
-      </w:pPr>
-      <w:r>
-        <w:rPr>
-          <w:lang w:val="de-DE"/>
-        </w:rPr>
-        <w:t>Ist alternativ nur ein bestimmter Knoten als Zielknoten bekannt und ein Pfad ist nur zu diesem gewünscht, so kann der Dijkstra-Algorithmus bereits beendet werden, sobald dieser als aktiver Knoten gesetzt wird, da zu diesem Zeitpunkt bereits der kürzeste Pfad zum Zielknoten gefunden wurde. Dies wird als Early Stopping bezeichnet und stellt eine Optimierung des Algorithmus dar, da so in vielen Fällen deutlich weniger Knoten besucht und Pfade überprüft werden müssen.</w:t>
-      </w:r>
-    </w:p>
-    <w:p>
-      <w:pPr>
-        <w:pStyle w:val="Heading2"/>
-        <w:rPr>
-          <w:lang w:val="de-DE"/>
-        </w:rPr>
-      </w:pPr>
       <w:bookmarkStart w:id="14" w:name="_Toc75078516"/>
       <w:r>
         <w:rPr>
           <w:lang w:val="de-DE"/>
         </w:rPr>
-        <w:lastRenderedPageBreak/>
         <w:t>3.3 Lazy-Implementierung des Dijkstra-Algorithmus</w:t>
       </w:r>
       <w:bookmarkEnd w:id="14"/>
@@ -3196,7 +3293,43 @@
         <w:rPr>
           <w:lang w:val="de-DE"/>
         </w:rPr>
-        <w:t xml:space="preserve">m Feld gespeichert sind und keine explizite Priority Queue implementiert wird besitzt Dijkstras Algorithmus eine zeitliche Komplexität von </w:t>
+        <w:t xml:space="preserve">m Feld gespeichert sind und keine explizite </w:t>
+      </w:r>
+      <w:r>
+        <w:rPr>
+          <w:lang w:val="de-DE"/>
+        </w:rPr>
+        <w:t>Prioritätswarteschlange (</w:t>
+      </w:r>
+      <w:r>
+        <w:rPr>
+          <w:lang w:val="de-DE"/>
+        </w:rPr>
+        <w:t>Priority Queue</w:t>
+      </w:r>
+      <w:r>
+        <w:rPr>
+          <w:lang w:val="de-DE"/>
+        </w:rPr>
+        <w:t>)</w:t>
+      </w:r>
+      <w:r>
+        <w:rPr>
+          <w:lang w:val="de-DE"/>
+        </w:rPr>
+        <w:t xml:space="preserve"> implementiert wird</w:t>
+      </w:r>
+      <w:r>
+        <w:rPr>
+          <w:lang w:val="de-DE"/>
+        </w:rPr>
+        <w:t>,</w:t>
+      </w:r>
+      <w:r>
+        <w:rPr>
+          <w:lang w:val="de-DE"/>
+        </w:rPr>
+        <w:t xml:space="preserve"> besitzt Dijkstras Algorithmus eine zeitliche Komplexität von </w:t>
       </w:r>
     </w:p>
     <w:p>
@@ -3407,6 +3540,12 @@
         <w:rPr>
           <w:lang w:val="de-DE"/>
         </w:rPr>
+        <w:t xml:space="preserve">Bei diesen und allen folgenden Komplexitätsangaben bezeichnet V die Anzahl der Knoten (engl. Vertices) und E die Anzahl der Kanten (engl. Edges). </w:t>
+      </w:r>
+      <w:r>
+        <w:rPr>
+          <w:lang w:val="de-DE"/>
+        </w:rPr>
         <w:t>In Quellcodeauszug 2 ist zu s</w:t>
       </w:r>
       <w:r>
@@ -3421,7 +3560,16 @@
         <w:pStyle w:val="Code"/>
       </w:pPr>
       <w:r>
-        <w:t>function dijkstra(graph, n, s</w:t>
+        <w:rPr>
+          <w:color w:val="5B9BD5" w:themeColor="accent5"/>
+        </w:rPr>
+        <w:t xml:space="preserve">function </w:t>
+      </w:r>
+      <w:r>
+        <w:t>dijkstra_lazy</w:t>
+      </w:r>
+      <w:r>
+        <w:t>(graph, n, s</w:t>
       </w:r>
       <w:r>
         <w:t>tart</w:t>
@@ -3450,7 +3598,13 @@
         <w:t>]</w:t>
       </w:r>
       <w:r>
-        <w:t xml:space="preserve"> # size n</w:t>
+        <w:t xml:space="preserve"> </w:t>
+      </w:r>
+      <w:r>
+        <w:rPr>
+          <w:color w:val="70AD47" w:themeColor="accent6"/>
+        </w:rPr>
+        <w:t># size n</w:t>
       </w:r>
     </w:p>
     <w:p>
@@ -3461,7 +3615,13 @@
         <w:t xml:space="preserve">    </w:t>
       </w:r>
       <w:r>
-        <w:t>prev = [null, null, …, null] # size n</w:t>
+        <w:t xml:space="preserve">prev = [null, null, …, null] </w:t>
+      </w:r>
+      <w:r>
+        <w:rPr>
+          <w:color w:val="70AD47" w:themeColor="accent6"/>
+        </w:rPr>
+        <w:t># size n</w:t>
       </w:r>
     </w:p>
     <w:p>
@@ -3472,7 +3632,10 @@
         <w:t xml:space="preserve">    </w:t>
       </w:r>
       <w:r>
-        <w:t>distance = [</w:t>
+        <w:t>costs</w:t>
+      </w:r>
+      <w:r>
+        <w:t xml:space="preserve"> = [</w:t>
       </w:r>
       <w:r>
         <w:rPr>
@@ -3483,7 +3646,13 @@
         <w:t>∞, ∞, …, ∞, ∞</w:t>
       </w:r>
       <w:r>
-        <w:t>] # size n</w:t>
+        <w:t xml:space="preserve">] </w:t>
+      </w:r>
+      <w:r>
+        <w:rPr>
+          <w:color w:val="70AD47" w:themeColor="accent6"/>
+        </w:rPr>
+        <w:t># size n</w:t>
       </w:r>
     </w:p>
     <w:p>
@@ -3494,7 +3663,10 @@
         <w:t xml:space="preserve">    </w:t>
       </w:r>
       <w:r>
-        <w:t>distance[s</w:t>
+        <w:t>costs</w:t>
+      </w:r>
+      <w:r>
+        <w:t>[s</w:t>
       </w:r>
       <w:r>
         <w:t>tart</w:t>
@@ -3544,7 +3716,13 @@
         <w:t xml:space="preserve">    </w:t>
       </w:r>
       <w:r>
-        <w:t>while pq.size() != 0:</w:t>
+        <w:rPr>
+          <w:color w:val="5B9BD5" w:themeColor="accent5"/>
+        </w:rPr>
+        <w:t>while</w:t>
+      </w:r>
+      <w:r>
+        <w:t xml:space="preserve"> pq.size() != 0:</w:t>
       </w:r>
     </w:p>
     <w:p>
@@ -3558,7 +3736,10 @@
         <w:t xml:space="preserve">      </w:t>
       </w:r>
       <w:r>
-        <w:t>index, min</w:t>
+        <w:t>current</w:t>
+      </w:r>
+      <w:r>
+        <w:t>, min</w:t>
       </w:r>
       <w:r>
         <w:t>_v</w:t>
@@ -3578,7 +3759,13 @@
         <w:t xml:space="preserve">      </w:t>
       </w:r>
       <w:r>
-        <w:t>visited[index] = true</w:t>
+        <w:t>visited[</w:t>
+      </w:r>
+      <w:r>
+        <w:t>current</w:t>
+      </w:r>
+      <w:r>
+        <w:t>] = true</w:t>
       </w:r>
     </w:p>
     <w:p>
@@ -3597,13 +3784,37 @@
         <w:t xml:space="preserve">      </w:t>
       </w:r>
       <w:r>
-        <w:t>for edge</w:t>
-      </w:r>
-      <w:r>
-        <w:t xml:space="preserve"> in</w:t>
-      </w:r>
-      <w:r>
-        <w:t xml:space="preserve"> g[index]:</w:t>
+        <w:rPr>
+          <w:color w:val="5B9BD5" w:themeColor="accent5"/>
+        </w:rPr>
+        <w:t>for</w:t>
+      </w:r>
+      <w:r>
+        <w:t xml:space="preserve"> edge</w:t>
+      </w:r>
+      <w:r>
+        <w:t xml:space="preserve"> </w:t>
+      </w:r>
+      <w:r>
+        <w:rPr>
+          <w:color w:val="5B9BD5" w:themeColor="accent5"/>
+        </w:rPr>
+        <w:t>in</w:t>
+      </w:r>
+      <w:r>
+        <w:t xml:space="preserve"> g</w:t>
+      </w:r>
+      <w:r>
+        <w:t>raph</w:t>
+      </w:r>
+      <w:r>
+        <w:t>[</w:t>
+      </w:r>
+      <w:r>
+        <w:t>current</w:t>
+      </w:r>
+      <w:r>
+        <w:t>]:</w:t>
       </w:r>
     </w:p>
     <w:p>
@@ -3617,7 +3828,25 @@
         <w:t xml:space="preserve">        </w:t>
       </w:r>
       <w:r>
-        <w:t>if visited[edge.to]: continue</w:t>
+        <w:rPr>
+          <w:color w:val="5B9BD5" w:themeColor="accent5"/>
+        </w:rPr>
+        <w:t xml:space="preserve">if </w:t>
+      </w:r>
+      <w:r>
+        <w:t>visited[edge.</w:t>
+      </w:r>
+      <w:r>
+        <w:t>destination</w:t>
+      </w:r>
+      <w:r>
+        <w:t xml:space="preserve">]: </w:t>
+      </w:r>
+      <w:r>
+        <w:rPr>
+          <w:color w:val="5B9BD5" w:themeColor="accent5"/>
+        </w:rPr>
+        <w:t>continue</w:t>
       </w:r>
     </w:p>
     <w:p>
@@ -3634,10 +3863,25 @@
         <w:t>new</w:t>
       </w:r>
       <w:r>
-        <w:t>_d</w:t>
-      </w:r>
-      <w:r>
-        <w:t>istance = distance[index] + edge.cost</w:t>
+        <w:t>_</w:t>
+      </w:r>
+      <w:r>
+        <w:t>cost</w:t>
+      </w:r>
+      <w:r>
+        <w:t xml:space="preserve"> = </w:t>
+      </w:r>
+      <w:r>
+        <w:t>costs</w:t>
+      </w:r>
+      <w:r>
+        <w:t>[</w:t>
+      </w:r>
+      <w:r>
+        <w:t>current</w:t>
+      </w:r>
+      <w:r>
+        <w:t>] + edge.cost</w:t>
       </w:r>
     </w:p>
     <w:p>
@@ -3659,13 +3903,34 @@
         <w:t xml:space="preserve">         </w:t>
       </w:r>
       <w:r>
-        <w:t>if new</w:t>
-      </w:r>
-      <w:r>
-        <w:t>_d</w:t>
-      </w:r>
-      <w:r>
-        <w:t>istance &lt; distance[edge.to]:</w:t>
+        <w:rPr>
+          <w:color w:val="5B9BD5" w:themeColor="accent5"/>
+        </w:rPr>
+        <w:t xml:space="preserve">if </w:t>
+      </w:r>
+      <w:r>
+        <w:t>new</w:t>
+      </w:r>
+      <w:r>
+        <w:t>_</w:t>
+      </w:r>
+      <w:r>
+        <w:t>cost</w:t>
+      </w:r>
+      <w:r>
+        <w:t xml:space="preserve"> &lt; </w:t>
+      </w:r>
+      <w:r>
+        <w:t>costs</w:t>
+      </w:r>
+      <w:r>
+        <w:t>[edge.</w:t>
+      </w:r>
+      <w:r>
+        <w:t>destination</w:t>
+      </w:r>
+      <w:r>
+        <w:t>]:</w:t>
       </w:r>
     </w:p>
     <w:p>
@@ -3676,10 +3941,19 @@
         <w:t xml:space="preserve">    </w:t>
       </w:r>
       <w:r>
-        <w:t xml:space="preserve">             </w:t>
-      </w:r>
-      <w:r>
-        <w:t>prev[edge.to] = index</w:t>
+        <w:t xml:space="preserve">            </w:t>
+      </w:r>
+      <w:r>
+        <w:t>prev[edge.</w:t>
+      </w:r>
+      <w:r>
+        <w:t>destination</w:t>
+      </w:r>
+      <w:r>
+        <w:t xml:space="preserve">] = </w:t>
+      </w:r>
+      <w:r>
+        <w:t>current</w:t>
       </w:r>
     </w:p>
     <w:p>
@@ -3690,36 +3964,111 @@
         <w:t xml:space="preserve">     </w:t>
       </w:r>
       <w:r>
+        <w:t xml:space="preserve">           </w:t>
+      </w:r>
+      <w:r>
+        <w:t>distance[edge.</w:t>
+      </w:r>
+      <w:r>
+        <w:t>destination</w:t>
+      </w:r>
+      <w:r>
+        <w:t>] = new</w:t>
+      </w:r>
+      <w:r>
+        <w:t>_</w:t>
+      </w:r>
+      <w:r>
+        <w:t>cost</w:t>
+      </w:r>
+    </w:p>
+    <w:p>
+      <w:pPr>
+        <w:pStyle w:val="Code"/>
+      </w:pPr>
+      <w:r>
+        <w:t xml:space="preserve">    </w:t>
+      </w:r>
+      <w:r>
         <w:t xml:space="preserve">            </w:t>
       </w:r>
       <w:r>
-        <w:t>distance[edge.to] = new</w:t>
-      </w:r>
-      <w:r>
-        <w:t>_d</w:t>
-      </w:r>
-      <w:r>
-        <w:t>istance</w:t>
+        <w:t>pq.insert((edge.</w:t>
+      </w:r>
+      <w:r>
+        <w:t>destination</w:t>
+      </w:r>
+      <w:r>
+        <w:t>, new</w:t>
+      </w:r>
+      <w:r>
+        <w:t>_</w:t>
+      </w:r>
+      <w:r>
+        <w:t>cost</w:t>
+      </w:r>
+      <w:r>
+        <w:t>))</w:t>
       </w:r>
     </w:p>
     <w:p>
       <w:pPr>
         <w:pStyle w:val="Code"/>
       </w:pPr>
+    </w:p>
+    <w:p>
+      <w:pPr>
+        <w:pStyle w:val="Code"/>
+      </w:pPr>
+      <w:r>
+        <w:t xml:space="preserve">  </w:t>
+      </w:r>
+      <w:r>
+        <w:t xml:space="preserve">      </w:t>
+      </w:r>
+      <w:r>
+        <w:rPr>
+          <w:color w:val="5B9BD5" w:themeColor="accent5"/>
+        </w:rPr>
+        <w:t xml:space="preserve">if </w:t>
+      </w:r>
+      <w:r>
+        <w:t>current</w:t>
+      </w:r>
+      <w:r>
+        <w:t xml:space="preserve"> == </w:t>
+      </w:r>
+      <w:r>
+        <w:t>destination</w:t>
+      </w:r>
+      <w:r>
+        <w:t>:</w:t>
+      </w:r>
+    </w:p>
+    <w:p>
+      <w:pPr>
+        <w:pStyle w:val="Code"/>
+      </w:pPr>
       <w:r>
         <w:t xml:space="preserve">    </w:t>
       </w:r>
       <w:r>
-        <w:t xml:space="preserve">             </w:t>
-      </w:r>
-      <w:r>
-        <w:t>pq.insert((edge.to, new</w:t>
-      </w:r>
-      <w:r>
-        <w:t>_d</w:t>
-      </w:r>
-      <w:r>
-        <w:t>istance))</w:t>
+        <w:t xml:space="preserve">        </w:t>
+      </w:r>
+      <w:r>
+        <w:rPr>
+          <w:color w:val="5B9BD5" w:themeColor="accent5"/>
+        </w:rPr>
+        <w:t xml:space="preserve">return </w:t>
+      </w:r>
+      <w:r>
+        <w:t>distance[</w:t>
+      </w:r>
+      <w:r>
+        <w:t>destination</w:t>
+      </w:r>
+      <w:r>
+        <w:t>]</w:t>
       </w:r>
     </w:p>
     <w:p>
@@ -3730,60 +4079,16 @@
     <w:p>
       <w:pPr>
         <w:pStyle w:val="Code"/>
-      </w:pPr>
-      <w:r>
-        <w:t xml:space="preserve">  </w:t>
-      </w:r>
-      <w:r>
-        <w:t xml:space="preserve">      </w:t>
-      </w:r>
-      <w:r>
-        <w:t xml:space="preserve">if index == </w:t>
-      </w:r>
-      <w:r>
-        <w:t>destination</w:t>
-      </w:r>
-      <w:r>
-        <w:t>:</w:t>
-      </w:r>
-    </w:p>
-    <w:p>
-      <w:pPr>
-        <w:pStyle w:val="Code"/>
+        <w:rPr>
+          <w:lang w:val="de-DE"/>
+        </w:rPr>
       </w:pPr>
       <w:r>
         <w:t xml:space="preserve">    </w:t>
       </w:r>
       <w:r>
-        <w:t xml:space="preserve">        </w:t>
-      </w:r>
-      <w:r>
-        <w:t>return distance[</w:t>
-      </w:r>
-      <w:r>
-        <w:t>destination</w:t>
-      </w:r>
-      <w:r>
-        <w:t>]</w:t>
-      </w:r>
-    </w:p>
-    <w:p>
-      <w:pPr>
-        <w:pStyle w:val="Code"/>
-      </w:pPr>
-    </w:p>
-    <w:p>
-      <w:pPr>
-        <w:pStyle w:val="Code"/>
-        <w:rPr>
-          <w:lang w:val="de-DE"/>
-        </w:rPr>
-      </w:pPr>
-      <w:r>
-        <w:t xml:space="preserve">    </w:t>
-      </w:r>
-      <w:r>
-        <w:rPr>
+        <w:rPr>
+          <w:color w:val="5B9BD5" w:themeColor="accent5"/>
           <w:lang w:val="de-DE"/>
         </w:rPr>
         <w:t xml:space="preserve">return </w:t>
@@ -3846,6 +4151,62 @@
     </w:p>
     <w:p>
       <w:pPr>
+        <w:rPr>
+          <w:lang w:val="de-DE"/>
+        </w:rPr>
+      </w:pPr>
+      <w:r>
+        <w:rPr>
+          <w:lang w:val="de-DE"/>
+        </w:rPr>
+        <w:t>D</w:t>
+      </w:r>
+      <w:r>
+        <w:rPr>
+          <w:lang w:val="de-DE"/>
+        </w:rPr>
+        <w:t xml:space="preserve">er Algorithmus </w:t>
+      </w:r>
+      <w:r>
+        <w:rPr>
+          <w:lang w:val="de-DE"/>
+        </w:rPr>
+        <w:t xml:space="preserve">kann </w:t>
+      </w:r>
+      <w:r>
+        <w:rPr>
+          <w:lang w:val="de-DE"/>
+        </w:rPr>
+        <w:t>in diesem Fall</w:t>
+      </w:r>
+      <w:r>
+        <w:rPr>
+          <w:lang w:val="de-DE"/>
+        </w:rPr>
+        <w:t xml:space="preserve"> dazu führen, dass Duplikate in der Priority Queue landen. Wird daraufhin ein Knoten als aktiv gesetzt, bei dem die aktuell bekannten Kosten geringer als die aus der Queue erhaltenen kosten sind, wird dieser ignoriert. Dies wird als Lazy Deleting </w:t>
+      </w:r>
+      <w:r>
+        <w:rPr>
+          <w:lang w:val="de-DE"/>
+        </w:rPr>
+        <w:lastRenderedPageBreak/>
+        <w:t xml:space="preserve">bezeichnet und ist der Grund dafür, dass diese Implementierung Lazy-Implementierung </w:t>
+      </w:r>
+      <w:r>
+        <w:rPr>
+          <w:lang w:val="de-DE"/>
+        </w:rPr>
+        <w:t>genannt</w:t>
+      </w:r>
+      <w:r>
+        <w:rPr>
+          <w:lang w:val="de-DE"/>
+        </w:rPr>
+        <w:t xml:space="preserve"> wird.</w:t>
+      </w:r>
+    </w:p>
+    <w:p>
+      <w:pPr>
         <w:pStyle w:val="Heading2"/>
         <w:rPr>
           <w:lang w:val="de-DE"/>
@@ -3876,20 +4237,25 @@
         <w:rPr>
           <w:lang w:val="de-DE"/>
         </w:rPr>
-        <w:t xml:space="preserve"> Decrease-Key-Operationen sind kostengünstiger als das Entfernen von Elementen aus einer Priority Queue oder einem Heap und somit für eine effiziente Implementierung zu bevorzugen. Die Eager-Implementierung ist besonders bei dicht </w:t>
-      </w:r>
-      <w:r>
-        <w:rPr>
-          <w:lang w:val="de-DE"/>
-        </w:rPr>
-        <w:lastRenderedPageBreak/>
-        <w:t>besetzten Graphen von Vorteil</w:t>
-      </w:r>
-      <w:r>
-        <w:rPr>
-          <w:lang w:val="de-DE"/>
-        </w:rPr>
-        <w:t>, entspricht hinsichtlich der Zeitkomplexität allerdings der Lazy-Implementierung.</w:t>
+        <w:t xml:space="preserve"> Decrease-Key-Operationen sind kostengünstiger als das Entfernen von Elementen aus einer Priority Queue oder einem Heap und somit für eine effiziente Implementierung zu bevorzugen. Die Eager-Implementierung ist besonders bei dicht besetzten Graphen von Vorteil</w:t>
+      </w:r>
+      <w:r>
+        <w:rPr>
+          <w:lang w:val="de-DE"/>
+        </w:rPr>
+        <w:t>, entspricht hinsichtlich der Zeitkomplexität allerdings der Lazy-Implementierung</w:t>
+      </w:r>
+      <w:r>
+        <w:rPr>
+          <w:lang w:val="de-DE"/>
+        </w:rPr>
+        <w:t>, da bei der Komplexität immer der ungünstigste Fall betrachtet wird</w:t>
+      </w:r>
+      <w:r>
+        <w:rPr>
+          <w:lang w:val="de-DE"/>
+        </w:rPr>
+        <w:t>.</w:t>
       </w:r>
     </w:p>
     <w:p>
@@ -3922,6 +4288,7 @@
       <w:r>
         <w:rPr>
           <w:rFonts w:ascii="Consolas" w:hAnsi="Consolas"/>
+          <w:color w:val="5B9BD5" w:themeColor="accent5"/>
           <w:lang w:val="en-US"/>
         </w:rPr>
         <w:t>f</w:t>
@@ -3929,9 +4296,17 @@
       <w:r>
         <w:rPr>
           <w:rFonts w:ascii="Consolas" w:hAnsi="Consolas"/>
-          <w:lang w:val="en-US"/>
-        </w:rPr>
-        <w:t xml:space="preserve">unction </w:t>
+          <w:color w:val="5B9BD5" w:themeColor="accent5"/>
+          <w:lang w:val="en-US"/>
+        </w:rPr>
+        <w:t>unction</w:t>
+      </w:r>
+      <w:r>
+        <w:rPr>
+          <w:rFonts w:ascii="Consolas" w:hAnsi="Consolas"/>
+          <w:lang w:val="en-US"/>
+        </w:rPr>
+        <w:t xml:space="preserve"> </w:t>
       </w:r>
       <w:r>
         <w:rPr>
@@ -3945,7 +4320,35 @@
           <w:rFonts w:ascii="Consolas" w:hAnsi="Consolas"/>
           <w:lang w:val="en-US"/>
         </w:rPr>
-        <w:t>ijkstra(g, n, s</w:t>
+        <w:t>ijkstra</w:t>
+      </w:r>
+      <w:r>
+        <w:rPr>
+          <w:rFonts w:ascii="Consolas" w:hAnsi="Consolas"/>
+          <w:lang w:val="en-US"/>
+        </w:rPr>
+        <w:t>_eager</w:t>
+      </w:r>
+      <w:r>
+        <w:rPr>
+          <w:rFonts w:ascii="Consolas" w:hAnsi="Consolas"/>
+          <w:lang w:val="en-US"/>
+        </w:rPr>
+        <w:t>(g</w:t>
+      </w:r>
+      <w:r>
+        <w:rPr>
+          <w:rFonts w:ascii="Consolas" w:hAnsi="Consolas"/>
+          <w:lang w:val="en-US"/>
+        </w:rPr>
+        <w:t>raph</w:t>
+      </w:r>
+      <w:r>
+        <w:rPr>
+          <w:rFonts w:ascii="Consolas" w:hAnsi="Consolas"/>
+          <w:lang w:val="en-US"/>
+        </w:rPr>
+        <w:t>, n, s</w:t>
       </w:r>
       <w:r>
         <w:rPr>
@@ -3989,7 +4392,15 @@
           <w:rFonts w:ascii="Consolas" w:hAnsi="Consolas"/>
           <w:lang w:val="en-US"/>
         </w:rPr>
-        <w:t>isited = [false, false, …, false] # size n</w:t>
+        <w:t xml:space="preserve">isited = [false, false, …, false] </w:t>
+      </w:r>
+      <w:r>
+        <w:rPr>
+          <w:rFonts w:ascii="Consolas" w:hAnsi="Consolas"/>
+          <w:color w:val="70AD47" w:themeColor="accent6"/>
+          <w:lang w:val="en-US"/>
+        </w:rPr>
+        <w:t># size n</w:t>
       </w:r>
     </w:p>
     <w:p>
@@ -4019,7 +4430,15 @@
           <w:rFonts w:ascii="Consolas" w:hAnsi="Consolas"/>
           <w:lang w:val="en-US"/>
         </w:rPr>
-        <w:t>prev = [null, null, …, null] # size n</w:t>
+        <w:t xml:space="preserve">prev = [null, null, …, null] </w:t>
+      </w:r>
+      <w:r>
+        <w:rPr>
+          <w:rFonts w:ascii="Consolas" w:hAnsi="Consolas"/>
+          <w:color w:val="70AD47" w:themeColor="accent6"/>
+          <w:lang w:val="en-US"/>
+        </w:rPr>
+        <w:t># size n</w:t>
       </w:r>
     </w:p>
     <w:p>
@@ -4042,7 +4461,22 @@
           <w:rFonts w:ascii="Consolas" w:hAnsi="Consolas"/>
           <w:lang w:val="en-US"/>
         </w:rPr>
-        <w:t>distance = [∞, ∞, …, ∞, ∞] # size n</w:t>
+        <w:t>costs</w:t>
+      </w:r>
+      <w:r>
+        <w:rPr>
+          <w:rFonts w:ascii="Consolas" w:hAnsi="Consolas"/>
+          <w:lang w:val="en-US"/>
+        </w:rPr>
+        <w:t xml:space="preserve"> = [∞, ∞, …, ∞, ∞] </w:t>
+      </w:r>
+      <w:r>
+        <w:rPr>
+          <w:rFonts w:ascii="Consolas" w:hAnsi="Consolas"/>
+          <w:color w:val="70AD47" w:themeColor="accent6"/>
+          <w:lang w:val="en-US"/>
+        </w:rPr>
+        <w:t># size n</w:t>
       </w:r>
     </w:p>
     <w:p>
@@ -4065,7 +4499,14 @@
           <w:rFonts w:ascii="Consolas" w:hAnsi="Consolas"/>
           <w:lang w:val="en-US"/>
         </w:rPr>
-        <w:t>distance[s</w:t>
+        <w:t>costs</w:t>
+      </w:r>
+      <w:r>
+        <w:rPr>
+          <w:rFonts w:ascii="Consolas" w:hAnsi="Consolas"/>
+          <w:lang w:val="en-US"/>
+        </w:rPr>
+        <w:t>[s</w:t>
       </w:r>
       <w:r>
         <w:rPr>
@@ -4183,9 +4624,17 @@
       <w:r>
         <w:rPr>
           <w:rFonts w:ascii="Consolas" w:hAnsi="Consolas"/>
-          <w:lang w:val="en-US"/>
-        </w:rPr>
-        <w:t>while pq.size() != 0:</w:t>
+          <w:color w:val="5B9BD5" w:themeColor="accent5"/>
+          <w:lang w:val="en-US"/>
+        </w:rPr>
+        <w:t xml:space="preserve">while </w:t>
+      </w:r>
+      <w:r>
+        <w:rPr>
+          <w:rFonts w:ascii="Consolas" w:hAnsi="Consolas"/>
+          <w:lang w:val="en-US"/>
+        </w:rPr>
+        <w:t>pq.size() != 0:</w:t>
       </w:r>
     </w:p>
     <w:p>
@@ -4215,7 +4664,14 @@
           <w:rFonts w:ascii="Consolas" w:hAnsi="Consolas"/>
           <w:lang w:val="en-US"/>
         </w:rPr>
-        <w:t>index, min</w:t>
+        <w:t>current</w:t>
+      </w:r>
+      <w:r>
+        <w:rPr>
+          <w:rFonts w:ascii="Consolas" w:hAnsi="Consolas"/>
+          <w:lang w:val="en-US"/>
+        </w:rPr>
+        <w:t>, min</w:t>
       </w:r>
       <w:r>
         <w:rPr>
@@ -4229,7 +4685,21 @@
           <w:rFonts w:ascii="Consolas" w:hAnsi="Consolas"/>
           <w:lang w:val="en-US"/>
         </w:rPr>
-        <w:t>alue = pq.poll()</w:t>
+        <w:t xml:space="preserve">alue = </w:t>
+      </w:r>
+      <w:r>
+        <w:rPr>
+          <w:rFonts w:ascii="Consolas" w:hAnsi="Consolas"/>
+          <w:lang w:val="en-US"/>
+        </w:rPr>
+        <w:t>i</w:t>
+      </w:r>
+      <w:r>
+        <w:rPr>
+          <w:rFonts w:ascii="Consolas" w:hAnsi="Consolas"/>
+          <w:lang w:val="en-US"/>
+        </w:rPr>
+        <w:t>pq.poll()</w:t>
       </w:r>
     </w:p>
     <w:p>
@@ -4259,7 +4729,21 @@
           <w:rFonts w:ascii="Consolas" w:hAnsi="Consolas"/>
           <w:lang w:val="en-US"/>
         </w:rPr>
-        <w:t>visited[index] = true</w:t>
+        <w:t>visited[</w:t>
+      </w:r>
+      <w:r>
+        <w:rPr>
+          <w:rFonts w:ascii="Consolas" w:hAnsi="Consolas"/>
+          <w:lang w:val="en-US"/>
+        </w:rPr>
+        <w:t>current</w:t>
+      </w:r>
+      <w:r>
+        <w:rPr>
+          <w:rFonts w:ascii="Consolas" w:hAnsi="Consolas"/>
+          <w:lang w:val="en-US"/>
+        </w:rPr>
+        <w:t>] = true</w:t>
       </w:r>
     </w:p>
     <w:p>
@@ -4296,23 +4780,75 @@
       <w:r>
         <w:rPr>
           <w:rFonts w:ascii="Consolas" w:hAnsi="Consolas"/>
-          <w:lang w:val="en-US"/>
-        </w:rPr>
-        <w:t>for edge</w:t>
-      </w:r>
-      <w:r>
-        <w:rPr>
-          <w:rFonts w:ascii="Consolas" w:hAnsi="Consolas"/>
-          <w:lang w:val="en-US"/>
-        </w:rPr>
-        <w:t xml:space="preserve"> in</w:t>
-      </w:r>
-      <w:r>
-        <w:rPr>
-          <w:rFonts w:ascii="Consolas" w:hAnsi="Consolas"/>
-          <w:lang w:val="en-US"/>
-        </w:rPr>
-        <w:t xml:space="preserve"> g[index]:</w:t>
+          <w:color w:val="5B9BD5" w:themeColor="accent5"/>
+          <w:lang w:val="en-US"/>
+        </w:rPr>
+        <w:t xml:space="preserve">for </w:t>
+      </w:r>
+      <w:r>
+        <w:rPr>
+          <w:rFonts w:ascii="Consolas" w:hAnsi="Consolas"/>
+          <w:lang w:val="en-US"/>
+        </w:rPr>
+        <w:t>edge</w:t>
+      </w:r>
+      <w:r>
+        <w:rPr>
+          <w:rFonts w:ascii="Consolas" w:hAnsi="Consolas"/>
+          <w:lang w:val="en-US"/>
+        </w:rPr>
+        <w:t xml:space="preserve"> </w:t>
+      </w:r>
+      <w:r>
+        <w:rPr>
+          <w:rFonts w:ascii="Consolas" w:hAnsi="Consolas"/>
+          <w:color w:val="5B9BD5" w:themeColor="accent5"/>
+          <w:lang w:val="en-US"/>
+        </w:rPr>
+        <w:t>in</w:t>
+      </w:r>
+      <w:r>
+        <w:rPr>
+          <w:rFonts w:ascii="Consolas" w:hAnsi="Consolas"/>
+          <w:color w:val="5B9BD5" w:themeColor="accent5"/>
+          <w:lang w:val="en-US"/>
+        </w:rPr>
+        <w:t xml:space="preserve"> </w:t>
+      </w:r>
+      <w:r>
+        <w:rPr>
+          <w:rFonts w:ascii="Consolas" w:hAnsi="Consolas"/>
+          <w:lang w:val="en-US"/>
+        </w:rPr>
+        <w:t>g</w:t>
+      </w:r>
+      <w:r>
+        <w:rPr>
+          <w:rFonts w:ascii="Consolas" w:hAnsi="Consolas"/>
+          <w:lang w:val="en-US"/>
+        </w:rPr>
+        <w:t>raph</w:t>
+      </w:r>
+      <w:r>
+        <w:rPr>
+          <w:rFonts w:ascii="Consolas" w:hAnsi="Consolas"/>
+          <w:lang w:val="en-US"/>
+        </w:rPr>
+        <w:t>[</w:t>
+      </w:r>
+      <w:r>
+        <w:rPr>
+          <w:rFonts w:ascii="Consolas" w:hAnsi="Consolas"/>
+          <w:lang w:val="en-US"/>
+        </w:rPr>
+        <w:t>current</w:t>
+      </w:r>
+      <w:r>
+        <w:rPr>
+          <w:rFonts w:ascii="Consolas" w:hAnsi="Consolas"/>
+          <w:lang w:val="en-US"/>
+        </w:rPr>
+        <w:t>]:</w:t>
       </w:r>
     </w:p>
     <w:p>
@@ -4340,9 +4876,39 @@
       <w:r>
         <w:rPr>
           <w:rFonts w:ascii="Consolas" w:hAnsi="Consolas"/>
-          <w:lang w:val="en-US"/>
-        </w:rPr>
-        <w:t>if visited[edge.to]: continue</w:t>
+          <w:color w:val="5B9BD5" w:themeColor="accent5"/>
+          <w:lang w:val="en-US"/>
+        </w:rPr>
+        <w:t xml:space="preserve">if </w:t>
+      </w:r>
+      <w:r>
+        <w:rPr>
+          <w:rFonts w:ascii="Consolas" w:hAnsi="Consolas"/>
+          <w:lang w:val="en-US"/>
+        </w:rPr>
+        <w:t>visited[edge.</w:t>
+      </w:r>
+      <w:r>
+        <w:rPr>
+          <w:rFonts w:ascii="Consolas" w:hAnsi="Consolas"/>
+          <w:lang w:val="en-US"/>
+        </w:rPr>
+        <w:t>destination</w:t>
+      </w:r>
+      <w:r>
+        <w:rPr>
+          <w:rFonts w:ascii="Consolas" w:hAnsi="Consolas"/>
+          <w:lang w:val="en-US"/>
+        </w:rPr>
+        <w:t xml:space="preserve">]: </w:t>
+      </w:r>
+      <w:r>
+        <w:rPr>
+          <w:rFonts w:ascii="Consolas" w:hAnsi="Consolas"/>
+          <w:color w:val="5B9BD5" w:themeColor="accent5"/>
+          <w:lang w:val="en-US"/>
+        </w:rPr>
+        <w:t>continue</w:t>
       </w:r>
     </w:p>
     <w:p>
@@ -4379,14 +4945,49 @@
           <w:rFonts w:ascii="Consolas" w:hAnsi="Consolas"/>
           <w:lang w:val="en-US"/>
         </w:rPr>
-        <w:t>_d</w:t>
-      </w:r>
-      <w:r>
-        <w:rPr>
-          <w:rFonts w:ascii="Consolas" w:hAnsi="Consolas"/>
-          <w:lang w:val="en-US"/>
-        </w:rPr>
-        <w:t>istance = distance[index] + edge.cost</w:t>
+        <w:t>_</w:t>
+      </w:r>
+      <w:r>
+        <w:rPr>
+          <w:rFonts w:ascii="Consolas" w:hAnsi="Consolas"/>
+          <w:lang w:val="en-US"/>
+        </w:rPr>
+        <w:t>cost</w:t>
+      </w:r>
+      <w:r>
+        <w:rPr>
+          <w:rFonts w:ascii="Consolas" w:hAnsi="Consolas"/>
+          <w:lang w:val="en-US"/>
+        </w:rPr>
+        <w:t xml:space="preserve"> = </w:t>
+      </w:r>
+      <w:r>
+        <w:rPr>
+          <w:rFonts w:ascii="Consolas" w:hAnsi="Consolas"/>
+          <w:lang w:val="en-US"/>
+        </w:rPr>
+        <w:t>costs</w:t>
+      </w:r>
+      <w:r>
+        <w:rPr>
+          <w:rFonts w:ascii="Consolas" w:hAnsi="Consolas"/>
+          <w:lang w:val="en-US"/>
+        </w:rPr>
+        <w:t>[</w:t>
+      </w:r>
+      <w:r>
+        <w:rPr>
+          <w:rFonts w:ascii="Consolas" w:hAnsi="Consolas"/>
+          <w:lang w:val="en-US"/>
+        </w:rPr>
+        <w:t>current</w:t>
+      </w:r>
+      <w:r>
+        <w:rPr>
+          <w:rFonts w:ascii="Consolas" w:hAnsi="Consolas"/>
+          <w:lang w:val="en-US"/>
+        </w:rPr>
+        <w:t>] + edge.cost</w:t>
       </w:r>
     </w:p>
     <w:p>
@@ -4430,23 +5031,66 @@
       <w:r>
         <w:rPr>
           <w:rFonts w:ascii="Consolas" w:hAnsi="Consolas"/>
-          <w:lang w:val="en-US"/>
-        </w:rPr>
-        <w:t>if new</w:t>
-      </w:r>
-      <w:r>
-        <w:rPr>
-          <w:rFonts w:ascii="Consolas" w:hAnsi="Consolas"/>
-          <w:lang w:val="en-US"/>
-        </w:rPr>
-        <w:t>_d</w:t>
-      </w:r>
-      <w:r>
-        <w:rPr>
-          <w:rFonts w:ascii="Consolas" w:hAnsi="Consolas"/>
-          <w:lang w:val="en-US"/>
-        </w:rPr>
-        <w:t>istance &lt; distance[edge.to]:</w:t>
+          <w:color w:val="5B9BD5" w:themeColor="accent5"/>
+          <w:lang w:val="en-US"/>
+        </w:rPr>
+        <w:t xml:space="preserve">if </w:t>
+      </w:r>
+      <w:r>
+        <w:rPr>
+          <w:rFonts w:ascii="Consolas" w:hAnsi="Consolas"/>
+          <w:lang w:val="en-US"/>
+        </w:rPr>
+        <w:t>new</w:t>
+      </w:r>
+      <w:r>
+        <w:rPr>
+          <w:rFonts w:ascii="Consolas" w:hAnsi="Consolas"/>
+          <w:lang w:val="en-US"/>
+        </w:rPr>
+        <w:t>_</w:t>
+      </w:r>
+      <w:r>
+        <w:rPr>
+          <w:rFonts w:ascii="Consolas" w:hAnsi="Consolas"/>
+          <w:lang w:val="en-US"/>
+        </w:rPr>
+        <w:t>cost</w:t>
+      </w:r>
+      <w:r>
+        <w:rPr>
+          <w:rFonts w:ascii="Consolas" w:hAnsi="Consolas"/>
+          <w:lang w:val="en-US"/>
+        </w:rPr>
+        <w:t xml:space="preserve"> &lt; </w:t>
+      </w:r>
+      <w:r>
+        <w:rPr>
+          <w:rFonts w:ascii="Consolas" w:hAnsi="Consolas"/>
+          <w:lang w:val="en-US"/>
+        </w:rPr>
+        <w:t>costs</w:t>
+      </w:r>
+      <w:r>
+        <w:rPr>
+          <w:rFonts w:ascii="Consolas" w:hAnsi="Consolas"/>
+          <w:lang w:val="en-US"/>
+        </w:rPr>
+        <w:t>[edge.</w:t>
+      </w:r>
+      <w:r>
+        <w:rPr>
+          <w:rFonts w:ascii="Consolas" w:hAnsi="Consolas"/>
+          <w:lang w:val="en-US"/>
+        </w:rPr>
+        <w:t>destination</w:t>
+      </w:r>
+      <w:r>
+        <w:rPr>
+          <w:rFonts w:ascii="Consolas" w:hAnsi="Consolas"/>
+          <w:lang w:val="en-US"/>
+        </w:rPr>
+        <w:t>]:</w:t>
       </w:r>
     </w:p>
     <w:p>
@@ -4476,7 +5120,28 @@
           <w:rFonts w:ascii="Consolas" w:hAnsi="Consolas"/>
           <w:lang w:val="en-US"/>
         </w:rPr>
-        <w:t>prev[edge.to] = index</w:t>
+        <w:t>prev[edge.</w:t>
+      </w:r>
+      <w:r>
+        <w:rPr>
+          <w:rFonts w:ascii="Consolas" w:hAnsi="Consolas"/>
+          <w:lang w:val="en-US"/>
+        </w:rPr>
+        <w:t>destination</w:t>
+      </w:r>
+      <w:r>
+        <w:rPr>
+          <w:rFonts w:ascii="Consolas" w:hAnsi="Consolas"/>
+          <w:lang w:val="en-US"/>
+        </w:rPr>
+        <w:t xml:space="preserve">] = </w:t>
+      </w:r>
+      <w:r>
+        <w:rPr>
+          <w:rFonts w:ascii="Consolas" w:hAnsi="Consolas"/>
+          <w:lang w:val="en-US"/>
+        </w:rPr>
+        <w:t>current</w:t>
       </w:r>
     </w:p>
     <w:p>
@@ -4506,21 +5171,35 @@
           <w:rFonts w:ascii="Consolas" w:hAnsi="Consolas"/>
           <w:lang w:val="en-US"/>
         </w:rPr>
-        <w:t>distance[edge.to] = new</w:t>
-      </w:r>
-      <w:r>
-        <w:rPr>
-          <w:rFonts w:ascii="Consolas" w:hAnsi="Consolas"/>
-          <w:lang w:val="en-US"/>
-        </w:rPr>
-        <w:t>_d</w:t>
-      </w:r>
-      <w:r>
-        <w:rPr>
-          <w:rFonts w:ascii="Consolas" w:hAnsi="Consolas"/>
-          <w:lang w:val="en-US"/>
-        </w:rPr>
-        <w:t>istance</w:t>
+        <w:t>distance[edge.</w:t>
+      </w:r>
+      <w:r>
+        <w:rPr>
+          <w:rFonts w:ascii="Consolas" w:hAnsi="Consolas"/>
+          <w:lang w:val="en-US"/>
+        </w:rPr>
+        <w:t>destination</w:t>
+      </w:r>
+      <w:r>
+        <w:rPr>
+          <w:rFonts w:ascii="Consolas" w:hAnsi="Consolas"/>
+          <w:lang w:val="en-US"/>
+        </w:rPr>
+        <w:t>] = new</w:t>
+      </w:r>
+      <w:r>
+        <w:rPr>
+          <w:rFonts w:ascii="Consolas" w:hAnsi="Consolas"/>
+          <w:lang w:val="en-US"/>
+        </w:rPr>
+        <w:t>_</w:t>
+      </w:r>
+      <w:r>
+        <w:rPr>
+          <w:rFonts w:ascii="Consolas" w:hAnsi="Consolas"/>
+          <w:lang w:val="en-US"/>
+        </w:rPr>
+        <w:t>cost</w:t>
       </w:r>
     </w:p>
     <w:p>
@@ -4564,16 +5243,46 @@
       <w:r>
         <w:rPr>
           <w:rFonts w:ascii="Consolas" w:hAnsi="Consolas"/>
-          <w:lang w:val="en-US"/>
-        </w:rPr>
-        <w:t>if edge.to</w:t>
-      </w:r>
-      <w:r>
-        <w:rPr>
-          <w:rFonts w:ascii="Consolas" w:hAnsi="Consolas"/>
-          <w:lang w:val="en-US"/>
-        </w:rPr>
-        <w:t xml:space="preserve"> not in ipq</w:t>
+          <w:color w:val="5B9BD5" w:themeColor="accent5"/>
+          <w:lang w:val="en-US"/>
+        </w:rPr>
+        <w:t xml:space="preserve">if </w:t>
+      </w:r>
+      <w:r>
+        <w:rPr>
+          <w:rFonts w:ascii="Consolas" w:hAnsi="Consolas"/>
+          <w:lang w:val="en-US"/>
+        </w:rPr>
+        <w:t>edge.</w:t>
+      </w:r>
+      <w:r>
+        <w:rPr>
+          <w:rFonts w:ascii="Consolas" w:hAnsi="Consolas"/>
+          <w:lang w:val="en-US"/>
+        </w:rPr>
+        <w:t>destination</w:t>
+      </w:r>
+      <w:r>
+        <w:rPr>
+          <w:rFonts w:ascii="Consolas" w:hAnsi="Consolas"/>
+          <w:lang w:val="en-US"/>
+        </w:rPr>
+        <w:t xml:space="preserve"> </w:t>
+      </w:r>
+      <w:r>
+        <w:rPr>
+          <w:rFonts w:ascii="Consolas" w:hAnsi="Consolas"/>
+          <w:color w:val="5B9BD5" w:themeColor="accent5"/>
+          <w:lang w:val="en-US"/>
+        </w:rPr>
+        <w:t xml:space="preserve">not in </w:t>
+      </w:r>
+      <w:r>
+        <w:rPr>
+          <w:rFonts w:ascii="Consolas" w:hAnsi="Consolas"/>
+          <w:lang w:val="en-US"/>
+        </w:rPr>
+        <w:t>ipq</w:t>
       </w:r>
       <w:r>
         <w:rPr>
@@ -4624,21 +5333,42 @@
           <w:rFonts w:ascii="Consolas" w:hAnsi="Consolas"/>
           <w:lang w:val="en-US"/>
         </w:rPr>
-        <w:t>insert(edge.to, new</w:t>
-      </w:r>
-      <w:r>
-        <w:rPr>
-          <w:rFonts w:ascii="Consolas" w:hAnsi="Consolas"/>
-          <w:lang w:val="en-US"/>
-        </w:rPr>
-        <w:t>_d</w:t>
-      </w:r>
-      <w:r>
-        <w:rPr>
-          <w:rFonts w:ascii="Consolas" w:hAnsi="Consolas"/>
-          <w:lang w:val="en-US"/>
-        </w:rPr>
-        <w:t>istance)</w:t>
+        <w:t>insert(edge.</w:t>
+      </w:r>
+      <w:r>
+        <w:rPr>
+          <w:rFonts w:ascii="Consolas" w:hAnsi="Consolas"/>
+          <w:lang w:val="en-US"/>
+        </w:rPr>
+        <w:t>destination</w:t>
+      </w:r>
+      <w:r>
+        <w:rPr>
+          <w:rFonts w:ascii="Consolas" w:hAnsi="Consolas"/>
+          <w:lang w:val="en-US"/>
+        </w:rPr>
+        <w:t>, new</w:t>
+      </w:r>
+      <w:r>
+        <w:rPr>
+          <w:rFonts w:ascii="Consolas" w:hAnsi="Consolas"/>
+          <w:lang w:val="en-US"/>
+        </w:rPr>
+        <w:t>_</w:t>
+      </w:r>
+      <w:r>
+        <w:rPr>
+          <w:rFonts w:ascii="Consolas" w:hAnsi="Consolas"/>
+          <w:lang w:val="en-US"/>
+        </w:rPr>
+        <w:t>cost</w:t>
+      </w:r>
+      <w:r>
+        <w:rPr>
+          <w:rFonts w:ascii="Consolas" w:hAnsi="Consolas"/>
+          <w:lang w:val="en-US"/>
+        </w:rPr>
+        <w:t>)</w:t>
       </w:r>
     </w:p>
     <w:p>
@@ -4666,9 +5396,17 @@
       <w:r>
         <w:rPr>
           <w:rFonts w:ascii="Consolas" w:hAnsi="Consolas"/>
-          <w:lang w:val="en-US"/>
-        </w:rPr>
-        <w:t>else:</w:t>
+          <w:color w:val="5B9BD5" w:themeColor="accent5"/>
+          <w:lang w:val="en-US"/>
+        </w:rPr>
+        <w:t>else</w:t>
+      </w:r>
+      <w:r>
+        <w:rPr>
+          <w:rFonts w:ascii="Consolas" w:hAnsi="Consolas"/>
+          <w:lang w:val="en-US"/>
+        </w:rPr>
+        <w:t>:</w:t>
       </w:r>
     </w:p>
     <w:p>
@@ -4698,21 +5436,42 @@
           <w:rFonts w:ascii="Consolas" w:hAnsi="Consolas"/>
           <w:lang w:val="en-US"/>
         </w:rPr>
-        <w:t>ipq.descreaseKey(edge.to, new</w:t>
-      </w:r>
-      <w:r>
-        <w:rPr>
-          <w:rFonts w:ascii="Consolas" w:hAnsi="Consolas"/>
-          <w:lang w:val="en-US"/>
-        </w:rPr>
-        <w:t>_d</w:t>
-      </w:r>
-      <w:r>
-        <w:rPr>
-          <w:rFonts w:ascii="Consolas" w:hAnsi="Consolas"/>
-          <w:lang w:val="en-US"/>
-        </w:rPr>
-        <w:t xml:space="preserve">istance) </w:t>
+        <w:t>ipq.descreaseKey(edge.</w:t>
+      </w:r>
+      <w:r>
+        <w:rPr>
+          <w:rFonts w:ascii="Consolas" w:hAnsi="Consolas"/>
+          <w:lang w:val="en-US"/>
+        </w:rPr>
+        <w:t>destination</w:t>
+      </w:r>
+      <w:r>
+        <w:rPr>
+          <w:rFonts w:ascii="Consolas" w:hAnsi="Consolas"/>
+          <w:lang w:val="en-US"/>
+        </w:rPr>
+        <w:t>, new</w:t>
+      </w:r>
+      <w:r>
+        <w:rPr>
+          <w:rFonts w:ascii="Consolas" w:hAnsi="Consolas"/>
+          <w:lang w:val="en-US"/>
+        </w:rPr>
+        <w:t>_</w:t>
+      </w:r>
+      <w:r>
+        <w:rPr>
+          <w:rFonts w:ascii="Consolas" w:hAnsi="Consolas"/>
+          <w:lang w:val="en-US"/>
+        </w:rPr>
+        <w:t>cost</w:t>
+      </w:r>
+      <w:r>
+        <w:rPr>
+          <w:rFonts w:ascii="Consolas" w:hAnsi="Consolas"/>
+          <w:lang w:val="en-US"/>
+        </w:rPr>
+        <w:t xml:space="preserve">) </w:t>
       </w:r>
     </w:p>
     <w:p>
@@ -4749,9 +5508,24 @@
       <w:r>
         <w:rPr>
           <w:rFonts w:ascii="Consolas" w:hAnsi="Consolas"/>
-          <w:lang w:val="en-US"/>
-        </w:rPr>
-        <w:t xml:space="preserve">if index == </w:t>
+          <w:color w:val="5B9BD5" w:themeColor="accent5"/>
+          <w:lang w:val="en-US"/>
+        </w:rPr>
+        <w:t xml:space="preserve">if </w:t>
+      </w:r>
+      <w:r>
+        <w:rPr>
+          <w:rFonts w:ascii="Consolas" w:hAnsi="Consolas"/>
+          <w:lang w:val="en-US"/>
+        </w:rPr>
+        <w:t>current</w:t>
+      </w:r>
+      <w:r>
+        <w:rPr>
+          <w:rFonts w:ascii="Consolas" w:hAnsi="Consolas"/>
+          <w:lang w:val="en-US"/>
+        </w:rPr>
+        <w:t xml:space="preserve"> == </w:t>
       </w:r>
       <w:r>
         <w:rPr>
@@ -4793,9 +5567,17 @@
       <w:r>
         <w:rPr>
           <w:rFonts w:ascii="Consolas" w:hAnsi="Consolas"/>
-          <w:lang w:val="en-US"/>
-        </w:rPr>
-        <w:t>return distance[</w:t>
+          <w:color w:val="5B9BD5" w:themeColor="accent5"/>
+          <w:lang w:val="en-US"/>
+        </w:rPr>
+        <w:t xml:space="preserve">return </w:t>
+      </w:r>
+      <w:r>
+        <w:rPr>
+          <w:rFonts w:ascii="Consolas" w:hAnsi="Consolas"/>
+          <w:lang w:val="en-US"/>
+        </w:rPr>
+        <w:t>distance[</w:t>
       </w:r>
       <w:r>
         <w:rPr>
@@ -4840,6 +5622,7 @@
       <w:r>
         <w:rPr>
           <w:rFonts w:ascii="Consolas" w:hAnsi="Consolas"/>
+          <w:color w:val="5B9BD5" w:themeColor="accent5"/>
           <w:lang w:val="de-DE"/>
         </w:rPr>
         <w:t xml:space="preserve">return </w:t>
@@ -4910,6 +5693,7 @@
         <w:rPr>
           <w:lang w:val="de-DE"/>
         </w:rPr>
+        <w:lastRenderedPageBreak/>
         <w:t>3.5 Weitere Optimierungsmöglichkeiten</w:t>
       </w:r>
     </w:p>
@@ -4929,7 +5713,19 @@
         <w:rPr>
           <w:lang w:val="de-DE"/>
         </w:rPr>
-        <w:t xml:space="preserve">Im Allgemeinen, insbesondere aber auf dichten Graphen, überwiegt die Anzahl der Updates wie Decrease-Key gegenüber der Anzahl der Removal (Dequeue bzw. Poll-Operationen). </w:t>
+        <w:t>Im Allgemeinen, insbesondere aber auf dichten Graphen, überwiegt die Anzahl der Updates wie Decrease-Key gegenüber der Anzahl der Removal</w:t>
+      </w:r>
+      <w:r>
+        <w:rPr>
+          <w:lang w:val="de-DE"/>
+        </w:rPr>
+        <w:t xml:space="preserve">s, beispielsweise </w:t>
+      </w:r>
+      <w:r>
+        <w:rPr>
+          <w:lang w:val="de-DE"/>
+        </w:rPr>
+        <w:t xml:space="preserve">Dequeue bzw. Poll-Operationen. </w:t>
       </w:r>
       <w:r>
         <w:rPr>
@@ -5372,100 +6168,58 @@
     </w:p>
     <w:p>
       <w:pPr>
-        <w:rPr>
-          <w:rFonts w:cs="Arial"/>
-          <w:lang w:val="de-DE"/>
-        </w:rPr>
-      </w:pPr>
-      <w:r>
-        <w:rPr>
-          <w:lang w:val="de-DE"/>
-        </w:rPr>
-        <w:t xml:space="preserve">Ein bekanntes Problem des </w:t>
-      </w:r>
-      <w:r>
-        <w:rPr>
-          <w:rFonts w:cs="Arial"/>
-          <w:lang w:val="de-DE"/>
-        </w:rPr>
-        <w:t xml:space="preserve">Dijkstra‘s Algorithm </w:t>
-      </w:r>
-      <w:r>
-        <w:rPr>
-          <w:rFonts w:cs="Arial"/>
-          <w:lang w:val="de-DE"/>
-        </w:rPr>
-        <w:t xml:space="preserve">ist, dass Dijkstra immer die </w:t>
-      </w:r>
-      <w:r>
-        <w:rPr>
-          <w:rFonts w:cs="Arial"/>
-          <w:lang w:val="de-DE"/>
-        </w:rPr>
-        <w:t>vielversprechendste</w:t>
-      </w:r>
-      <w:r>
-        <w:rPr>
-          <w:rFonts w:cs="Arial"/>
-          <w:lang w:val="de-DE"/>
-        </w:rPr>
-        <w:t>n</w:t>
-      </w:r>
-      <w:r>
-        <w:rPr>
-          <w:rFonts w:cs="Arial"/>
-          <w:lang w:val="de-DE"/>
-        </w:rPr>
-        <w:t xml:space="preserve"> Kanten der Reihe nach</w:t>
-      </w:r>
-      <w:r>
-        <w:rPr>
-          <w:rFonts w:cs="Arial"/>
-          <w:lang w:val="de-DE"/>
-        </w:rPr>
-        <w:t xml:space="preserve"> verarbeitet. </w:t>
-      </w:r>
-      <w:r>
-        <w:rPr>
-          <w:rFonts w:cs="Arial"/>
-          <w:lang w:val="de-DE"/>
-        </w:rPr>
-        <w:t>Das führt ggf. dazu, dass Dijkstra in die falsche Richtung geht</w:t>
-      </w:r>
-      <w:r>
-        <w:rPr>
-          <w:rFonts w:cs="Arial"/>
-          <w:lang w:val="de-DE"/>
-        </w:rPr>
-        <w:t xml:space="preserve"> (siehe Abbildung unten)</w:t>
-      </w:r>
-      <w:r>
-        <w:rPr>
-          <w:rFonts w:cs="Arial"/>
-          <w:lang w:val="de-DE"/>
-        </w:rPr>
-        <w:t>, da die Kante in diese Richtung ein niedrigeres Gewicht aufweist</w:t>
-      </w:r>
-      <w:r>
-        <w:rPr>
-          <w:rFonts w:cs="Arial"/>
-          <w:lang w:val="de-DE"/>
-        </w:rPr>
-        <w:t>.</w:t>
-      </w:r>
-    </w:p>
-    <w:p>
-      <w:pPr>
-        <w:pStyle w:val="BodyText"/>
-        <w:rPr>
-          <w:lang w:val="de-DE"/>
-        </w:rPr>
-      </w:pPr>
-    </w:p>
-    <w:p>
-      <w:pPr>
         <w:jc w:val="left"/>
         <w:rPr>
+          <w:lang w:val="de-DE"/>
+        </w:rPr>
+      </w:pPr>
+      <w:r>
+        <w:rPr>
+          <w:lang w:val="de-DE"/>
+        </w:rPr>
+        <w:t xml:space="preserve">Ein bekanntes Problem </w:t>
+      </w:r>
+      <w:r>
+        <w:rPr>
+          <w:lang w:val="de-DE"/>
+        </w:rPr>
+        <w:t>von</w:t>
+      </w:r>
+      <w:r>
+        <w:rPr>
+          <w:lang w:val="de-DE"/>
+        </w:rPr>
+        <w:t xml:space="preserve"> Dijkstra</w:t>
+      </w:r>
+      <w:r>
+        <w:rPr>
+          <w:lang w:val="de-DE"/>
+        </w:rPr>
+        <w:t>‘</w:t>
+      </w:r>
+      <w:r>
+        <w:rPr>
+          <w:lang w:val="de-DE"/>
+        </w:rPr>
+        <w:t xml:space="preserve">s Algorithm ist, dass Dijkstra immer die vielversprechendsten Kanten der Reihe nach verarbeitet. Das führt ggf. dazu, dass Dijkstra in die falsche Richtung geht (siehe Abbildung </w:t>
+      </w:r>
+      <w:r>
+        <w:rPr>
+          <w:lang w:val="de-DE"/>
+        </w:rPr>
+        <w:t>4</w:t>
+      </w:r>
+      <w:r>
+        <w:rPr>
+          <w:lang w:val="de-DE"/>
+        </w:rPr>
+        <w:t>), da die Kante in diese Richtung ein niedrigeres Gewicht aufweist.</w:t>
+      </w:r>
+    </w:p>
+    <w:p>
+      <w:pPr>
+        <w:jc w:val="left"/>
+        <w:rPr>
           <w:lang w:val="en-US"/>
         </w:rPr>
       </w:pPr>
@@ -5474,6 +6228,7 @@
           <w:noProof/>
           <w:lang w:val="en-US"/>
         </w:rPr>
+        <w:lastRenderedPageBreak/>
         <w:drawing>
           <wp:inline distT="0" distB="0" distL="0" distR="0" wp14:anchorId="0F2B7D02" wp14:editId="46A32121">
             <wp:extent cx="1129472" cy="2743200"/>
@@ -5627,14 +6382,7 @@
         <w:rPr>
           <w:lang w:val="de-DE"/>
         </w:rPr>
-        <w:t xml:space="preserve">lgorithmus ein, der im Wesentlichen bei jedem </w:t>
-      </w:r>
-      <w:r>
-        <w:rPr>
-          <w:lang w:val="de-DE"/>
-        </w:rPr>
-        <w:lastRenderedPageBreak/>
-        <w:t xml:space="preserve">Schritt vorausschaut, damit eine </w:t>
+        <w:t xml:space="preserve">lgorithmus ein, der im Wesentlichen bei jedem Schritt vorausschaut, damit eine </w:t>
       </w:r>
       <w:r>
         <w:rPr>
@@ -6082,7 +6830,14 @@
         <w:rPr>
           <w:lang w:val="de-DE"/>
         </w:rPr>
-        <w:t>. Dadurch kann h genau arbeiten. Wenn wir einen höheren Wert für h wählen, führt dies zu einer schnelleren, aber weniger genauen Leistung. Daher ist es</w:t>
+        <w:t xml:space="preserve">. Dadurch kann h genau arbeiten. Wenn wir einen höheren Wert für h wählen, führt dies zu einer schnelleren, aber weniger genauen Leistung. </w:t>
+      </w:r>
+      <w:r>
+        <w:rPr>
+          <w:lang w:val="de-DE"/>
+        </w:rPr>
+        <w:lastRenderedPageBreak/>
+        <w:t>Daher ist es</w:t>
       </w:r>
       <w:r>
         <w:rPr>
@@ -6783,7 +7538,6 @@
           <w:noProof/>
           <w:lang w:val="en-US"/>
         </w:rPr>
-        <w:lastRenderedPageBreak/>
         <w:drawing>
           <wp:inline distT="0" distB="0" distL="0" distR="0" wp14:anchorId="64B9FCC9" wp14:editId="1DB4C481">
             <wp:extent cx="5731510" cy="2912745"/>
@@ -6924,6 +7678,7 @@
         <w:rPr>
           <w:lang w:val="de-DE"/>
         </w:rPr>
+        <w:lastRenderedPageBreak/>
         <w:t>5. Visuali</w:t>
       </w:r>
       <w:r>
@@ -7300,7 +8055,6 @@
         <w:rPr>
           <w:lang w:val="de-DE"/>
         </w:rPr>
-        <w:lastRenderedPageBreak/>
         <w:t>Drücken Sie c um all Knoten zurückzusetzen</w:t>
       </w:r>
     </w:p>
@@ -7471,6 +8225,7 @@
         <w:rPr>
           <w:lang w:val="de-DE"/>
         </w:rPr>
+        <w:lastRenderedPageBreak/>
         <w:t>6. Anwendungsmöglichkeiten</w:t>
       </w:r>
       <w:bookmarkEnd w:id="23"/>
@@ -7650,7 +8405,6 @@
         </w:sectPr>
       </w:pPr>
       <w:r>
-        <w:lastRenderedPageBreak/>
         <w:br w:type="page"/>
       </w:r>
     </w:p>
@@ -9200,119 +9954,6 @@
     </w:lvl>
   </w:abstractNum>
   <w:abstractNum w:abstractNumId="9" w15:restartNumberingAfterBreak="0">
-    <w:nsid w:val="62094B5E"/>
-    <w:multiLevelType w:val="hybridMultilevel"/>
-    <w:tmpl w:val="14485E68"/>
-    <w:lvl w:ilvl="0" w:tplc="20000001">
-      <w:start w:val="1"/>
-      <w:numFmt w:val="bullet"/>
-      <w:lvlText w:val=""/>
-      <w:lvlJc w:val="left"/>
-      <w:pPr>
-        <w:ind w:left="720" w:hanging="360"/>
-      </w:pPr>
-      <w:rPr>
-        <w:rFonts w:ascii="Symbol" w:hAnsi="Symbol" w:hint="default"/>
-      </w:rPr>
-    </w:lvl>
-    <w:lvl w:ilvl="1" w:tplc="20000003" w:tentative="1">
-      <w:start w:val="1"/>
-      <w:numFmt w:val="bullet"/>
-      <w:lvlText w:val="o"/>
-      <w:lvlJc w:val="left"/>
-      <w:pPr>
-        <w:ind w:left="1440" w:hanging="360"/>
-      </w:pPr>
-      <w:rPr>
-        <w:rFonts w:ascii="Courier New" w:hAnsi="Courier New" w:cs="Courier New" w:hint="default"/>
-      </w:rPr>
-    </w:lvl>
-    <w:lvl w:ilvl="2" w:tplc="20000005" w:tentative="1">
-      <w:start w:val="1"/>
-      <w:numFmt w:val="bullet"/>
-      <w:lvlText w:val=""/>
-      <w:lvlJc w:val="left"/>
-      <w:pPr>
-        <w:ind w:left="2160" w:hanging="360"/>
-      </w:pPr>
-      <w:rPr>
-        <w:rFonts w:ascii="Wingdings" w:hAnsi="Wingdings" w:hint="default"/>
-      </w:rPr>
-    </w:lvl>
-    <w:lvl w:ilvl="3" w:tplc="20000001" w:tentative="1">
-      <w:start w:val="1"/>
-      <w:numFmt w:val="bullet"/>
-      <w:lvlText w:val=""/>
-      <w:lvlJc w:val="left"/>
-      <w:pPr>
-        <w:ind w:left="2880" w:hanging="360"/>
-      </w:pPr>
-      <w:rPr>
-        <w:rFonts w:ascii="Symbol" w:hAnsi="Symbol" w:hint="default"/>
-      </w:rPr>
-    </w:lvl>
-    <w:lvl w:ilvl="4" w:tplc="20000003" w:tentative="1">
-      <w:start w:val="1"/>
-      <w:numFmt w:val="bullet"/>
-      <w:lvlText w:val="o"/>
-      <w:lvlJc w:val="left"/>
-      <w:pPr>
-        <w:ind w:left="3600" w:hanging="360"/>
-      </w:pPr>
-      <w:rPr>
-        <w:rFonts w:ascii="Courier New" w:hAnsi="Courier New" w:cs="Courier New" w:hint="default"/>
-      </w:rPr>
-    </w:lvl>
-    <w:lvl w:ilvl="5" w:tplc="20000005" w:tentative="1">
-      <w:start w:val="1"/>
-      <w:numFmt w:val="bullet"/>
-      <w:lvlText w:val=""/>
-      <w:lvlJc w:val="left"/>
-      <w:pPr>
-        <w:ind w:left="4320" w:hanging="360"/>
-      </w:pPr>
-      <w:rPr>
-        <w:rFonts w:ascii="Wingdings" w:hAnsi="Wingdings" w:hint="default"/>
-      </w:rPr>
-    </w:lvl>
-    <w:lvl w:ilvl="6" w:tplc="20000001" w:tentative="1">
-      <w:start w:val="1"/>
-      <w:numFmt w:val="bullet"/>
-      <w:lvlText w:val=""/>
-      <w:lvlJc w:val="left"/>
-      <w:pPr>
-        <w:ind w:left="5040" w:hanging="360"/>
-      </w:pPr>
-      <w:rPr>
-        <w:rFonts w:ascii="Symbol" w:hAnsi="Symbol" w:hint="default"/>
-      </w:rPr>
-    </w:lvl>
-    <w:lvl w:ilvl="7" w:tplc="20000003" w:tentative="1">
-      <w:start w:val="1"/>
-      <w:numFmt w:val="bullet"/>
-      <w:lvlText w:val="o"/>
-      <w:lvlJc w:val="left"/>
-      <w:pPr>
-        <w:ind w:left="5760" w:hanging="360"/>
-      </w:pPr>
-      <w:rPr>
-        <w:rFonts w:ascii="Courier New" w:hAnsi="Courier New" w:cs="Courier New" w:hint="default"/>
-      </w:rPr>
-    </w:lvl>
-    <w:lvl w:ilvl="8" w:tplc="20000005" w:tentative="1">
-      <w:start w:val="1"/>
-      <w:numFmt w:val="bullet"/>
-      <w:lvlText w:val=""/>
-      <w:lvlJc w:val="left"/>
-      <w:pPr>
-        <w:ind w:left="6480" w:hanging="360"/>
-      </w:pPr>
-      <w:rPr>
-        <w:rFonts w:ascii="Wingdings" w:hAnsi="Wingdings" w:hint="default"/>
-      </w:rPr>
-    </w:lvl>
-  </w:abstractNum>
-  <w:abstractNum w:abstractNumId="10" w15:restartNumberingAfterBreak="0">
     <w:nsid w:val="68E97EBC"/>
     <w:multiLevelType w:val="hybridMultilevel"/>
     <w:tmpl w:val="83A025C0"/>
@@ -9452,7 +10093,7 @@
       </w:rPr>
     </w:lvl>
   </w:abstractNum>
-  <w:abstractNum w:abstractNumId="11" w15:restartNumberingAfterBreak="0">
+  <w:abstractNum w:abstractNumId="10" w15:restartNumberingAfterBreak="0">
     <w:nsid w:val="7FFD583D"/>
     <w:multiLevelType w:val="hybridMultilevel"/>
     <w:tmpl w:val="CE30BACA"/>
@@ -9572,10 +10213,10 @@
     <w:abstractNumId w:val="0"/>
   </w:num>
   <w:num w:numId="3">
-    <w:abstractNumId w:val="10"/>
+    <w:abstractNumId w:val="9"/>
   </w:num>
   <w:num w:numId="4">
-    <w:abstractNumId w:val="11"/>
+    <w:abstractNumId w:val="10"/>
   </w:num>
   <w:num w:numId="5">
     <w:abstractNumId w:val="3"/>
@@ -9597,9 +10238,6 @@
   </w:num>
   <w:num w:numId="11">
     <w:abstractNumId w:val="4"/>
-  </w:num>
-  <w:num w:numId="12">
-    <w:abstractNumId w:val="9"/>
   </w:num>
 </w:numbering>
 </file>

</xml_diff>

<commit_message>
proofreading and added introduction to doc
</commit_message>
<xml_diff>
--- a/docs/ALG_7_Graphen_Dijkstra_Dokumentation.docx
+++ b/docs/ALG_7_Graphen_Dijkstra_Dokumentation.docx
@@ -139,7 +139,7 @@
             <w:rPr>
               <w:rFonts w:asciiTheme="minorHAnsi" w:eastAsiaTheme="minorEastAsia" w:hAnsiTheme="minorHAnsi"/>
               <w:noProof/>
-              <w:lang w:eastAsia="en-DE"/>
+              <w:lang w:val="en-DE" w:eastAsia="en-DE"/>
             </w:rPr>
           </w:pPr>
           <w:r>
@@ -151,12 +151,12 @@
           <w:r>
             <w:fldChar w:fldCharType="separate"/>
           </w:r>
-          <w:hyperlink w:anchor="_Toc75078505" w:history="1">
+          <w:hyperlink w:anchor="_Toc75272842" w:history="1">
             <w:r>
               <w:rPr>
                 <w:rStyle w:val="Hyperlink"/>
                 <w:noProof/>
-                <w:lang w:val="en-US"/>
+                <w:lang w:val="de-DE"/>
               </w:rPr>
               <w:t>Ehrenwörtliche Erklärung</w:t>
             </w:r>
@@ -179,7 +179,7 @@
                 <w:noProof/>
                 <w:webHidden/>
               </w:rPr>
-              <w:instrText xml:space="preserve"> PAGEREF _Toc75078505 \h </w:instrText>
+              <w:instrText xml:space="preserve"> PAGEREF _Toc75272842 \h </w:instrText>
             </w:r>
             <w:r>
               <w:rPr>
@@ -219,10 +219,10 @@
             <w:rPr>
               <w:rFonts w:asciiTheme="minorHAnsi" w:eastAsiaTheme="minorEastAsia" w:hAnsiTheme="minorHAnsi"/>
               <w:noProof/>
-              <w:lang w:eastAsia="en-DE"/>
+              <w:lang w:val="en-DE" w:eastAsia="en-DE"/>
             </w:rPr>
           </w:pPr>
-          <w:hyperlink w:anchor="_Toc75078506" w:history="1">
+          <w:hyperlink w:anchor="_Toc75272843" w:history="1">
             <w:r>
               <w:rPr>
                 <w:rStyle w:val="Hyperlink"/>
@@ -250,7 +250,7 @@
                 <w:noProof/>
                 <w:webHidden/>
               </w:rPr>
-              <w:instrText xml:space="preserve"> PAGEREF _Toc75078506 \h </w:instrText>
+              <w:instrText xml:space="preserve"> PAGEREF _Toc75272843 \h </w:instrText>
             </w:r>
             <w:r>
               <w:rPr>
@@ -290,10 +290,10 @@
             <w:rPr>
               <w:rFonts w:asciiTheme="minorHAnsi" w:eastAsiaTheme="minorEastAsia" w:hAnsiTheme="minorHAnsi"/>
               <w:noProof/>
-              <w:lang w:eastAsia="en-DE"/>
+              <w:lang w:val="en-DE" w:eastAsia="en-DE"/>
             </w:rPr>
           </w:pPr>
-          <w:hyperlink w:anchor="_Toc75078507" w:history="1">
+          <w:hyperlink w:anchor="_Toc75272844" w:history="1">
             <w:r>
               <w:rPr>
                 <w:rStyle w:val="Hyperlink"/>
@@ -321,7 +321,7 @@
                 <w:noProof/>
                 <w:webHidden/>
               </w:rPr>
-              <w:instrText xml:space="preserve"> PAGEREF _Toc75078507 \h </w:instrText>
+              <w:instrText xml:space="preserve"> PAGEREF _Toc75272844 \h </w:instrText>
             </w:r>
             <w:r>
               <w:rPr>
@@ -361,10 +361,10 @@
             <w:rPr>
               <w:rFonts w:asciiTheme="minorHAnsi" w:eastAsiaTheme="minorEastAsia" w:hAnsiTheme="minorHAnsi"/>
               <w:noProof/>
-              <w:lang w:eastAsia="en-DE"/>
+              <w:lang w:val="en-DE" w:eastAsia="en-DE"/>
             </w:rPr>
           </w:pPr>
-          <w:hyperlink w:anchor="_Toc75078508" w:history="1">
+          <w:hyperlink w:anchor="_Toc75272845" w:history="1">
             <w:r>
               <w:rPr>
                 <w:rStyle w:val="Hyperlink"/>
@@ -392,7 +392,7 @@
                 <w:noProof/>
                 <w:webHidden/>
               </w:rPr>
-              <w:instrText xml:space="preserve"> PAGEREF _Toc75078508 \h </w:instrText>
+              <w:instrText xml:space="preserve"> PAGEREF _Toc75272845 \h </w:instrText>
             </w:r>
             <w:r>
               <w:rPr>
@@ -432,10 +432,10 @@
             <w:rPr>
               <w:rFonts w:asciiTheme="minorHAnsi" w:eastAsiaTheme="minorEastAsia" w:hAnsiTheme="minorHAnsi"/>
               <w:noProof/>
-              <w:lang w:eastAsia="en-DE"/>
+              <w:lang w:val="en-DE" w:eastAsia="en-DE"/>
             </w:rPr>
           </w:pPr>
-          <w:hyperlink w:anchor="_Toc75078509" w:history="1">
+          <w:hyperlink w:anchor="_Toc75272846" w:history="1">
             <w:r>
               <w:rPr>
                 <w:rStyle w:val="Hyperlink"/>
@@ -463,7 +463,7 @@
                 <w:noProof/>
                 <w:webHidden/>
               </w:rPr>
-              <w:instrText xml:space="preserve"> PAGEREF _Toc75078509 \h </w:instrText>
+              <w:instrText xml:space="preserve"> PAGEREF _Toc75272846 \h </w:instrText>
             </w:r>
             <w:r>
               <w:rPr>
@@ -503,10 +503,10 @@
             <w:rPr>
               <w:rFonts w:asciiTheme="minorHAnsi" w:eastAsiaTheme="minorEastAsia" w:hAnsiTheme="minorHAnsi"/>
               <w:noProof/>
-              <w:lang w:eastAsia="en-DE"/>
+              <w:lang w:val="en-DE" w:eastAsia="en-DE"/>
             </w:rPr>
           </w:pPr>
-          <w:hyperlink w:anchor="_Toc75078510" w:history="1">
+          <w:hyperlink w:anchor="_Toc75272847" w:history="1">
             <w:r>
               <w:rPr>
                 <w:rStyle w:val="Hyperlink"/>
@@ -534,7 +534,7 @@
                 <w:noProof/>
                 <w:webHidden/>
               </w:rPr>
-              <w:instrText xml:space="preserve"> PAGEREF _Toc75078510 \h </w:instrText>
+              <w:instrText xml:space="preserve"> PAGEREF _Toc75272847 \h </w:instrText>
             </w:r>
             <w:r>
               <w:rPr>
@@ -574,10 +574,10 @@
             <w:rPr>
               <w:rFonts w:asciiTheme="minorHAnsi" w:eastAsiaTheme="minorEastAsia" w:hAnsiTheme="minorHAnsi"/>
               <w:noProof/>
-              <w:lang w:eastAsia="en-DE"/>
+              <w:lang w:val="en-DE" w:eastAsia="en-DE"/>
             </w:rPr>
           </w:pPr>
-          <w:hyperlink w:anchor="_Toc75078511" w:history="1">
+          <w:hyperlink w:anchor="_Toc75272848" w:history="1">
             <w:r>
               <w:rPr>
                 <w:rStyle w:val="Hyperlink"/>
@@ -605,7 +605,7 @@
                 <w:noProof/>
                 <w:webHidden/>
               </w:rPr>
-              <w:instrText xml:space="preserve"> PAGEREF _Toc75078511 \h </w:instrText>
+              <w:instrText xml:space="preserve"> PAGEREF _Toc75272848 \h </w:instrText>
             </w:r>
             <w:r>
               <w:rPr>
@@ -645,10 +645,10 @@
             <w:rPr>
               <w:rFonts w:asciiTheme="minorHAnsi" w:eastAsiaTheme="minorEastAsia" w:hAnsiTheme="minorHAnsi"/>
               <w:noProof/>
-              <w:lang w:eastAsia="en-DE"/>
+              <w:lang w:val="en-DE" w:eastAsia="en-DE"/>
             </w:rPr>
           </w:pPr>
-          <w:hyperlink w:anchor="_Toc75078512" w:history="1">
+          <w:hyperlink w:anchor="_Toc75272849" w:history="1">
             <w:r>
               <w:rPr>
                 <w:rStyle w:val="Hyperlink"/>
@@ -676,7 +676,7 @@
                 <w:noProof/>
                 <w:webHidden/>
               </w:rPr>
-              <w:instrText xml:space="preserve"> PAGEREF _Toc75078512 \h </w:instrText>
+              <w:instrText xml:space="preserve"> PAGEREF _Toc75272849 \h </w:instrText>
             </w:r>
             <w:r>
               <w:rPr>
@@ -716,10 +716,10 @@
             <w:rPr>
               <w:rFonts w:asciiTheme="minorHAnsi" w:eastAsiaTheme="minorEastAsia" w:hAnsiTheme="minorHAnsi"/>
               <w:noProof/>
-              <w:lang w:eastAsia="en-DE"/>
+              <w:lang w:val="en-DE" w:eastAsia="en-DE"/>
             </w:rPr>
           </w:pPr>
-          <w:hyperlink w:anchor="_Toc75078513" w:history="1">
+          <w:hyperlink w:anchor="_Toc75272850" w:history="1">
             <w:r>
               <w:rPr>
                 <w:rStyle w:val="Hyperlink"/>
@@ -747,7 +747,7 @@
                 <w:noProof/>
                 <w:webHidden/>
               </w:rPr>
-              <w:instrText xml:space="preserve"> PAGEREF _Toc75078513 \h </w:instrText>
+              <w:instrText xml:space="preserve"> PAGEREF _Toc75272850 \h </w:instrText>
             </w:r>
             <w:r>
               <w:rPr>
@@ -787,10 +787,10 @@
             <w:rPr>
               <w:rFonts w:asciiTheme="minorHAnsi" w:eastAsiaTheme="minorEastAsia" w:hAnsiTheme="minorHAnsi"/>
               <w:noProof/>
-              <w:lang w:eastAsia="en-DE"/>
+              <w:lang w:val="en-DE" w:eastAsia="en-DE"/>
             </w:rPr>
           </w:pPr>
-          <w:hyperlink w:anchor="_Toc75078514" w:history="1">
+          <w:hyperlink w:anchor="_Toc75272851" w:history="1">
             <w:r>
               <w:rPr>
                 <w:rStyle w:val="Hyperlink"/>
@@ -818,7 +818,7 @@
                 <w:noProof/>
                 <w:webHidden/>
               </w:rPr>
-              <w:instrText xml:space="preserve"> PAGEREF _Toc75078514 \h </w:instrText>
+              <w:instrText xml:space="preserve"> PAGEREF _Toc75272851 \h </w:instrText>
             </w:r>
             <w:r>
               <w:rPr>
@@ -858,10 +858,10 @@
             <w:rPr>
               <w:rFonts w:asciiTheme="minorHAnsi" w:eastAsiaTheme="minorEastAsia" w:hAnsiTheme="minorHAnsi"/>
               <w:noProof/>
-              <w:lang w:eastAsia="en-DE"/>
+              <w:lang w:val="en-DE" w:eastAsia="en-DE"/>
             </w:rPr>
           </w:pPr>
-          <w:hyperlink w:anchor="_Toc75078515" w:history="1">
+          <w:hyperlink w:anchor="_Toc75272852" w:history="1">
             <w:r>
               <w:rPr>
                 <w:rStyle w:val="Hyperlink"/>
@@ -889,7 +889,7 @@
                 <w:noProof/>
                 <w:webHidden/>
               </w:rPr>
-              <w:instrText xml:space="preserve"> PAGEREF _Toc75078515 \h </w:instrText>
+              <w:instrText xml:space="preserve"> PAGEREF _Toc75272852 \h </w:instrText>
             </w:r>
             <w:r>
               <w:rPr>
@@ -929,10 +929,10 @@
             <w:rPr>
               <w:rFonts w:asciiTheme="minorHAnsi" w:eastAsiaTheme="minorEastAsia" w:hAnsiTheme="minorHAnsi"/>
               <w:noProof/>
-              <w:lang w:eastAsia="en-DE"/>
+              <w:lang w:val="en-DE" w:eastAsia="en-DE"/>
             </w:rPr>
           </w:pPr>
-          <w:hyperlink w:anchor="_Toc75078516" w:history="1">
+          <w:hyperlink w:anchor="_Toc75272853" w:history="1">
             <w:r>
               <w:rPr>
                 <w:rStyle w:val="Hyperlink"/>
@@ -960,7 +960,7 @@
                 <w:noProof/>
                 <w:webHidden/>
               </w:rPr>
-              <w:instrText xml:space="preserve"> PAGEREF _Toc75078516 \h </w:instrText>
+              <w:instrText xml:space="preserve"> PAGEREF _Toc75272853 \h </w:instrText>
             </w:r>
             <w:r>
               <w:rPr>
@@ -980,7 +980,7 @@
                 <w:noProof/>
                 <w:webHidden/>
               </w:rPr>
-              <w:t>3</w:t>
+              <w:t>4</w:t>
             </w:r>
             <w:r>
               <w:rPr>
@@ -1000,10 +1000,10 @@
             <w:rPr>
               <w:rFonts w:asciiTheme="minorHAnsi" w:eastAsiaTheme="minorEastAsia" w:hAnsiTheme="minorHAnsi"/>
               <w:noProof/>
-              <w:lang w:eastAsia="en-DE"/>
+              <w:lang w:val="en-DE" w:eastAsia="en-DE"/>
             </w:rPr>
           </w:pPr>
-          <w:hyperlink w:anchor="_Toc75078517" w:history="1">
+          <w:hyperlink w:anchor="_Toc75272854" w:history="1">
             <w:r>
               <w:rPr>
                 <w:rStyle w:val="Hyperlink"/>
@@ -1031,7 +1031,7 @@
                 <w:noProof/>
                 <w:webHidden/>
               </w:rPr>
-              <w:instrText xml:space="preserve"> PAGEREF _Toc75078517 \h </w:instrText>
+              <w:instrText xml:space="preserve"> PAGEREF _Toc75272854 \h </w:instrText>
             </w:r>
             <w:r>
               <w:rPr>
@@ -1051,7 +1051,78 @@
                 <w:noProof/>
                 <w:webHidden/>
               </w:rPr>
-              <w:t>4</w:t>
+              <w:t>5</w:t>
+            </w:r>
+            <w:r>
+              <w:rPr>
+                <w:noProof/>
+                <w:webHidden/>
+              </w:rPr>
+              <w:fldChar w:fldCharType="end"/>
+            </w:r>
+          </w:hyperlink>
+        </w:p>
+        <w:p>
+          <w:pPr>
+            <w:pStyle w:val="TOC2"/>
+            <w:tabs>
+              <w:tab w:val="right" w:leader="dot" w:pos="9016"/>
+            </w:tabs>
+            <w:rPr>
+              <w:rFonts w:asciiTheme="minorHAnsi" w:eastAsiaTheme="minorEastAsia" w:hAnsiTheme="minorHAnsi"/>
+              <w:noProof/>
+              <w:lang w:val="en-DE" w:eastAsia="en-DE"/>
+            </w:rPr>
+          </w:pPr>
+          <w:hyperlink w:anchor="_Toc75272855" w:history="1">
+            <w:r>
+              <w:rPr>
+                <w:rStyle w:val="Hyperlink"/>
+                <w:noProof/>
+                <w:lang w:val="de-DE"/>
+              </w:rPr>
+              <w:t>3.5 Weitere Optimierungsmöglichkeiten</w:t>
+            </w:r>
+            <w:r>
+              <w:rPr>
+                <w:noProof/>
+                <w:webHidden/>
+              </w:rPr>
+              <w:tab/>
+            </w:r>
+            <w:r>
+              <w:rPr>
+                <w:noProof/>
+                <w:webHidden/>
+              </w:rPr>
+              <w:fldChar w:fldCharType="begin"/>
+            </w:r>
+            <w:r>
+              <w:rPr>
+                <w:noProof/>
+                <w:webHidden/>
+              </w:rPr>
+              <w:instrText xml:space="preserve"> PAGEREF _Toc75272855 \h </w:instrText>
+            </w:r>
+            <w:r>
+              <w:rPr>
+                <w:noProof/>
+                <w:webHidden/>
+              </w:rPr>
+            </w:r>
+            <w:r>
+              <w:rPr>
+                <w:noProof/>
+                <w:webHidden/>
+              </w:rPr>
+              <w:fldChar w:fldCharType="separate"/>
+            </w:r>
+            <w:r>
+              <w:rPr>
+                <w:noProof/>
+                <w:webHidden/>
+              </w:rPr>
+              <w:t>6</w:t>
             </w:r>
             <w:r>
               <w:rPr>
@@ -1071,15 +1142,15 @@
             <w:rPr>
               <w:rFonts w:asciiTheme="minorHAnsi" w:eastAsiaTheme="minorEastAsia" w:hAnsiTheme="minorHAnsi"/>
               <w:noProof/>
-              <w:lang w:eastAsia="en-DE"/>
+              <w:lang w:val="en-DE" w:eastAsia="en-DE"/>
             </w:rPr>
           </w:pPr>
-          <w:hyperlink w:anchor="_Toc75078518" w:history="1">
+          <w:hyperlink w:anchor="_Toc75272856" w:history="1">
             <w:r>
               <w:rPr>
                 <w:rStyle w:val="Hyperlink"/>
                 <w:noProof/>
-                <w:lang w:val="en-US"/>
+                <w:lang w:val="de-DE"/>
               </w:rPr>
               <w:t>4 A* Search Algorithm</w:t>
             </w:r>
@@ -1102,7 +1173,7 @@
                 <w:noProof/>
                 <w:webHidden/>
               </w:rPr>
-              <w:instrText xml:space="preserve"> PAGEREF _Toc75078518 \h </w:instrText>
+              <w:instrText xml:space="preserve"> PAGEREF _Toc75272856 \h </w:instrText>
             </w:r>
             <w:r>
               <w:rPr>
@@ -1122,7 +1193,7 @@
                 <w:noProof/>
                 <w:webHidden/>
               </w:rPr>
-              <w:t>5</w:t>
+              <w:t>6</w:t>
             </w:r>
             <w:r>
               <w:rPr>
@@ -1142,10 +1213,10 @@
             <w:rPr>
               <w:rFonts w:asciiTheme="minorHAnsi" w:eastAsiaTheme="minorEastAsia" w:hAnsiTheme="minorHAnsi"/>
               <w:noProof/>
-              <w:lang w:eastAsia="en-DE"/>
+              <w:lang w:val="en-DE" w:eastAsia="en-DE"/>
             </w:rPr>
           </w:pPr>
-          <w:hyperlink w:anchor="_Toc75078519" w:history="1">
+          <w:hyperlink w:anchor="_Toc75272857" w:history="1">
             <w:r>
               <w:rPr>
                 <w:rStyle w:val="Hyperlink"/>
@@ -1173,7 +1244,7 @@
                 <w:noProof/>
                 <w:webHidden/>
               </w:rPr>
-              <w:instrText xml:space="preserve"> PAGEREF _Toc75078519 \h </w:instrText>
+              <w:instrText xml:space="preserve"> PAGEREF _Toc75272857 \h </w:instrText>
             </w:r>
             <w:r>
               <w:rPr>
@@ -1193,7 +1264,7 @@
                 <w:noProof/>
                 <w:webHidden/>
               </w:rPr>
-              <w:t>7</w:t>
+              <w:t>8</w:t>
             </w:r>
             <w:r>
               <w:rPr>
@@ -1213,10 +1284,10 @@
             <w:rPr>
               <w:rFonts w:asciiTheme="minorHAnsi" w:eastAsiaTheme="minorEastAsia" w:hAnsiTheme="minorHAnsi"/>
               <w:noProof/>
-              <w:lang w:eastAsia="en-DE"/>
+              <w:lang w:val="en-DE" w:eastAsia="en-DE"/>
             </w:rPr>
           </w:pPr>
-          <w:hyperlink w:anchor="_Toc75078520" w:history="1">
+          <w:hyperlink w:anchor="_Toc75272858" w:history="1">
             <w:r>
               <w:rPr>
                 <w:rStyle w:val="Hyperlink"/>
@@ -1244,7 +1315,7 @@
                 <w:noProof/>
                 <w:webHidden/>
               </w:rPr>
-              <w:instrText xml:space="preserve"> PAGEREF _Toc75078520 \h </w:instrText>
+              <w:instrText xml:space="preserve"> PAGEREF _Toc75272858 \h </w:instrText>
             </w:r>
             <w:r>
               <w:rPr>
@@ -1264,7 +1335,7 @@
                 <w:noProof/>
                 <w:webHidden/>
               </w:rPr>
-              <w:t>8</w:t>
+              <w:t>9</w:t>
             </w:r>
             <w:r>
               <w:rPr>
@@ -1284,10 +1355,10 @@
             <w:rPr>
               <w:rFonts w:asciiTheme="minorHAnsi" w:eastAsiaTheme="minorEastAsia" w:hAnsiTheme="minorHAnsi"/>
               <w:noProof/>
-              <w:lang w:eastAsia="en-DE"/>
+              <w:lang w:val="en-DE" w:eastAsia="en-DE"/>
             </w:rPr>
           </w:pPr>
-          <w:hyperlink w:anchor="_Toc75078521" w:history="1">
+          <w:hyperlink w:anchor="_Toc75272859" w:history="1">
             <w:r>
               <w:rPr>
                 <w:rStyle w:val="Hyperlink"/>
@@ -1315,7 +1386,7 @@
                 <w:noProof/>
                 <w:webHidden/>
               </w:rPr>
-              <w:instrText xml:space="preserve"> PAGEREF _Toc75078521 \h </w:instrText>
+              <w:instrText xml:space="preserve"> PAGEREF _Toc75272859 \h </w:instrText>
             </w:r>
             <w:r>
               <w:rPr>
@@ -1335,7 +1406,7 @@
                 <w:noProof/>
                 <w:webHidden/>
               </w:rPr>
-              <w:t>9</w:t>
+              <w:t>11</w:t>
             </w:r>
             <w:r>
               <w:rPr>
@@ -1355,10 +1426,10 @@
             <w:rPr>
               <w:rFonts w:asciiTheme="minorHAnsi" w:eastAsiaTheme="minorEastAsia" w:hAnsiTheme="minorHAnsi"/>
               <w:noProof/>
-              <w:lang w:eastAsia="en-DE"/>
+              <w:lang w:val="en-DE" w:eastAsia="en-DE"/>
             </w:rPr>
           </w:pPr>
-          <w:hyperlink w:anchor="_Toc75078522" w:history="1">
+          <w:hyperlink w:anchor="_Toc75272860" w:history="1">
             <w:r>
               <w:rPr>
                 <w:rStyle w:val="Hyperlink"/>
@@ -1386,7 +1457,7 @@
                 <w:noProof/>
                 <w:webHidden/>
               </w:rPr>
-              <w:instrText xml:space="preserve"> PAGEREF _Toc75078522 \h </w:instrText>
+              <w:instrText xml:space="preserve"> PAGEREF _Toc75272860 \h </w:instrText>
             </w:r>
             <w:r>
               <w:rPr>
@@ -1406,7 +1477,7 @@
                 <w:noProof/>
                 <w:webHidden/>
               </w:rPr>
-              <w:t>9</w:t>
+              <w:t>11</w:t>
             </w:r>
             <w:r>
               <w:rPr>
@@ -1450,7 +1521,7 @@
           <w:lang w:val="de-DE"/>
         </w:rPr>
       </w:pPr>
-      <w:bookmarkStart w:id="0" w:name="_Toc75078505"/>
+      <w:bookmarkStart w:id="0" w:name="_Toc75272842"/>
       <w:r>
         <w:rPr>
           <w:lang w:val="de-DE"/>
@@ -1599,7 +1670,7 @@
           <w:lang w:val="de-DE"/>
         </w:rPr>
       </w:pPr>
-      <w:bookmarkStart w:id="1" w:name="_Toc75078506"/>
+      <w:bookmarkStart w:id="1" w:name="_Toc75272843"/>
       <w:r>
         <w:rPr>
           <w:lang w:val="de-DE"/>
@@ -1618,7 +1689,7 @@
         <w:rPr>
           <w:rFonts w:asciiTheme="minorHAnsi" w:eastAsiaTheme="minorEastAsia" w:hAnsiTheme="minorHAnsi"/>
           <w:noProof/>
-          <w:lang w:eastAsia="en-DE"/>
+          <w:lang w:val="en-DE" w:eastAsia="en-DE"/>
         </w:rPr>
       </w:pPr>
       <w:r>
@@ -1639,7 +1710,7 @@
         </w:rPr>
         <w:fldChar w:fldCharType="separate"/>
       </w:r>
-      <w:hyperlink w:anchor="_Toc75078582" w:history="1">
+      <w:hyperlink w:anchor="_Toc75272863" w:history="1">
         <w:r>
           <w:rPr>
             <w:rStyle w:val="Hyperlink"/>
@@ -1682,7 +1753,7 @@
             <w:noProof/>
             <w:webHidden/>
           </w:rPr>
-          <w:instrText xml:space="preserve"> PAGEREF _Toc75078582 \h </w:instrText>
+          <w:instrText xml:space="preserve"> PAGEREF _Toc75272863 \h </w:instrText>
         </w:r>
         <w:r>
           <w:rPr>
@@ -1722,10 +1793,10 @@
         <w:rPr>
           <w:rFonts w:asciiTheme="minorHAnsi" w:eastAsiaTheme="minorEastAsia" w:hAnsiTheme="minorHAnsi"/>
           <w:noProof/>
-          <w:lang w:eastAsia="en-DE"/>
-        </w:rPr>
-      </w:pPr>
-      <w:hyperlink w:anchor="_Toc75078583" w:history="1">
+          <w:lang w:val="en-DE" w:eastAsia="en-DE"/>
+        </w:rPr>
+      </w:pPr>
+      <w:hyperlink w:anchor="_Toc75272864" w:history="1">
         <w:r>
           <w:rPr>
             <w:rStyle w:val="Hyperlink"/>
@@ -1760,7 +1831,7 @@
             <w:noProof/>
             <w:webHidden/>
           </w:rPr>
-          <w:instrText xml:space="preserve"> PAGEREF _Toc75078583 \h </w:instrText>
+          <w:instrText xml:space="preserve"> PAGEREF _Toc75272864 \h </w:instrText>
         </w:r>
         <w:r>
           <w:rPr>
@@ -1800,10 +1871,10 @@
         <w:rPr>
           <w:rFonts w:asciiTheme="minorHAnsi" w:eastAsiaTheme="minorEastAsia" w:hAnsiTheme="minorHAnsi"/>
           <w:noProof/>
-          <w:lang w:eastAsia="en-DE"/>
-        </w:rPr>
-      </w:pPr>
-      <w:hyperlink w:anchor="_Toc75078584" w:history="1">
+          <w:lang w:val="en-DE" w:eastAsia="en-DE"/>
+        </w:rPr>
+      </w:pPr>
+      <w:hyperlink w:anchor="_Toc75272865" w:history="1">
         <w:r>
           <w:rPr>
             <w:rStyle w:val="Hyperlink"/>
@@ -1838,7 +1909,7 @@
             <w:noProof/>
             <w:webHidden/>
           </w:rPr>
-          <w:instrText xml:space="preserve"> PAGEREF _Toc75078584 \h </w:instrText>
+          <w:instrText xml:space="preserve"> PAGEREF _Toc75272865 \h </w:instrText>
         </w:r>
         <w:r>
           <w:rPr>
@@ -1878,10 +1949,10 @@
         <w:rPr>
           <w:rFonts w:asciiTheme="minorHAnsi" w:eastAsiaTheme="minorEastAsia" w:hAnsiTheme="minorHAnsi"/>
           <w:noProof/>
-          <w:lang w:eastAsia="en-DE"/>
-        </w:rPr>
-      </w:pPr>
-      <w:hyperlink w:anchor="_Toc75078585" w:history="1">
+          <w:lang w:val="en-DE" w:eastAsia="en-DE"/>
+        </w:rPr>
+      </w:pPr>
+      <w:hyperlink w:anchor="_Toc75272866" w:history="1">
         <w:r>
           <w:rPr>
             <w:rStyle w:val="Hyperlink"/>
@@ -1916,7 +1987,7 @@
             <w:noProof/>
             <w:webHidden/>
           </w:rPr>
-          <w:instrText xml:space="preserve"> PAGEREF _Toc75078585 \h </w:instrText>
+          <w:instrText xml:space="preserve"> PAGEREF _Toc75272866 \h </w:instrText>
         </w:r>
         <w:r>
           <w:rPr>
@@ -1936,7 +2007,7 @@
             <w:noProof/>
             <w:webHidden/>
           </w:rPr>
-          <w:t>5</w:t>
+          <w:t>7</w:t>
         </w:r>
         <w:r>
           <w:rPr>
@@ -1956,10 +2027,10 @@
         <w:rPr>
           <w:rFonts w:asciiTheme="minorHAnsi" w:eastAsiaTheme="minorEastAsia" w:hAnsiTheme="minorHAnsi"/>
           <w:noProof/>
-          <w:lang w:eastAsia="en-DE"/>
-        </w:rPr>
-      </w:pPr>
-      <w:hyperlink w:anchor="_Toc75078586" w:history="1">
+          <w:lang w:val="en-DE" w:eastAsia="en-DE"/>
+        </w:rPr>
+      </w:pPr>
+      <w:hyperlink w:anchor="_Toc75272867" w:history="1">
         <w:r>
           <w:rPr>
             <w:rStyle w:val="Hyperlink"/>
@@ -1994,7 +2065,7 @@
             <w:noProof/>
             <w:webHidden/>
           </w:rPr>
-          <w:instrText xml:space="preserve"> PAGEREF _Toc75078586 \h </w:instrText>
+          <w:instrText xml:space="preserve"> PAGEREF _Toc75272867 \h </w:instrText>
         </w:r>
         <w:r>
           <w:rPr>
@@ -2014,7 +2085,7 @@
             <w:noProof/>
             <w:webHidden/>
           </w:rPr>
-          <w:t>6</w:t>
+          <w:t>8</w:t>
         </w:r>
         <w:r>
           <w:rPr>
@@ -2034,10 +2105,10 @@
         <w:rPr>
           <w:rFonts w:asciiTheme="minorHAnsi" w:eastAsiaTheme="minorEastAsia" w:hAnsiTheme="minorHAnsi"/>
           <w:noProof/>
-          <w:lang w:eastAsia="en-DE"/>
-        </w:rPr>
-      </w:pPr>
-      <w:hyperlink w:anchor="_Toc75078587" w:history="1">
+          <w:lang w:val="en-DE" w:eastAsia="en-DE"/>
+        </w:rPr>
+      </w:pPr>
+      <w:hyperlink w:anchor="_Toc75272868" w:history="1">
         <w:r>
           <w:rPr>
             <w:rStyle w:val="Hyperlink"/>
@@ -2072,7 +2143,7 @@
             <w:noProof/>
             <w:webHidden/>
           </w:rPr>
-          <w:instrText xml:space="preserve"> PAGEREF _Toc75078587 \h </w:instrText>
+          <w:instrText xml:space="preserve"> PAGEREF _Toc75272868 \h </w:instrText>
         </w:r>
         <w:r>
           <w:rPr>
@@ -2092,7 +2163,7 @@
             <w:noProof/>
             <w:webHidden/>
           </w:rPr>
-          <w:t>8</w:t>
+          <w:t>9</w:t>
         </w:r>
         <w:r>
           <w:rPr>
@@ -2124,7 +2195,7 @@
           <w:lang w:val="de-DE"/>
         </w:rPr>
       </w:pPr>
-      <w:bookmarkStart w:id="2" w:name="_Toc75078507"/>
+      <w:bookmarkStart w:id="2" w:name="_Toc75272844"/>
       <w:r>
         <w:rPr>
           <w:lang w:val="de-DE"/>
@@ -2142,7 +2213,7 @@
         <w:rPr>
           <w:rFonts w:asciiTheme="minorHAnsi" w:eastAsiaTheme="minorEastAsia" w:hAnsiTheme="minorHAnsi"/>
           <w:noProof/>
-          <w:lang w:eastAsia="en-DE"/>
+          <w:lang w:val="en-DE" w:eastAsia="en-DE"/>
         </w:rPr>
       </w:pPr>
       <w:r>
@@ -2163,7 +2234,7 @@
         </w:rPr>
         <w:fldChar w:fldCharType="separate"/>
       </w:r>
-      <w:hyperlink w:anchor="_Toc75078590" w:history="1">
+      <w:hyperlink w:anchor="_Toc75272871" w:history="1">
         <w:r>
           <w:rPr>
             <w:rStyle w:val="Hyperlink"/>
@@ -2198,7 +2269,7 @@
             <w:noProof/>
             <w:webHidden/>
           </w:rPr>
-          <w:instrText xml:space="preserve"> PAGEREF _Toc75078590 \h </w:instrText>
+          <w:instrText xml:space="preserve"> PAGEREF _Toc75272871 \h </w:instrText>
         </w:r>
         <w:r>
           <w:rPr>
@@ -2238,10 +2309,10 @@
         <w:rPr>
           <w:rFonts w:asciiTheme="minorHAnsi" w:eastAsiaTheme="minorEastAsia" w:hAnsiTheme="minorHAnsi"/>
           <w:noProof/>
-          <w:lang w:eastAsia="en-DE"/>
-        </w:rPr>
-      </w:pPr>
-      <w:hyperlink w:anchor="_Toc75078591" w:history="1">
+          <w:lang w:val="en-DE" w:eastAsia="en-DE"/>
+        </w:rPr>
+      </w:pPr>
+      <w:hyperlink w:anchor="_Toc75272872" w:history="1">
         <w:r>
           <w:rPr>
             <w:rStyle w:val="Hyperlink"/>
@@ -2276,7 +2347,7 @@
             <w:noProof/>
             <w:webHidden/>
           </w:rPr>
-          <w:instrText xml:space="preserve"> PAGEREF _Toc75078591 \h </w:instrText>
+          <w:instrText xml:space="preserve"> PAGEREF _Toc75272872 \h </w:instrText>
         </w:r>
         <w:r>
           <w:rPr>
@@ -2351,7 +2422,7 @@
           <w:lang w:val="de-DE"/>
         </w:rPr>
       </w:pPr>
-      <w:bookmarkStart w:id="3" w:name="_Toc75078508"/>
+      <w:bookmarkStart w:id="3" w:name="_Toc75272845"/>
       <w:r>
         <w:rPr>
           <w:lang w:val="de-DE"/>
@@ -2372,7 +2443,119 @@
         <w:rPr>
           <w:lang w:val="de-DE"/>
         </w:rPr>
-        <w:t>Text</w:t>
+        <w:t xml:space="preserve">Der niederländische Informatiker </w:t>
+      </w:r>
+      <w:proofErr w:type="spellStart"/>
+      <w:r>
+        <w:rPr>
+          <w:lang w:val="de-DE"/>
+        </w:rPr>
+        <w:t>Edsger</w:t>
+      </w:r>
+      <w:proofErr w:type="spellEnd"/>
+      <w:r>
+        <w:rPr>
+          <w:lang w:val="de-DE"/>
+        </w:rPr>
+        <w:t xml:space="preserve"> W. Dijkstra</w:t>
+      </w:r>
+      <w:r>
+        <w:rPr>
+          <w:lang w:val="de-DE"/>
+        </w:rPr>
+        <w:t xml:space="preserve"> lebte vom 11.05.1930 bis zum 06.08.2002 und</w:t>
+      </w:r>
+      <w:r>
+        <w:rPr>
+          <w:lang w:val="de-DE"/>
+        </w:rPr>
+        <w:t xml:space="preserve"> zählt</w:t>
+      </w:r>
+      <w:r>
+        <w:rPr>
+          <w:lang w:val="de-DE"/>
+        </w:rPr>
+        <w:t xml:space="preserve"> bis heute</w:t>
+      </w:r>
+      <w:r>
+        <w:rPr>
+          <w:lang w:val="de-DE"/>
+        </w:rPr>
+        <w:t xml:space="preserve"> zu den </w:t>
+      </w:r>
+      <w:r>
+        <w:rPr>
+          <w:lang w:val="de-DE"/>
+        </w:rPr>
+        <w:t>einflussreichsten Wissenschaftlern der damals noch relativ neuen Disziplin. Obwohl er als Pionier der Informatik über viele Jahre fundamentale Beiträge zu verschiedenen Teilbereichen lieferte, ist eine seiner bekanntesten Kreationen der nach ihm benannte Algorithmus zur Lösung des kürzester-Pfad-Problems, den er laut eigener Aussage</w:t>
+      </w:r>
+      <w:r>
+        <w:rPr>
+          <w:lang w:val="de-DE"/>
+        </w:rPr>
+        <w:t xml:space="preserve"> 1956</w:t>
+      </w:r>
+      <w:r>
+        <w:rPr>
+          <w:lang w:val="de-DE"/>
+        </w:rPr>
+        <w:t xml:space="preserve"> </w:t>
+      </w:r>
+      <w:r>
+        <w:rPr>
+          <w:lang w:val="de-DE"/>
+        </w:rPr>
+        <w:t>in etwa 20 Minuten in einer Pause vom Shopping mit seiner Verlobten in einem Café entwickelte und erst drei Jahre später veröffentlichte.</w:t>
+      </w:r>
+    </w:p>
+    <w:p>
+      <w:pPr>
+        <w:pStyle w:val="BodyText"/>
+        <w:rPr>
+          <w:lang w:val="de-DE"/>
+        </w:rPr>
+      </w:pPr>
+      <w:r>
+        <w:rPr>
+          <w:lang w:val="de-DE"/>
+        </w:rPr>
+        <w:t>Das Problem des kürzesten Pfades</w:t>
+      </w:r>
+      <w:r>
+        <w:rPr>
+          <w:lang w:val="de-DE"/>
+        </w:rPr>
+        <w:t xml:space="preserve"> ist eines der wichtigsten Probleme in der Graphentheorie und</w:t>
+      </w:r>
+      <w:r>
+        <w:rPr>
+          <w:lang w:val="de-DE"/>
+        </w:rPr>
+        <w:t xml:space="preserve"> findet</w:t>
+      </w:r>
+      <w:r>
+        <w:rPr>
+          <w:lang w:val="de-DE"/>
+        </w:rPr>
+        <w:t xml:space="preserve"> Anwendung</w:t>
+      </w:r>
+      <w:r>
+        <w:rPr>
+          <w:lang w:val="de-DE"/>
+        </w:rPr>
+        <w:t xml:space="preserve"> bei vielen </w:t>
+      </w:r>
+      <w:r>
+        <w:rPr>
+          <w:lang w:val="de-DE"/>
+        </w:rPr>
+        <w:t xml:space="preserve">praktischen </w:t>
+      </w:r>
+      <w:r>
+        <w:rPr>
+          <w:lang w:val="de-DE"/>
+        </w:rPr>
+        <w:t>Problemen, auf die in Kapitel 6 ausführlicher eingegangen wird.</w:t>
       </w:r>
     </w:p>
     <w:p>
@@ -2382,7 +2565,7 @@
           <w:lang w:val="de-DE"/>
         </w:rPr>
       </w:pPr>
-      <w:bookmarkStart w:id="4" w:name="_Toc75078509"/>
+      <w:bookmarkStart w:id="4" w:name="_Toc75272846"/>
       <w:r>
         <w:rPr>
           <w:lang w:val="de-DE"/>
@@ -2404,7 +2587,7 @@
           <w:lang w:val="de-DE"/>
         </w:rPr>
       </w:pPr>
-      <w:bookmarkStart w:id="5" w:name="_Toc75078510"/>
+      <w:bookmarkStart w:id="5" w:name="_Toc75272847"/>
       <w:r>
         <w:rPr>
           <w:lang w:val="de-DE"/>
@@ -2432,7 +2615,7 @@
           <w:lang w:val="de-DE"/>
         </w:rPr>
       </w:pPr>
-      <w:bookmarkStart w:id="6" w:name="_Toc75078582"/>
+      <w:bookmarkStart w:id="6" w:name="_Toc75272863"/>
       <w:r>
         <w:rPr>
           <w:noProof/>
@@ -2532,27 +2715,13 @@
         <w:rPr>
           <w:lang w:val="de-DE"/>
         </w:rPr>
-        <w:t xml:space="preserve"> haben die Kanten keine Orientierung oder Richtung. Dies bedeutet, dass die Kante (u, v) identisch ist mit der Kante (v, u). In </w:t>
-      </w:r>
-      <w:proofErr w:type="gramStart"/>
-      <w:r>
-        <w:rPr>
-          <w:lang w:val="de-DE"/>
-        </w:rPr>
-        <w:t xml:space="preserve">einem </w:t>
-      </w:r>
-      <w:r>
-        <w:rPr>
-          <w:lang w:val="de-DE"/>
-        </w:rPr>
-        <w:t xml:space="preserve"> derartigen</w:t>
-      </w:r>
-      <w:proofErr w:type="gramEnd"/>
-      <w:r>
-        <w:rPr>
-          <w:lang w:val="de-DE"/>
-        </w:rPr>
-        <w:t xml:space="preserve"> </w:t>
+        <w:t xml:space="preserve"> haben die Kanten keine Orientierung oder Richtung. Dies bedeutet, dass die Kante (u, v) identisch ist mit der Kante (v, u). In einem </w:t>
+      </w:r>
+      <w:r>
+        <w:rPr>
+          <w:lang w:val="de-DE"/>
+        </w:rPr>
+        <w:t xml:space="preserve"> derartigen </w:t>
       </w:r>
       <w:r>
         <w:rPr>
@@ -2604,7 +2773,7 @@
           <w:lang w:val="de-DE"/>
         </w:rPr>
       </w:pPr>
-      <w:bookmarkStart w:id="7" w:name="_Toc75078511"/>
+      <w:bookmarkStart w:id="7" w:name="_Toc75272848"/>
       <w:r>
         <w:rPr>
           <w:lang w:val="de-DE"/>
@@ -2687,7 +2856,7 @@
           <w:lang w:val="de-DE"/>
         </w:rPr>
       </w:pPr>
-      <w:bookmarkStart w:id="8" w:name="_Toc75078583"/>
+      <w:bookmarkStart w:id="8" w:name="_Toc75272864"/>
       <w:proofErr w:type="spellStart"/>
       <w:r>
         <w:t>Abbildung</w:t>
@@ -2786,7 +2955,7 @@
           <w:lang w:val="de-DE"/>
         </w:rPr>
       </w:pPr>
-      <w:bookmarkStart w:id="9" w:name="_Toc75078512"/>
+      <w:bookmarkStart w:id="9" w:name="_Toc75272849"/>
       <w:r>
         <w:rPr>
           <w:lang w:val="de-DE"/>
@@ -2868,7 +3037,7 @@
           <w:lang w:val="de-DE"/>
         </w:rPr>
       </w:pPr>
-      <w:bookmarkStart w:id="10" w:name="_Toc75078584"/>
+      <w:bookmarkStart w:id="10" w:name="_Toc75272865"/>
       <w:proofErr w:type="spellStart"/>
       <w:r>
         <w:t>Abbildung</w:t>
@@ -2956,7 +3125,7 @@
           <w:lang w:val="de-DE"/>
         </w:rPr>
       </w:pPr>
-      <w:bookmarkStart w:id="11" w:name="_Toc75078513"/>
+      <w:bookmarkStart w:id="11" w:name="_Toc75272850"/>
       <w:r>
         <w:rPr>
           <w:lang w:val="de-DE"/>
@@ -2972,7 +3141,7 @@
           <w:lang w:val="de-DE"/>
         </w:rPr>
       </w:pPr>
-      <w:bookmarkStart w:id="12" w:name="_Toc75078514"/>
+      <w:bookmarkStart w:id="12" w:name="_Toc75272851"/>
       <w:r>
         <w:rPr>
           <w:lang w:val="de-DE"/>
@@ -3100,21 +3269,7 @@
         <w:rPr>
           <w:lang w:val="de-DE"/>
         </w:rPr>
-        <w:t xml:space="preserve"> kann sowohl der kürzeste Pfad zu einem bestimmten </w:t>
-      </w:r>
-      <w:proofErr w:type="gramStart"/>
-      <w:r>
-        <w:rPr>
-          <w:lang w:val="de-DE"/>
-        </w:rPr>
-        <w:t>Zielknoten,</w:t>
-      </w:r>
-      <w:proofErr w:type="gramEnd"/>
-      <w:r>
-        <w:rPr>
-          <w:lang w:val="de-DE"/>
-        </w:rPr>
-        <w:t xml:space="preserve"> als auch der kürzeste Pfad zu jedem Knoten berechnet werden.</w:t>
+        <w:t xml:space="preserve"> kann sowohl der kürzeste Pfad zu einem bestimmten Zielknoten, als auch der kürzeste Pfad zu jedem Knoten berechnet werden.</w:t>
       </w:r>
       <w:r>
         <w:rPr>
@@ -3190,7 +3345,7 @@
       <w:pPr>
         <w:pStyle w:val="Heading2"/>
       </w:pPr>
-      <w:bookmarkStart w:id="13" w:name="_Toc75078515"/>
+      <w:bookmarkStart w:id="13" w:name="_Toc75272852"/>
       <w:r>
         <w:rPr>
           <w:lang w:val="de-DE"/>
@@ -3337,7 +3492,7 @@
           <w:lang w:val="de-DE"/>
         </w:rPr>
       </w:pPr>
-      <w:bookmarkStart w:id="14" w:name="_Toc75078516"/>
+      <w:bookmarkStart w:id="14" w:name="_Toc75272853"/>
       <w:r>
         <w:rPr>
           <w:lang w:val="de-DE"/>
@@ -4374,6 +4529,7 @@
       <w:r>
         <w:rPr>
           <w:color w:val="2E74B5" w:themeColor="accent5" w:themeShade="BF"/>
+          <w:lang w:val="de-DE"/>
         </w:rPr>
         <w:t>return</w:t>
       </w:r>
@@ -4402,7 +4558,7 @@
           <w:lang w:val="de-DE"/>
         </w:rPr>
       </w:pPr>
-      <w:bookmarkStart w:id="15" w:name="_Toc75078590"/>
+      <w:bookmarkStart w:id="15" w:name="_Toc75272871"/>
       <w:proofErr w:type="spellStart"/>
       <w:r>
         <w:t>Quellcodeauszug</w:t>
@@ -4566,7 +4722,7 @@
           <w:lang w:val="de-DE"/>
         </w:rPr>
       </w:pPr>
-      <w:bookmarkStart w:id="16" w:name="_Toc75078517"/>
+      <w:bookmarkStart w:id="16" w:name="_Toc75272854"/>
       <w:r>
         <w:rPr>
           <w:lang w:val="de-DE"/>
@@ -6443,7 +6599,7 @@
           <w:lang w:val="de-DE"/>
         </w:rPr>
       </w:pPr>
-      <w:bookmarkStart w:id="17" w:name="_Toc75078591"/>
+      <w:bookmarkStart w:id="17" w:name="_Toc75272872"/>
       <w:proofErr w:type="spellStart"/>
       <w:r>
         <w:t>Quellcodeauszug</w:t>
@@ -6489,6 +6645,7 @@
           <w:lang w:val="de-DE"/>
         </w:rPr>
       </w:pPr>
+      <w:bookmarkStart w:id="18" w:name="_Toc75272855"/>
       <w:r>
         <w:rPr>
           <w:lang w:val="de-DE"/>
@@ -6496,6 +6653,7 @@
         <w:lastRenderedPageBreak/>
         <w:t>3.5 Weitere Optimierungsmöglichkeiten</w:t>
       </w:r>
+      <w:bookmarkEnd w:id="18"/>
     </w:p>
     <w:p>
       <w:pPr>
@@ -6905,21 +7063,7 @@
         <w:rPr>
           <w:lang w:val="de-DE"/>
         </w:rPr>
-        <w:t xml:space="preserve">Für eine optimale Implementierung von Dijkstras Algorithmus kann durch Verwendung </w:t>
-      </w:r>
-      <w:proofErr w:type="gramStart"/>
-      <w:r>
-        <w:rPr>
-          <w:lang w:val="de-DE"/>
-        </w:rPr>
-        <w:t>eines Fibonacci-Heaps</w:t>
-      </w:r>
-      <w:proofErr w:type="gramEnd"/>
-      <w:r>
-        <w:rPr>
-          <w:lang w:val="de-DE"/>
-        </w:rPr>
-        <w:t xml:space="preserve"> eine </w:t>
+        <w:t xml:space="preserve">Für eine optimale Implementierung von Dijkstras Algorithmus kann durch Verwendung eines Fibonacci-Heaps eine </w:t>
       </w:r>
       <w:r>
         <w:rPr>
@@ -7127,7 +7271,7 @@
           <w:lang w:val="de-DE"/>
         </w:rPr>
       </w:pPr>
-      <w:bookmarkStart w:id="18" w:name="_Toc75078518"/>
+      <w:bookmarkStart w:id="19" w:name="_Toc75272856"/>
       <w:r>
         <w:rPr>
           <w:lang w:val="de-DE"/>
@@ -7147,12 +7291,11 @@
         </w:rPr>
         <w:t>Algorithm</w:t>
       </w:r>
-      <w:bookmarkEnd w:id="18"/>
+      <w:bookmarkEnd w:id="19"/>
       <w:proofErr w:type="spellEnd"/>
     </w:p>
     <w:p>
       <w:pPr>
-        <w:jc w:val="left"/>
         <w:rPr>
           <w:lang w:val="de-DE"/>
         </w:rPr>
@@ -7197,7 +7340,19 @@
         <w:rPr>
           <w:lang w:val="de-DE"/>
         </w:rPr>
-        <w:t xml:space="preserve"> ist, dass Dijkstra immer die vielversprechendsten Kanten der Reihe nach verarbeitet. Das führt ggf. dazu, dass Dijkstra in die falsche Richtung geht (siehe Abbildung </w:t>
+        <w:t xml:space="preserve"> ist, dass Dijkstra immer die vielversprechendsten Kanten der Reihe nach verarbeitet. Das führt ggf. dazu, dass Dijkstra </w:t>
+      </w:r>
+      <w:r>
+        <w:rPr>
+          <w:lang w:val="de-DE"/>
+        </w:rPr>
+        <w:t xml:space="preserve">zunächst </w:t>
+      </w:r>
+      <w:r>
+        <w:rPr>
+          <w:lang w:val="de-DE"/>
+        </w:rPr>
+        <w:t xml:space="preserve">in die falsche Richtung geht (siehe Abbildung </w:t>
       </w:r>
       <w:r>
         <w:rPr>
@@ -7293,7 +7448,47 @@
         <w:rPr>
           <w:lang w:val="de-DE"/>
         </w:rPr>
-        <w:t>eine Erweiterung des Dijkstra-Algorithmus mit einigen Merkmalen der Breitensuche (BFS)</w:t>
+        <w:t>eine Erweiterung des Dijkstra-Algorithmus mit einigen Merkmalen der Breitensuche (</w:t>
+      </w:r>
+      <w:r>
+        <w:rPr>
+          <w:lang w:val="de-DE"/>
+        </w:rPr>
+        <w:t xml:space="preserve">engl. </w:t>
+      </w:r>
+      <w:proofErr w:type="spellStart"/>
+      <w:r>
+        <w:rPr>
+          <w:lang w:val="de-DE"/>
+        </w:rPr>
+        <w:t>breadth</w:t>
+      </w:r>
+      <w:proofErr w:type="spellEnd"/>
+      <w:r>
+        <w:rPr>
+          <w:lang w:val="de-DE"/>
+        </w:rPr>
+        <w:t>-first-</w:t>
+      </w:r>
+      <w:proofErr w:type="spellStart"/>
+      <w:r>
+        <w:rPr>
+          <w:lang w:val="de-DE"/>
+        </w:rPr>
+        <w:t>search</w:t>
+      </w:r>
+      <w:proofErr w:type="spellEnd"/>
+      <w:r>
+        <w:rPr>
+          <w:lang w:val="de-DE"/>
+        </w:rPr>
+        <w:t xml:space="preserve">, kurz </w:t>
+      </w:r>
+      <w:r>
+        <w:rPr>
+          <w:lang w:val="de-DE"/>
+        </w:rPr>
+        <w:t>BFS)</w:t>
       </w:r>
       <w:r>
         <w:rPr>
@@ -7371,7 +7566,7 @@
           <w:lang w:val="de-DE"/>
         </w:rPr>
       </w:pPr>
-      <w:bookmarkStart w:id="19" w:name="_Toc75078585"/>
+      <w:bookmarkStart w:id="20" w:name="_Toc75272866"/>
       <w:proofErr w:type="spellStart"/>
       <w:r>
         <w:t>Abbildung</w:t>
@@ -7406,19 +7601,19 @@
         </w:rPr>
         <w:t xml:space="preserve"> Vorteile von A* Search gegenüber Dijkstra</w:t>
       </w:r>
-      <w:bookmarkEnd w:id="19"/>
-    </w:p>
-    <w:p>
-      <w:pPr>
-        <w:rPr>
-          <w:lang w:val="de-DE"/>
-        </w:rPr>
-      </w:pPr>
-      <w:r>
-        <w:rPr>
-          <w:lang w:val="de-DE"/>
-        </w:rPr>
-        <w:t>Was</w:t>
+      <w:bookmarkEnd w:id="20"/>
+    </w:p>
+    <w:p>
+      <w:pPr>
+        <w:rPr>
+          <w:lang w:val="de-DE"/>
+        </w:rPr>
+      </w:pPr>
+      <w:r>
+        <w:rPr>
+          <w:lang w:val="de-DE"/>
+        </w:rPr>
+        <w:t>Hier kann</w:t>
       </w:r>
       <w:r>
         <w:rPr>
@@ -7430,19 +7625,31 @@
         <w:rPr>
           <w:lang w:val="de-DE"/>
         </w:rPr>
-        <w:t xml:space="preserve"> im Gegensatz zum Dijkstra-Algorithmus</w:t>
-      </w:r>
-      <w:r>
-        <w:rPr>
-          <w:lang w:val="de-DE"/>
-        </w:rPr>
-        <w:t xml:space="preserve"> für viele Suchen anders und besser macht, ist, dass </w:t>
-      </w:r>
-      <w:r>
-        <w:rPr>
-          <w:lang w:val="de-DE"/>
-        </w:rPr>
-        <w:t xml:space="preserve">der </w:t>
+        <w:t xml:space="preserve">-Algorithmus in vielen Fällen und bei bekanntem Zielknoten eine Verbesserung gegenüber dem </w:t>
+      </w:r>
+      <w:r>
+        <w:rPr>
+          <w:lang w:val="de-DE"/>
+        </w:rPr>
+        <w:t>Dijkstra-Algorithmus</w:t>
+      </w:r>
+      <w:r>
+        <w:rPr>
+          <w:lang w:val="de-DE"/>
+        </w:rPr>
+        <w:t xml:space="preserve"> bieten</w:t>
+      </w:r>
+      <w:r>
+        <w:rPr>
+          <w:lang w:val="de-DE"/>
+        </w:rPr>
+        <w:t xml:space="preserve">, </w:t>
+      </w:r>
+      <w:r>
+        <w:rPr>
+          <w:lang w:val="de-DE"/>
+        </w:rPr>
+        <w:t xml:space="preserve">da </w:t>
       </w:r>
       <w:r>
         <w:rPr>
@@ -7478,7 +7685,13 @@
         <w:rPr>
           <w:lang w:val="de-DE"/>
         </w:rPr>
-        <w:t xml:space="preserve">, die </w:t>
+        <w:t xml:space="preserve">. Diese Schätzung muss </w:t>
+      </w:r>
+      <w:r>
+        <w:rPr>
+          <w:lang w:val="de-DE"/>
+        </w:rPr>
+        <w:t xml:space="preserve">allerdings </w:t>
       </w:r>
       <w:r>
         <w:rPr>
@@ -7514,50 +7727,44 @@
         <w:rPr>
           <w:lang w:val="de-DE"/>
         </w:rPr>
-        <w:t>sein muss</w:t>
-      </w:r>
-      <w:r>
-        <w:rPr>
-          <w:lang w:val="de-DE"/>
-        </w:rPr>
-        <w:t>.</w:t>
-      </w:r>
-    </w:p>
-    <w:p>
-      <w:pPr>
-        <w:rPr>
-          <w:lang w:val="de-DE"/>
-        </w:rPr>
-      </w:pPr>
-      <w:r>
-        <w:rPr>
-          <w:lang w:val="de-DE"/>
-        </w:rPr>
-        <w:t xml:space="preserve">A* erweitert Pfade, </w:t>
-      </w:r>
-      <w:r>
-        <w:rPr>
-          <w:lang w:val="de-DE"/>
-        </w:rPr>
-        <w:t>mittels</w:t>
-      </w:r>
-      <w:r>
-        <w:rPr>
-          <w:lang w:val="de-DE"/>
-        </w:rPr>
-        <w:t xml:space="preserve"> diese</w:t>
-      </w:r>
-      <w:r>
-        <w:rPr>
-          <w:lang w:val="de-DE"/>
-        </w:rPr>
-        <w:t>r</w:t>
-      </w:r>
-      <w:r>
-        <w:rPr>
-          <w:lang w:val="de-DE"/>
-        </w:rPr>
-        <w:t xml:space="preserve"> Funktion:</w:t>
+        <w:t>sein</w:t>
+      </w:r>
+      <w:r>
+        <w:rPr>
+          <w:lang w:val="de-DE"/>
+        </w:rPr>
+        <w:t xml:space="preserve">, sondern dient lediglich einer Erweiterung der </w:t>
+      </w:r>
+      <w:r>
+        <w:rPr>
+          <w:lang w:val="de-DE"/>
+        </w:rPr>
+        <w:t>Auswahl</w:t>
+      </w:r>
+      <w:r>
+        <w:rPr>
+          <w:lang w:val="de-DE"/>
+        </w:rPr>
+        <w:t xml:space="preserve"> des nächsten Knotens gegenüber Dijkstra, der nur die Kosten ohne eine Richtung betrachtet.</w:t>
+      </w:r>
+    </w:p>
+    <w:p>
+      <w:pPr>
+        <w:rPr>
+          <w:lang w:val="de-DE"/>
+        </w:rPr>
+      </w:pPr>
+      <w:r>
+        <w:rPr>
+          <w:lang w:val="de-DE"/>
+        </w:rPr>
+        <w:t>Die Funktion f(n) setzt sich wie folgt zusammen</w:t>
+      </w:r>
+      <w:r>
+        <w:rPr>
+          <w:lang w:val="de-DE"/>
+        </w:rPr>
+        <w:t>:</w:t>
       </w:r>
     </w:p>
     <w:p>
@@ -7657,14 +7864,7 @@
         <w:rPr>
           <w:lang w:val="de-DE"/>
         </w:rPr>
-        <w:t>f(n</w:t>
-      </w:r>
-      <w:proofErr w:type="gramStart"/>
-      <w:r>
-        <w:rPr>
-          <w:lang w:val="de-DE"/>
-        </w:rPr>
-        <w:t xml:space="preserve">) </w:t>
+        <w:t xml:space="preserve">f(n) </w:t>
       </w:r>
       <w:r>
         <w:rPr>
@@ -7672,7 +7872,6 @@
         </w:rPr>
         <w:t>:</w:t>
       </w:r>
-      <w:proofErr w:type="gramEnd"/>
       <w:r>
         <w:rPr>
           <w:lang w:val="de-DE"/>
@@ -7702,14 +7901,7 @@
         <w:rPr>
           <w:lang w:val="de-DE"/>
         </w:rPr>
-        <w:t>g(n</w:t>
-      </w:r>
-      <w:proofErr w:type="gramStart"/>
-      <w:r>
-        <w:rPr>
-          <w:lang w:val="de-DE"/>
-        </w:rPr>
-        <w:t xml:space="preserve">) </w:t>
+        <w:t xml:space="preserve">g(n) </w:t>
       </w:r>
       <w:r>
         <w:rPr>
@@ -7717,7 +7909,6 @@
         </w:rPr>
         <w:t>:</w:t>
       </w:r>
-      <w:proofErr w:type="gramEnd"/>
       <w:r>
         <w:rPr>
           <w:lang w:val="de-DE"/>
@@ -7735,14 +7926,7 @@
         <w:rPr>
           <w:lang w:val="de-DE"/>
         </w:rPr>
-        <w:t>h(n</w:t>
-      </w:r>
-      <w:proofErr w:type="gramStart"/>
-      <w:r>
-        <w:rPr>
-          <w:lang w:val="de-DE"/>
-        </w:rPr>
-        <w:t xml:space="preserve">) </w:t>
+        <w:t xml:space="preserve">h(n) </w:t>
       </w:r>
       <w:r>
         <w:rPr>
@@ -7750,7 +7934,6 @@
         </w:rPr>
         <w:t>:</w:t>
       </w:r>
-      <w:proofErr w:type="gramEnd"/>
       <w:r>
         <w:rPr>
           <w:lang w:val="de-DE"/>
@@ -7767,27 +7950,93 @@
         <w:rPr>
           <w:lang w:val="de-DE"/>
         </w:rPr>
-        <w:t xml:space="preserve">eschätzte Kosten von n bis zum Ziel. </w:t>
-      </w:r>
-    </w:p>
-    <w:p>
-      <w:pPr>
-        <w:rPr>
-          <w:lang w:val="de-DE"/>
-        </w:rPr>
-      </w:pPr>
-    </w:p>
-    <w:p>
-      <w:pPr>
-        <w:rPr>
-          <w:lang w:val="de-DE"/>
-        </w:rPr>
-      </w:pPr>
-      <w:r>
-        <w:rPr>
-          <w:lang w:val="de-DE"/>
-        </w:rPr>
-        <w:t>Um die Leistung von A* Search zu bestimmen, ist die Wahl einer guten Heuristik unabdingbar. Demnach muss eine Methode für h(n) gewählt werden, die idealerweise den genauen Kosten für das Erreichen des Zieles entspricht. Aufgrund dessen, dass der Weg unbekannt ist, können die genauen Kosten durch die Heuristik nicht abgebildet werden. Aber es ist möglich eine Methode zu wählen, die manchmal den genauen Wert liefert, z.B. wenn Sie geradeaus ohne Hindernisse fahren.</w:t>
+        <w:t>eschätzte Kosten von n bis zum Ziel</w:t>
+      </w:r>
+      <w:r>
+        <w:rPr>
+          <w:lang w:val="de-DE"/>
+        </w:rPr>
+        <w:t xml:space="preserve"> (Ergebnis der Heuristik)</w:t>
+      </w:r>
+    </w:p>
+    <w:p>
+      <w:pPr>
+        <w:rPr>
+          <w:lang w:val="de-DE"/>
+        </w:rPr>
+      </w:pPr>
+    </w:p>
+    <w:p>
+      <w:pPr>
+        <w:rPr>
+          <w:lang w:val="de-DE"/>
+        </w:rPr>
+      </w:pPr>
+      <w:r>
+        <w:rPr>
+          <w:lang w:val="de-DE"/>
+        </w:rPr>
+        <w:t xml:space="preserve">Um die Leistung von A* Search zu bestimmen, ist die Wahl einer guten Heuristik unabdingbar. Demnach muss eine Methode für h(n) gewählt werden, die idealerweise den genauen Kosten für das Erreichen des Zieles entspricht. </w:t>
+      </w:r>
+      <w:r>
+        <w:rPr>
+          <w:lang w:val="de-DE"/>
+        </w:rPr>
+        <w:t>Dies ist jedoch nicht möglich</w:t>
+      </w:r>
+      <w:r>
+        <w:rPr>
+          <w:lang w:val="de-DE"/>
+        </w:rPr>
+        <w:t xml:space="preserve">, </w:t>
+      </w:r>
+      <w:r>
+        <w:rPr>
+          <w:lang w:val="de-DE"/>
+        </w:rPr>
+        <w:t xml:space="preserve">denn </w:t>
+      </w:r>
+      <w:r>
+        <w:rPr>
+          <w:lang w:val="de-DE"/>
+        </w:rPr>
+        <w:t>da der Weg unbekannt ist, können die genauen Kosten</w:t>
+      </w:r>
+      <w:r>
+        <w:rPr>
+          <w:lang w:val="de-DE"/>
+        </w:rPr>
+        <w:t xml:space="preserve"> nicht</w:t>
+      </w:r>
+      <w:r>
+        <w:rPr>
+          <w:lang w:val="de-DE"/>
+        </w:rPr>
+        <w:t xml:space="preserve"> durch die Heuristik abgebildet werden. </w:t>
+      </w:r>
+      <w:r>
+        <w:rPr>
+          <w:lang w:val="de-DE"/>
+        </w:rPr>
+        <w:t>Unter Umständen ist es jedoch möglich, eine Heuristik auszuwählen, die</w:t>
+      </w:r>
+      <w:r>
+        <w:rPr>
+          <w:lang w:val="de-DE"/>
+        </w:rPr>
+        <w:t xml:space="preserve"> den genauen Wert liefert,</w:t>
+      </w:r>
+      <w:r>
+        <w:rPr>
+          <w:lang w:val="de-DE"/>
+        </w:rPr>
+        <w:t xml:space="preserve"> beispielsweise bei einem Pfad entlang einer Geraden ohne Hindernisse</w:t>
+      </w:r>
+      <w:r>
+        <w:rPr>
+          <w:lang w:val="de-DE"/>
+        </w:rPr>
+        <w:t>.</w:t>
       </w:r>
       <w:r>
         <w:rPr>
@@ -7806,7 +8055,55 @@
         <w:rPr>
           <w:lang w:val="de-DE"/>
         </w:rPr>
-        <w:t>Üblicherweise wird ein h(n) gewählt, das geringer ist als die realen Kosten. Das führt zu einer langsameren, aber genaueren Leistung.</w:t>
+        <w:t>Üblicherweise wird ein</w:t>
+      </w:r>
+      <w:r>
+        <w:rPr>
+          <w:lang w:val="de-DE"/>
+        </w:rPr>
+        <w:t>e Heuristik</w:t>
+      </w:r>
+      <w:r>
+        <w:rPr>
+          <w:lang w:val="de-DE"/>
+        </w:rPr>
+        <w:t xml:space="preserve"> h(n) gewählt, d</w:t>
+      </w:r>
+      <w:r>
+        <w:rPr>
+          <w:lang w:val="de-DE"/>
+        </w:rPr>
+        <w:t>ie</w:t>
+      </w:r>
+      <w:r>
+        <w:rPr>
+          <w:lang w:val="de-DE"/>
+        </w:rPr>
+        <w:t xml:space="preserve"> geringer</w:t>
+      </w:r>
+      <w:r>
+        <w:rPr>
+          <w:lang w:val="de-DE"/>
+        </w:rPr>
+        <w:t>e Kosten</w:t>
+      </w:r>
+      <w:r>
+        <w:rPr>
+          <w:lang w:val="de-DE"/>
+        </w:rPr>
+        <w:t xml:space="preserve"> als die realen Kosten</w:t>
+      </w:r>
+      <w:r>
+        <w:rPr>
+          <w:lang w:val="de-DE"/>
+        </w:rPr>
+        <w:t xml:space="preserve"> liefert</w:t>
+      </w:r>
+      <w:r>
+        <w:rPr>
+          <w:lang w:val="de-DE"/>
+        </w:rPr>
+        <w:t>. Das führt zu einer langsameren, aber genaueren Leistung.</w:t>
       </w:r>
     </w:p>
     <w:p>
@@ -7831,7 +8128,7 @@
         <w:rPr>
           <w:lang w:val="de-DE"/>
         </w:rPr>
-        <w:t xml:space="preserve"> implementiert einer der beiden Heuristiken</w:t>
+        <w:t xml:space="preserve"> implementiert eine der beiden Heuristiken</w:t>
       </w:r>
       <w:r>
         <w:rPr>
@@ -7843,12 +8140,6 @@
         <w:rPr>
           <w:lang w:val="de-DE"/>
         </w:rPr>
-        <w:t xml:space="preserve">die </w:t>
-      </w:r>
-      <w:r>
-        <w:rPr>
-          <w:lang w:val="de-DE"/>
-        </w:rPr>
         <w:t>Manhatt</w:t>
       </w:r>
       <w:r>
@@ -7861,7 +8152,19 @@
         <w:rPr>
           <w:lang w:val="de-DE"/>
         </w:rPr>
-        <w:t>n Distanz</w:t>
+        <w:t>n</w:t>
+      </w:r>
+      <w:r>
+        <w:rPr>
+          <w:lang w:val="de-DE"/>
+        </w:rPr>
+        <w:t>-</w:t>
+      </w:r>
+      <w:r>
+        <w:rPr>
+          <w:lang w:val="de-DE"/>
+        </w:rPr>
+        <w:t>Distanz</w:t>
       </w:r>
       <w:r>
         <w:rPr>
@@ -7873,47 +8176,44 @@
         <w:rPr>
           <w:lang w:val="de-DE"/>
         </w:rPr>
-        <w:t xml:space="preserve">die </w:t>
-      </w:r>
-      <w:r>
-        <w:rPr>
-          <w:lang w:val="de-DE"/>
-        </w:rPr>
-        <w:t>Euklidische Distanz.</w:t>
-      </w:r>
-    </w:p>
-    <w:p>
-      <w:pPr>
-        <w:rPr>
-          <w:lang w:val="de-DE"/>
-        </w:rPr>
-      </w:pPr>
-    </w:p>
-    <w:p>
-      <w:pPr>
-        <w:rPr>
-          <w:lang w:val="de-DE"/>
-        </w:rPr>
-      </w:pPr>
-      <w:r>
-        <w:rPr>
-          <w:lang w:val="de-DE"/>
-        </w:rPr>
-        <w:t xml:space="preserve">Die </w:t>
-      </w:r>
-      <w:proofErr w:type="spellStart"/>
-      <w:r>
-        <w:rPr>
-          <w:lang w:val="de-DE"/>
-        </w:rPr>
-        <w:t>Manhatten</w:t>
-      </w:r>
-      <w:proofErr w:type="spellEnd"/>
-      <w:r>
-        <w:rPr>
-          <w:lang w:val="de-DE"/>
-        </w:rPr>
-        <w:t>-Methode berechnet</w:t>
+        <w:t>Euklidische Distanz</w:t>
+      </w:r>
+      <w:r>
+        <w:rPr>
+          <w:lang w:val="de-DE"/>
+        </w:rPr>
+        <w:t>, die im Folgenden beschrieben werden sollen.</w:t>
+      </w:r>
+    </w:p>
+    <w:p>
+      <w:pPr>
+        <w:rPr>
+          <w:lang w:val="de-DE"/>
+        </w:rPr>
+      </w:pPr>
+      <w:r>
+        <w:rPr>
+          <w:lang w:val="de-DE"/>
+        </w:rPr>
+        <w:t>Die Manhatt</w:t>
+      </w:r>
+      <w:r>
+        <w:rPr>
+          <w:lang w:val="de-DE"/>
+        </w:rPr>
+        <w:t>a</w:t>
+      </w:r>
+      <w:r>
+        <w:rPr>
+          <w:lang w:val="de-DE"/>
+        </w:rPr>
+        <w:t>n-Methode berechnet</w:t>
+      </w:r>
+      <w:r>
+        <w:rPr>
+          <w:lang w:val="de-DE"/>
+        </w:rPr>
+        <w:t xml:space="preserve"> die</w:t>
       </w:r>
       <w:r>
         <w:rPr>
@@ -8190,7 +8490,20 @@
         <w:rPr>
           <w:lang w:val="de-DE"/>
         </w:rPr>
-        <w:t xml:space="preserve">Diese Heuristik ist immer dann genau, wenn unser Weg einer geraden Linie folgt. Das heißt, A* </w:t>
+        <w:lastRenderedPageBreak/>
+        <w:t>Diese Heuristik ist immer dann genau, wenn unser Weg geraden Linie</w:t>
+      </w:r>
+      <w:r>
+        <w:rPr>
+          <w:lang w:val="de-DE"/>
+        </w:rPr>
+        <w:t>n</w:t>
+      </w:r>
+      <w:r>
+        <w:rPr>
+          <w:lang w:val="de-DE"/>
+        </w:rPr>
+        <w:t xml:space="preserve"> folgt. Das heißt, A* </w:t>
       </w:r>
       <w:r>
         <w:rPr>
@@ -8226,22 +8539,31 @@
         <w:rPr>
           <w:lang w:val="de-DE"/>
         </w:rPr>
-        <w:lastRenderedPageBreak/>
-        <w:t xml:space="preserve">Im Gegensatz zur </w:t>
-      </w:r>
-      <w:proofErr w:type="spellStart"/>
-      <w:r>
-        <w:rPr>
-          <w:lang w:val="de-DE"/>
-        </w:rPr>
-        <w:t>Manhatten</w:t>
-      </w:r>
-      <w:proofErr w:type="spellEnd"/>
-      <w:r>
-        <w:rPr>
-          <w:lang w:val="de-DE"/>
-        </w:rPr>
-        <w:t xml:space="preserve"> Distanz ist die </w:t>
+        <w:t>Im Gegensatz zur Manhatt</w:t>
+      </w:r>
+      <w:r>
+        <w:rPr>
+          <w:lang w:val="de-DE"/>
+        </w:rPr>
+        <w:t>a</w:t>
+      </w:r>
+      <w:r>
+        <w:rPr>
+          <w:lang w:val="de-DE"/>
+        </w:rPr>
+        <w:t>n</w:t>
+      </w:r>
+      <w:r>
+        <w:rPr>
+          <w:lang w:val="de-DE"/>
+        </w:rPr>
+        <w:t>-</w:t>
+      </w:r>
+      <w:r>
+        <w:rPr>
+          <w:lang w:val="de-DE"/>
+        </w:rPr>
+        <w:t xml:space="preserve">Distanz ist die </w:t>
       </w:r>
       <w:r>
         <w:rPr>
@@ -8265,35 +8587,31 @@
         <w:rPr>
           <w:lang w:val="de-DE"/>
         </w:rPr>
-        <w:t xml:space="preserve">aber auch langsamer, da ein größeres Gebiet erkundet werden muss, um den Weg zu </w:t>
-      </w:r>
-      <w:proofErr w:type="spellStart"/>
-      <w:proofErr w:type="gramStart"/>
-      <w:r>
-        <w:rPr>
-          <w:lang w:val="de-DE"/>
-        </w:rPr>
-        <w:t>finde</w:t>
-      </w:r>
-      <w:r>
-        <w:rPr>
-          <w:lang w:val="de-DE"/>
-        </w:rPr>
-        <w:t>n.D</w:t>
-      </w:r>
-      <w:r>
-        <w:rPr>
-          <w:lang w:val="de-DE"/>
-        </w:rPr>
-        <w:t>iese</w:t>
-      </w:r>
-      <w:proofErr w:type="spellEnd"/>
-      <w:proofErr w:type="gramEnd"/>
-      <w:r>
-        <w:rPr>
-          <w:lang w:val="de-DE"/>
-        </w:rPr>
-        <w:t xml:space="preserve"> Heuristik</w:t>
+        <w:t>aber auch langsamer, da ein größeres Gebiet erkundet werden muss, um den Weg zu finde</w:t>
+      </w:r>
+      <w:r>
+        <w:rPr>
+          <w:lang w:val="de-DE"/>
+        </w:rPr>
+        <w:t>n.</w:t>
+      </w:r>
+      <w:r>
+        <w:rPr>
+          <w:lang w:val="de-DE"/>
+        </w:rPr>
+        <w:t xml:space="preserve"> </w:t>
+      </w:r>
+      <w:r>
+        <w:rPr>
+          <w:lang w:val="de-DE"/>
+        </w:rPr>
+        <w:t>D</w:t>
+      </w:r>
+      <w:r>
+        <w:rPr>
+          <w:lang w:val="de-DE"/>
+        </w:rPr>
+        <w:t>iese Heuristik</w:t>
       </w:r>
       <w:r>
         <w:rPr>
@@ -8633,7 +8951,7 @@
           <w:lang w:val="de-DE"/>
         </w:rPr>
       </w:pPr>
-      <w:bookmarkStart w:id="20" w:name="_Toc75078586"/>
+      <w:bookmarkStart w:id="21" w:name="_Toc75272867"/>
       <w:proofErr w:type="spellStart"/>
       <w:r>
         <w:t>Abbildung</w:t>
@@ -8662,44 +8980,93 @@
         </w:rPr>
         <w:t>ür den A* Search-Algorithmus</w:t>
       </w:r>
-      <w:bookmarkEnd w:id="20"/>
-    </w:p>
-    <w:p>
-      <w:pPr>
-        <w:rPr>
-          <w:lang w:val="de-DE"/>
-        </w:rPr>
-      </w:pPr>
-      <w:r>
-        <w:rPr>
-          <w:lang w:val="de-DE"/>
-        </w:rPr>
-        <w:t>Der Hauptnachteil des A* Algorithmus und in der Tat jeder Best-First-Suche ist sein Speicherbedarf. Da zumindest die gesamte offene Liste gespeichert werden muss, ist der A*-Algorithmus in der Praxis stark räumlich begrenzt und nicht praktischer als der Best-First-Suchalgorithmus auf aktuellen Maschinen.</w:t>
-      </w:r>
-    </w:p>
-    <w:p>
-      <w:pPr>
-        <w:rPr>
-          <w:lang w:val="de-DE"/>
-        </w:rPr>
-      </w:pPr>
-      <w:r>
-        <w:rPr>
+      <w:bookmarkEnd w:id="21"/>
+    </w:p>
+    <w:p>
+      <w:pPr>
+        <w:rPr>
+          <w:highlight w:val="yellow"/>
+          <w:lang w:val="de-DE"/>
+        </w:rPr>
+      </w:pPr>
+      <w:r>
+        <w:rPr>
+          <w:lang w:val="de-DE"/>
+        </w:rPr>
+        <w:t>Der Hauptnachteil des A* Algorithmus</w:t>
+      </w:r>
+      <w:r>
+        <w:rPr>
+          <w:lang w:val="de-DE"/>
+        </w:rPr>
+        <w:t>,</w:t>
+      </w:r>
+      <w:r>
+        <w:rPr>
+          <w:lang w:val="de-DE"/>
+        </w:rPr>
+        <w:t xml:space="preserve"> und in der Tat jeder Best-First-Suche</w:t>
+      </w:r>
+      <w:r>
+        <w:rPr>
+          <w:lang w:val="de-DE"/>
+        </w:rPr>
+        <w:t>,</w:t>
+      </w:r>
+      <w:r>
+        <w:rPr>
+          <w:lang w:val="de-DE"/>
+        </w:rPr>
+        <w:t xml:space="preserve"> ist sein Speicherbedarf. </w:t>
+      </w:r>
+      <w:r>
+        <w:rPr>
+          <w:highlight w:val="yellow"/>
+          <w:lang w:val="de-DE"/>
+        </w:rPr>
+        <w:t>Da zumindest die gesamte offene Liste gespeichert werden muss, ist der A*-Algorithmus in der Praxis stark räumlich begrenzt und nicht praktischer als der Best-First-Suchalgorithmus auf aktuellen Maschinen.</w:t>
+      </w:r>
+    </w:p>
+    <w:p>
+      <w:pPr>
+        <w:rPr>
+          <w:lang w:val="de-DE"/>
+        </w:rPr>
+      </w:pPr>
+      <w:r>
+        <w:rPr>
+          <w:highlight w:val="yellow"/>
           <w:lang w:val="de-DE"/>
         </w:rPr>
         <w:t xml:space="preserve">Die Zeitkomplexität von A* hängt von der </w:t>
       </w:r>
       <w:r>
         <w:rPr>
+          <w:highlight w:val="yellow"/>
           <w:lang w:val="de-DE"/>
         </w:rPr>
         <w:t>H</w:t>
       </w:r>
       <w:r>
         <w:rPr>
-          <w:lang w:val="de-DE"/>
-        </w:rPr>
-        <w:t>euristik ab. Im schlimmsten Fall ist die Anzahl der expandierten Knoten exponentiell in der Länge der Lösung (der kürzeste Weg), aber polynomiell, wenn der Suchraum ein Baum ist.</w:t>
+          <w:highlight w:val="yellow"/>
+          <w:lang w:val="de-DE"/>
+        </w:rPr>
+        <w:t xml:space="preserve">euristik ab. Im </w:t>
+      </w:r>
+      <w:r>
+        <w:rPr>
+          <w:highlight w:val="yellow"/>
+          <w:lang w:val="de-DE"/>
+        </w:rPr>
+        <w:t>ungünstigsten</w:t>
+      </w:r>
+      <w:r>
+        <w:rPr>
+          <w:highlight w:val="yellow"/>
+          <w:lang w:val="de-DE"/>
+        </w:rPr>
+        <w:t xml:space="preserve"> Fall ist die Anzahl der expandierten Knoten exponentiell in der Länge der Lösung (der kürzeste Weg), aber polynomiell, wenn der Suchraum ein Baum ist.</w:t>
       </w:r>
     </w:p>
     <w:p>
@@ -8709,7 +9076,7 @@
           <w:lang w:val="de-DE"/>
         </w:rPr>
       </w:pPr>
-      <w:bookmarkStart w:id="21" w:name="_Toc75078519"/>
+      <w:bookmarkStart w:id="22" w:name="_Toc75272857"/>
       <w:r>
         <w:rPr>
           <w:lang w:val="de-DE"/>
@@ -8722,7 +9089,7 @@
         </w:rPr>
         <w:t>sierung der Algorithmen</w:t>
       </w:r>
-      <w:bookmarkEnd w:id="21"/>
+      <w:bookmarkEnd w:id="22"/>
     </w:p>
     <w:p>
       <w:pPr>
@@ -8810,34 +9177,44 @@
         <w:rPr>
           <w:lang w:val="de-DE"/>
         </w:rPr>
-        <w:t xml:space="preserve"> mit der </w:t>
+        <w:t xml:space="preserve"> mit der Manhatt</w:t>
+      </w:r>
+      <w:r>
+        <w:rPr>
+          <w:lang w:val="de-DE"/>
+        </w:rPr>
+        <w:t>a</w:t>
+      </w:r>
+      <w:r>
+        <w:rPr>
+          <w:lang w:val="de-DE"/>
+        </w:rPr>
+        <w:t>n</w:t>
+      </w:r>
+      <w:r>
+        <w:rPr>
+          <w:lang w:val="de-DE"/>
+        </w:rPr>
+        <w:t>-D</w:t>
+      </w:r>
+      <w:r>
+        <w:rPr>
+          <w:lang w:val="de-DE"/>
+        </w:rPr>
+        <w:t xml:space="preserve">istanz als </w:t>
       </w:r>
       <w:proofErr w:type="spellStart"/>
       <w:r>
         <w:rPr>
           <w:lang w:val="de-DE"/>
         </w:rPr>
-        <w:t>Manhatten</w:t>
+        <w:t>Heuristikfunktion</w:t>
       </w:r>
       <w:proofErr w:type="spellEnd"/>
       <w:r>
         <w:rPr>
           <w:lang w:val="de-DE"/>
         </w:rPr>
-        <w:t xml:space="preserve"> Distanz als </w:t>
-      </w:r>
-      <w:proofErr w:type="spellStart"/>
-      <w:r>
-        <w:rPr>
-          <w:lang w:val="de-DE"/>
-        </w:rPr>
-        <w:t>Heuristikfunktion</w:t>
-      </w:r>
-      <w:proofErr w:type="spellEnd"/>
-      <w:r>
-        <w:rPr>
-          <w:lang w:val="de-DE"/>
-        </w:rPr>
         <w:t xml:space="preserve"> auf einem Graphen</w:t>
       </w:r>
       <w:r>
@@ -8850,7 +9227,55 @@
         <w:rPr>
           <w:lang w:val="de-DE"/>
         </w:rPr>
-        <w:t xml:space="preserve"> der aus x, y Koordinaten besteht. Anhand eines selbst ausgewählten Start- und Zielknoten können Sie beliebig oft die Algorithmen visualisieren und zudem auch selbst gewählte Hindernisse dem Graphen hinzufügen oder sich ein Labyrinth aus Hindernissen generieren lassen.</w:t>
+        <w:t xml:space="preserve"> der aus x, y Koordinaten besteht. Anhand eines selbst ausgewählten Start- und Zielknoten können beliebig oft die Algorithmen visualisie</w:t>
+      </w:r>
+      <w:r>
+        <w:rPr>
+          <w:lang w:val="de-DE"/>
+        </w:rPr>
+        <w:t>rt</w:t>
+      </w:r>
+      <w:r>
+        <w:rPr>
+          <w:lang w:val="de-DE"/>
+        </w:rPr>
+        <w:t xml:space="preserve"> und zudem auch selbst gewählte Hindernisse dem Graphen hinzufüg</w:t>
+      </w:r>
+      <w:r>
+        <w:rPr>
+          <w:lang w:val="de-DE"/>
+        </w:rPr>
+        <w:t>t</w:t>
+      </w:r>
+      <w:r>
+        <w:rPr>
+          <w:lang w:val="de-DE"/>
+        </w:rPr>
+        <w:t xml:space="preserve"> oder </w:t>
+      </w:r>
+      <w:r>
+        <w:rPr>
+          <w:lang w:val="de-DE"/>
+        </w:rPr>
+        <w:t>auch</w:t>
+      </w:r>
+      <w:r>
+        <w:rPr>
+          <w:lang w:val="de-DE"/>
+        </w:rPr>
+        <w:t xml:space="preserve"> ein Labyrinth aus Hindernissen generier</w:t>
+      </w:r>
+      <w:r>
+        <w:rPr>
+          <w:lang w:val="de-DE"/>
+        </w:rPr>
+        <w:t>t werden</w:t>
+      </w:r>
+      <w:r>
+        <w:rPr>
+          <w:lang w:val="de-DE"/>
+        </w:rPr>
+        <w:t>.</w:t>
       </w:r>
       <w:r>
         <w:rPr>
@@ -9052,6 +9477,7 @@
         <w:rPr>
           <w:lang w:val="en-US"/>
         </w:rPr>
+        <w:lastRenderedPageBreak/>
         <w:t>Besuchte</w:t>
       </w:r>
       <w:proofErr w:type="spellEnd"/>
@@ -9154,7 +9580,6 @@
         <w:rPr>
           <w:lang w:val="en-US"/>
         </w:rPr>
-        <w:lastRenderedPageBreak/>
         <w:t>Unbesuchte</w:t>
       </w:r>
       <w:proofErr w:type="spellEnd"/>
@@ -9210,6 +9635,12 @@
           <w:lang w:val="de-DE"/>
         </w:rPr>
         <w:t xml:space="preserve">olgenden wird die </w:t>
+      </w:r>
+      <w:r>
+        <w:rPr>
+          <w:lang w:val="de-DE"/>
+        </w:rPr>
+        <w:t xml:space="preserve">Bedienung und </w:t>
       </w:r>
       <w:r>
         <w:rPr>
@@ -9251,7 +9682,19 @@
         <w:rPr>
           <w:lang w:val="de-DE"/>
         </w:rPr>
-        <w:t>inke Maustaste um Start-, Zielknoten sowie Hindernisse festzulegen</w:t>
+        <w:t>inke Maustaste um Start-, Zielknoten sowie Hindernisse</w:t>
+      </w:r>
+      <w:r>
+        <w:rPr>
+          <w:lang w:val="de-DE"/>
+        </w:rPr>
+        <w:t xml:space="preserve"> in dieser Reihenfolge</w:t>
+      </w:r>
+      <w:r>
+        <w:rPr>
+          <w:lang w:val="de-DE"/>
+        </w:rPr>
+        <w:t xml:space="preserve"> festzulegen</w:t>
       </w:r>
     </w:p>
     <w:p>
@@ -9287,21 +9730,19 @@
         <w:rPr>
           <w:lang w:val="de-DE"/>
         </w:rPr>
-        <w:t xml:space="preserve">Drücken Sie </w:t>
-      </w:r>
-      <w:proofErr w:type="gramStart"/>
-      <w:r>
-        <w:rPr>
-          <w:lang w:val="de-DE"/>
-        </w:rPr>
-        <w:t>c</w:t>
-      </w:r>
-      <w:proofErr w:type="gramEnd"/>
-      <w:r>
-        <w:rPr>
-          <w:lang w:val="de-DE"/>
-        </w:rPr>
-        <w:t xml:space="preserve"> um all Knoten zurückzusetzen</w:t>
+        <w:t>Drücken Sie c um all</w:t>
+      </w:r>
+      <w:r>
+        <w:rPr>
+          <w:lang w:val="de-DE"/>
+        </w:rPr>
+        <w:t>e</w:t>
+      </w:r>
+      <w:r>
+        <w:rPr>
+          <w:lang w:val="de-DE"/>
+        </w:rPr>
+        <w:t xml:space="preserve"> Knoten zurückzusetzen</w:t>
       </w:r>
     </w:p>
     <w:p>
@@ -9337,21 +9778,7 @@
         <w:rPr>
           <w:lang w:val="de-DE"/>
         </w:rPr>
-        <w:t xml:space="preserve">Drücken Sie </w:t>
-      </w:r>
-      <w:proofErr w:type="gramStart"/>
-      <w:r>
-        <w:rPr>
-          <w:lang w:val="de-DE"/>
-        </w:rPr>
-        <w:t>d</w:t>
-      </w:r>
-      <w:proofErr w:type="gramEnd"/>
-      <w:r>
-        <w:rPr>
-          <w:lang w:val="de-DE"/>
-        </w:rPr>
-        <w:t xml:space="preserve"> um den Dijkstra-Algorithmus zu visualisieren</w:t>
+        <w:t>Drücken Sie d um den Dijkstra-Algorithmus zu visualisieren</w:t>
       </w:r>
     </w:p>
     <w:p>
@@ -9369,21 +9796,7 @@
         <w:rPr>
           <w:lang w:val="de-DE"/>
         </w:rPr>
-        <w:t xml:space="preserve">Drücken Sie </w:t>
-      </w:r>
-      <w:proofErr w:type="gramStart"/>
-      <w:r>
-        <w:rPr>
-          <w:lang w:val="de-DE"/>
-        </w:rPr>
-        <w:t>m</w:t>
-      </w:r>
-      <w:proofErr w:type="gramEnd"/>
-      <w:r>
-        <w:rPr>
-          <w:lang w:val="de-DE"/>
-        </w:rPr>
-        <w:t xml:space="preserve"> um ein zufälliges Labyrinth aus Hindernisse zu generieren</w:t>
+        <w:t>Drücken Sie m um ein zufälliges Labyrinth aus Hindernisse zu generieren</w:t>
       </w:r>
     </w:p>
     <w:p>
@@ -9448,7 +9861,7 @@
           <w:lang w:val="de-DE"/>
         </w:rPr>
       </w:pPr>
-      <w:bookmarkStart w:id="22" w:name="_Toc75078587"/>
+      <w:bookmarkStart w:id="23" w:name="_Toc75272868"/>
       <w:proofErr w:type="spellStart"/>
       <w:r>
         <w:t>Abbildung</w:t>
@@ -9477,7 +9890,7 @@
         </w:rPr>
         <w:t>lgorithmus im Visualizer</w:t>
       </w:r>
-      <w:bookmarkEnd w:id="22"/>
+      <w:bookmarkEnd w:id="23"/>
     </w:p>
     <w:p>
       <w:pPr>
@@ -9486,52 +9899,70 @@
           <w:lang w:val="de-DE"/>
         </w:rPr>
       </w:pPr>
-      <w:bookmarkStart w:id="23" w:name="_Toc75078520"/>
+      <w:bookmarkStart w:id="24" w:name="_Toc75272858"/>
       <w:r>
         <w:rPr>
           <w:lang w:val="de-DE"/>
         </w:rPr>
         <w:t>6. Anwendungsmöglichkeiten</w:t>
       </w:r>
-      <w:bookmarkEnd w:id="23"/>
-    </w:p>
-    <w:p>
-      <w:pPr>
-        <w:pStyle w:val="BodyText"/>
-        <w:rPr>
-          <w:lang w:val="de-DE"/>
-        </w:rPr>
-      </w:pPr>
-      <w:r>
-        <w:rPr>
-          <w:lang w:val="de-DE"/>
-        </w:rPr>
-        <w:t xml:space="preserve">Um die Entfernung </w:t>
-      </w:r>
-      <w:r>
-        <w:rPr>
-          <w:lang w:val="de-DE"/>
-        </w:rPr>
-        <w:t>von einer Stadt zur anderen oder von Ihrem Standort zum nächsten gewünschten Standort zu ermitteln</w:t>
-      </w:r>
-      <w:r>
-        <w:rPr>
-          <w:lang w:val="de-DE"/>
-        </w:rPr>
-        <w:t xml:space="preserve">, verwenden Sie die </w:t>
-      </w:r>
-    </w:p>
-    <w:p>
-      <w:pPr>
-        <w:rPr>
-          <w:lang w:val="de-DE"/>
-        </w:rPr>
-      </w:pPr>
-      <w:r>
-        <w:rPr>
-          <w:lang w:val="de-DE"/>
-        </w:rPr>
-        <w:t xml:space="preserve">Wir haben oft versucht, in Google Maps oder Apple Karten die Entfernung von einer Stadt zur anderen oder von Ihrem Standort zum nächsten gewünschten Standort zu ermitteln. Dort trifft man auf den </w:t>
+      <w:bookmarkEnd w:id="24"/>
+    </w:p>
+    <w:p>
+      <w:pPr>
+        <w:rPr>
+          <w:lang w:val="de-DE"/>
+        </w:rPr>
+      </w:pPr>
+      <w:r>
+        <w:rPr>
+          <w:lang w:val="de-DE"/>
+        </w:rPr>
+        <w:t xml:space="preserve">Die Ermittlung der Entfernung sowie der kürzesten Route von einer Stadt zur anderen oder vom eigenen Standort zu einem Ziel </w:t>
+      </w:r>
+      <w:r>
+        <w:rPr>
+          <w:lang w:val="de-DE"/>
+        </w:rPr>
+        <w:t xml:space="preserve">in Google </w:t>
+      </w:r>
+      <w:proofErr w:type="spellStart"/>
+      <w:r>
+        <w:rPr>
+          <w:lang w:val="de-DE"/>
+        </w:rPr>
+        <w:t>Maps</w:t>
+      </w:r>
+      <w:proofErr w:type="spellEnd"/>
+      <w:r>
+        <w:rPr>
+          <w:lang w:val="de-DE"/>
+        </w:rPr>
+        <w:t xml:space="preserve"> oder Apple Karten</w:t>
+      </w:r>
+      <w:r>
+        <w:rPr>
+          <w:lang w:val="de-DE"/>
+        </w:rPr>
+        <w:t xml:space="preserve"> ist ein Anwendungsfall, der in der heutigen Zeit allgegenwärtig ist</w:t>
+      </w:r>
+      <w:r>
+        <w:rPr>
+          <w:lang w:val="de-DE"/>
+        </w:rPr>
+        <w:t>. D</w:t>
+      </w:r>
+      <w:r>
+        <w:rPr>
+          <w:lang w:val="de-DE"/>
+        </w:rPr>
+        <w:t>abei</w:t>
+      </w:r>
+      <w:r>
+        <w:rPr>
+          <w:lang w:val="de-DE"/>
+        </w:rPr>
+        <w:t xml:space="preserve"> trifft man auf den </w:t>
       </w:r>
       <w:r>
         <w:rPr>
@@ -9543,37 +9974,143 @@
         <w:rPr>
           <w:lang w:val="de-DE"/>
         </w:rPr>
-        <w:t>Algorithmus, da es verschiedene Routen bzw. Pfade zum Ziel gibt. Betrachten Sie Deutschland als Graph und stellen Sie eine Stadt oder einen Ort mit einem Scheit</w:t>
-      </w:r>
-      <w:r>
-        <w:rPr>
-          <w:lang w:val="de-DE"/>
-        </w:rPr>
-        <w:t>el</w:t>
-      </w:r>
-      <w:r>
-        <w:rPr>
-          <w:lang w:val="de-DE"/>
-        </w:rPr>
-        <w:t xml:space="preserve">punkt und die Route zwischen zwei Städten oder Orten als Kante dar. </w:t>
-      </w:r>
-      <w:r>
-        <w:rPr>
-          <w:lang w:val="de-DE"/>
-        </w:rPr>
-        <w:t>Dann können</w:t>
-      </w:r>
-      <w:r>
-        <w:rPr>
-          <w:lang w:val="de-DE"/>
-        </w:rPr>
-        <w:t xml:space="preserve"> Sie Dijkstras Algorithmus</w:t>
-      </w:r>
-      <w:r>
-        <w:rPr>
-          <w:lang w:val="de-DE"/>
-        </w:rPr>
-        <w:t xml:space="preserve"> verwenden</w:t>
+        <w:t xml:space="preserve">Algorithmus, da es </w:t>
+      </w:r>
+      <w:r>
+        <w:rPr>
+          <w:lang w:val="de-DE"/>
+        </w:rPr>
+        <w:t xml:space="preserve">sehr viele </w:t>
+      </w:r>
+      <w:r>
+        <w:rPr>
+          <w:lang w:val="de-DE"/>
+        </w:rPr>
+        <w:t>verschiedene Routen bzw. Pfade zum Ziel gibt</w:t>
+      </w:r>
+      <w:r>
+        <w:rPr>
+          <w:lang w:val="de-DE"/>
+        </w:rPr>
+        <w:t xml:space="preserve">, die jedoch unmöglich </w:t>
+      </w:r>
+      <w:proofErr w:type="spellStart"/>
+      <w:r>
+        <w:rPr>
+          <w:lang w:val="de-DE"/>
+        </w:rPr>
+        <w:t>alle</w:t>
+      </w:r>
+      <w:r>
+        <w:rPr>
+          <w:lang w:val="de-DE"/>
+        </w:rPr>
+        <w:t xml:space="preserve"> </w:t>
+      </w:r>
+      <w:proofErr w:type="spellEnd"/>
+      <w:r>
+        <w:rPr>
+          <w:lang w:val="de-DE"/>
+        </w:rPr>
+        <w:t>in angemessener Zeit berechnet und verglichen werden können</w:t>
+      </w:r>
+      <w:r>
+        <w:rPr>
+          <w:lang w:val="de-DE"/>
+        </w:rPr>
+        <w:t xml:space="preserve">. </w:t>
+      </w:r>
+      <w:r>
+        <w:rPr>
+          <w:lang w:val="de-DE"/>
+        </w:rPr>
+        <w:t>Dafür kann beispielsweise</w:t>
+      </w:r>
+      <w:r>
+        <w:rPr>
+          <w:lang w:val="de-DE"/>
+        </w:rPr>
+        <w:t xml:space="preserve"> Deutschland als Graph</w:t>
+      </w:r>
+      <w:r>
+        <w:rPr>
+          <w:lang w:val="de-DE"/>
+        </w:rPr>
+        <w:t xml:space="preserve">, </w:t>
+      </w:r>
+      <w:r>
+        <w:rPr>
+          <w:lang w:val="de-DE"/>
+        </w:rPr>
+        <w:t xml:space="preserve">eine Stadt oder ein Ort mit </w:t>
+      </w:r>
+      <w:r>
+        <w:rPr>
+          <w:lang w:val="de-DE"/>
+        </w:rPr>
+        <w:t>als Knoten</w:t>
+      </w:r>
+      <w:r>
+        <w:rPr>
+          <w:lang w:val="de-DE"/>
+        </w:rPr>
+        <w:t xml:space="preserve"> und die Route zwischen zwei Städten oder Orten als Kante </w:t>
+      </w:r>
+      <w:r>
+        <w:rPr>
+          <w:lang w:val="de-DE"/>
+        </w:rPr>
+        <w:t>betrachtet werden</w:t>
+      </w:r>
+      <w:r>
+        <w:rPr>
+          <w:lang w:val="de-DE"/>
+        </w:rPr>
+        <w:t xml:space="preserve">. </w:t>
+      </w:r>
+      <w:r>
+        <w:rPr>
+          <w:lang w:val="de-DE"/>
+        </w:rPr>
+        <w:t xml:space="preserve">Somit </w:t>
+      </w:r>
+      <w:r>
+        <w:rPr>
+          <w:lang w:val="de-DE"/>
+        </w:rPr>
+        <w:t xml:space="preserve">liegt ein kürzester Pfad-Problem mit bekanntem Start- und Zielknoten vor und es </w:t>
+      </w:r>
+      <w:r>
+        <w:rPr>
+          <w:lang w:val="de-DE"/>
+        </w:rPr>
+        <w:t xml:space="preserve">kann Dijkstras Algorithmus </w:t>
+      </w:r>
+      <w:r>
+        <w:rPr>
+          <w:lang w:val="de-DE"/>
+        </w:rPr>
+        <w:t xml:space="preserve">mit Early </w:t>
+      </w:r>
+      <w:proofErr w:type="spellStart"/>
+      <w:r>
+        <w:rPr>
+          <w:lang w:val="de-DE"/>
+        </w:rPr>
+        <w:t>Stopping</w:t>
+      </w:r>
+      <w:proofErr w:type="spellEnd"/>
+      <w:r>
+        <w:rPr>
+          <w:lang w:val="de-DE"/>
+        </w:rPr>
+        <w:t xml:space="preserve"> </w:t>
+      </w:r>
+      <w:r>
+        <w:rPr>
+          <w:lang w:val="de-DE"/>
+        </w:rPr>
+        <w:t>verwendet werden</w:t>
       </w:r>
       <w:r>
         <w:rPr>
@@ -9585,20 +10122,62 @@
         <w:rPr>
           <w:lang w:val="de-DE"/>
         </w:rPr>
-        <w:t>en zwei beliebigen Städten oder Orten zu berechnen.</w:t>
-      </w:r>
-    </w:p>
-    <w:p>
-      <w:pPr>
-        <w:rPr>
-          <w:lang w:val="de-DE"/>
-        </w:rPr>
-      </w:pPr>
-      <w:r>
-        <w:rPr>
-          <w:lang w:val="de-DE"/>
-        </w:rPr>
-        <w:t>Auch bei der Erstellung eines Flugplans für die Kunden kommt Dijkstra zum Einsatz. Der Agent hat Zugriff auf eine Datenbank mit allen Flughäfen und Flügen. Neben Flugnu</w:t>
+        <w:t>en zwei beliebigen Städten oder Orten zu</w:t>
+      </w:r>
+      <w:r>
+        <w:rPr>
+          <w:lang w:val="de-DE"/>
+        </w:rPr>
+        <w:t xml:space="preserve"> finden und zu</w:t>
+      </w:r>
+      <w:r>
+        <w:rPr>
+          <w:lang w:val="de-DE"/>
+        </w:rPr>
+        <w:t xml:space="preserve"> berechnen</w:t>
+      </w:r>
+      <w:r>
+        <w:rPr>
+          <w:lang w:val="de-DE"/>
+        </w:rPr>
+        <w:t>, ohne bei jeder Abfrage die gesamte Landes- oder Weltkarte analysieren zu müssen.</w:t>
+      </w:r>
+    </w:p>
+    <w:p>
+      <w:pPr>
+        <w:rPr>
+          <w:lang w:val="de-DE"/>
+        </w:rPr>
+      </w:pPr>
+      <w:r>
+        <w:rPr>
+          <w:lang w:val="de-DE"/>
+        </w:rPr>
+        <w:t>Auch bei der Erstellung eines Flugplans für Kunden kommt Dijkstra zum Einsatz. Der</w:t>
+      </w:r>
+      <w:r>
+        <w:rPr>
+          <w:lang w:val="de-DE"/>
+        </w:rPr>
+        <w:t xml:space="preserve"> Graph besteht dabei aus </w:t>
+      </w:r>
+      <w:r>
+        <w:rPr>
+          <w:lang w:val="de-DE"/>
+        </w:rPr>
+        <w:t>eine</w:t>
+      </w:r>
+      <w:r>
+        <w:rPr>
+          <w:lang w:val="de-DE"/>
+        </w:rPr>
+        <w:t>r</w:t>
+      </w:r>
+      <w:r>
+        <w:rPr>
+          <w:lang w:val="de-DE"/>
+        </w:rPr>
+        <w:t xml:space="preserve"> Datenbank mit allen Flughäfen und Flügen. Neben Flugnu</w:t>
       </w:r>
       <w:r>
         <w:rPr>
@@ -9610,7 +10189,94 @@
         <w:rPr>
           <w:lang w:val="de-DE"/>
         </w:rPr>
-        <w:t xml:space="preserve">mer, Abflughafen und Zielort haben die Flüge Abflug- und Ankunftszeit. Insbesondere möchte der Agent die früheste Ankunftszeit für das Ziel bei gegebenem Startflughafen und Startzeit bestimmen. </w:t>
+        <w:t xml:space="preserve">mer, Abflughafen und Zielort haben die Flüge Abflug- und Ankunftszeit. Insbesondere </w:t>
+      </w:r>
+      <w:r>
+        <w:rPr>
+          <w:lang w:val="de-DE"/>
+        </w:rPr>
+        <w:t xml:space="preserve">können </w:t>
+      </w:r>
+      <w:r>
+        <w:rPr>
+          <w:lang w:val="de-DE"/>
+        </w:rPr>
+        <w:lastRenderedPageBreak/>
+        <w:t xml:space="preserve">dabei die </w:t>
+      </w:r>
+      <w:proofErr w:type="spellStart"/>
+      <w:r>
+        <w:rPr>
+          <w:lang w:val="de-DE"/>
+        </w:rPr>
+        <w:t>frühst</w:t>
+      </w:r>
+      <w:r>
+        <w:rPr>
+          <w:lang w:val="de-DE"/>
+        </w:rPr>
+        <w:t>mögliche</w:t>
+      </w:r>
+      <w:proofErr w:type="spellEnd"/>
+      <w:r>
+        <w:rPr>
+          <w:lang w:val="de-DE"/>
+        </w:rPr>
+        <w:t xml:space="preserve"> Ankunftszeit </w:t>
+      </w:r>
+      <w:r>
+        <w:rPr>
+          <w:lang w:val="de-DE"/>
+        </w:rPr>
+        <w:t xml:space="preserve">und eventuell nötiges Umsteigen </w:t>
+      </w:r>
+      <w:r>
+        <w:rPr>
+          <w:lang w:val="de-DE"/>
+        </w:rPr>
+        <w:t xml:space="preserve">für </w:t>
+      </w:r>
+      <w:r>
+        <w:rPr>
+          <w:lang w:val="de-DE"/>
+        </w:rPr>
+        <w:t>eine</w:t>
+      </w:r>
+      <w:r>
+        <w:rPr>
+          <w:lang w:val="de-DE"/>
+        </w:rPr>
+        <w:t xml:space="preserve"> </w:t>
+      </w:r>
+      <w:r>
+        <w:rPr>
+          <w:lang w:val="de-DE"/>
+        </w:rPr>
+        <w:t xml:space="preserve">Reise zu einem </w:t>
+      </w:r>
+      <w:r>
+        <w:rPr>
+          <w:lang w:val="de-DE"/>
+        </w:rPr>
+        <w:t>Ziel bei gegebenem Startflughafen und Startzeit bestimm</w:t>
+      </w:r>
+      <w:r>
+        <w:rPr>
+          <w:lang w:val="de-DE"/>
+        </w:rPr>
+        <w:t>t werden</w:t>
+      </w:r>
+      <w:r>
+        <w:rPr>
+          <w:lang w:val="de-DE"/>
+        </w:rPr>
+        <w:t xml:space="preserve">. </w:t>
+      </w:r>
+      <w:r>
+        <w:rPr>
+          <w:lang w:val="de-DE"/>
+        </w:rPr>
+        <w:t>Ein analoges Vorgehen kann auch für andere öffentliche Verkehrsmittel angewendet werden, wenn ein Benutzer die Routenauskunft abruft, wobei Knoten durch Haltestellen und die Kanten durch die Verbindungen repräsentiert werden.</w:t>
       </w:r>
     </w:p>
     <w:p>
@@ -9663,14 +10329,7 @@
         <w:rPr>
           <w:lang w:val="de-DE"/>
         </w:rPr>
-        <w:t xml:space="preserve"> Path First zu finden. Dijkstras </w:t>
-      </w:r>
-      <w:r>
-        <w:rPr>
-          <w:lang w:val="de-DE"/>
-        </w:rPr>
-        <w:lastRenderedPageBreak/>
-        <w:t>Algorithmus wird häufig in den Routing-Protokollen verwendet, die von den Routern benötigt werden, um ihre Weiterleitungstabelle zu aktualisieren. Der Algorithmus stellt dabei den kürzesten Kostenpfad vom Quellrouter zu anderen Routern im Netzwerk berei</w:t>
+        <w:t xml:space="preserve"> Path First zu finden. Dijkstras Algorithmus wird häufig in den Routing-Protokollen verwendet, die von Routern benötigt werden, um ihre Weiterleitungstabelle zu aktualisieren. Der Algorithmus stellt dabei den kürzesten Kostenpfad vom Quellrouter zu anderen Routern im Netzwerk berei</w:t>
       </w:r>
       <w:r>
         <w:rPr>
@@ -9695,7 +10354,31 @@
         <w:rPr>
           <w:lang w:val="de-DE"/>
         </w:rPr>
-        <w:t>Um einen Dateiserver in einem LAN zu bestimmen, kann der Dijkstra Algorithmus</w:t>
+        <w:t xml:space="preserve">Um einen Dateiserver in einem </w:t>
+      </w:r>
+      <w:r>
+        <w:rPr>
+          <w:lang w:val="de-DE"/>
+        </w:rPr>
+        <w:t>Netzwerk</w:t>
+      </w:r>
+      <w:r>
+        <w:rPr>
+          <w:lang w:val="de-DE"/>
+        </w:rPr>
+        <w:t xml:space="preserve"> zu bestimmen, kann der Dijkstra</w:t>
+      </w:r>
+      <w:r>
+        <w:rPr>
+          <w:lang w:val="de-DE"/>
+        </w:rPr>
+        <w:t>-</w:t>
+      </w:r>
+      <w:r>
+        <w:rPr>
+          <w:lang w:val="de-DE"/>
+        </w:rPr>
+        <w:t>Algorithmus</w:t>
       </w:r>
       <w:r>
         <w:rPr>
@@ -9707,13 +10390,25 @@
         <w:rPr>
           <w:lang w:val="de-DE"/>
         </w:rPr>
-        <w:t xml:space="preserve"> verwendet werden. Bedenken Sie, dass für die Übertragung von Dateien von einem Computer auf einen anderen Computer un</w:t>
-      </w:r>
-      <w:r>
-        <w:rPr>
-          <w:lang w:val="de-DE"/>
-        </w:rPr>
-        <w:t>endlich viel Zeit benötigt wird. Um die Anzahl der „Hops“ vom Dateiserver zu jedem anderen Computer im Netzwerk zu minimieren, besteht die Idee darin, den kürzesten Pfad zwischen den Netzwerken zu minimieren, was zu einer minimalen Anzahl von Hops führt.</w:t>
+        <w:t xml:space="preserve"> verwendet werden. </w:t>
+      </w:r>
+      <w:r>
+        <w:rPr>
+          <w:lang w:val="de-DE"/>
+        </w:rPr>
+        <w:t>Um die Anzahl der „Hops“ vom Dateiserver zu jedem anderen Computer im Netzwerk zu minimieren, besteht d</w:t>
+      </w:r>
+      <w:r>
+        <w:rPr>
+          <w:lang w:val="de-DE"/>
+        </w:rPr>
+        <w:t xml:space="preserve">as Ziel des Algorithmus in diesem Fall </w:t>
+      </w:r>
+      <w:r>
+        <w:rPr>
+          <w:lang w:val="de-DE"/>
+        </w:rPr>
+        <w:t>darin, den kürzesten Pfad zwischen den Netzwerken zu minimieren, was zu einer minimalen Anzahl von Hops führt.</w:t>
       </w:r>
     </w:p>
     <w:p>
@@ -9741,7 +10436,7 @@
           <w:lang w:val="en-US"/>
         </w:rPr>
       </w:pPr>
-      <w:bookmarkStart w:id="24" w:name="_Toc75078521"/>
+      <w:bookmarkStart w:id="25" w:name="_Toc75272859"/>
       <w:proofErr w:type="spellStart"/>
       <w:r>
         <w:rPr>
@@ -9750,7 +10445,7 @@
         <w:lastRenderedPageBreak/>
         <w:t>Anhang</w:t>
       </w:r>
-      <w:bookmarkEnd w:id="24"/>
+      <w:bookmarkEnd w:id="25"/>
       <w:proofErr w:type="spellEnd"/>
     </w:p>
     <w:p>
@@ -9768,7 +10463,7 @@
           <w:lang w:val="en-US"/>
         </w:rPr>
       </w:pPr>
-      <w:bookmarkStart w:id="25" w:name="_Toc75078522"/>
+      <w:bookmarkStart w:id="26" w:name="_Toc75272860"/>
       <w:proofErr w:type="spellStart"/>
       <w:r>
         <w:rPr>
@@ -9776,7 +10471,7 @@
         </w:rPr>
         <w:t>Literaturverzeichnis</w:t>
       </w:r>
-      <w:bookmarkEnd w:id="25"/>
+      <w:bookmarkEnd w:id="26"/>
       <w:proofErr w:type="spellEnd"/>
     </w:p>
     <w:sectPr>

</xml_diff>

<commit_message>
updated docstrings, fixed typo
</commit_message>
<xml_diff>
--- a/docs/ALG_7_Graphen_Dijkstra_Dokumentation.docx
+++ b/docs/ALG_7_Graphen_Dijkstra_Dokumentation.docx
@@ -6,18 +6,30 @@
       <w:pPr>
         <w:pStyle w:val="Title"/>
       </w:pPr>
-      <w:r>
-        <w:t>Graphen: Dijkstras</w:t>
-      </w:r>
+      <w:proofErr w:type="spellStart"/>
+      <w:r>
+        <w:t>Graphen</w:t>
+      </w:r>
+      <w:proofErr w:type="spellEnd"/>
+      <w:r>
+        <w:t xml:space="preserve">: </w:t>
+      </w:r>
+      <w:proofErr w:type="spellStart"/>
+      <w:r>
+        <w:t>Dijkstras</w:t>
+      </w:r>
+      <w:proofErr w:type="spellEnd"/>
       <w:r>
         <w:rPr>
           <w:lang w:val="de-DE"/>
         </w:rPr>
         <w:t xml:space="preserve"> </w:t>
       </w:r>
+      <w:proofErr w:type="spellStart"/>
       <w:r>
         <w:t>Algorithmus</w:t>
       </w:r>
+      <w:proofErr w:type="spellEnd"/>
     </w:p>
     <w:p>
       <w:pPr>
@@ -106,6 +118,7 @@
               <w:szCs w:val="32"/>
             </w:rPr>
           </w:pPr>
+          <w:proofErr w:type="spellStart"/>
           <w:r>
             <w:rPr>
               <w:b/>
@@ -115,6 +128,7 @@
             </w:rPr>
             <w:t>Inhaltsverzeichnis</w:t>
           </w:r>
+          <w:proofErr w:type="spellEnd"/>
         </w:p>
         <w:p>
           <w:pPr>
@@ -2429,7 +2443,21 @@
         <w:rPr>
           <w:lang w:val="de-DE"/>
         </w:rPr>
-        <w:t>Der niederländische Informatiker Edsger W. Dijkstra</w:t>
+        <w:t xml:space="preserve">Der niederländische Informatiker </w:t>
+      </w:r>
+      <w:proofErr w:type="spellStart"/>
+      <w:r>
+        <w:rPr>
+          <w:lang w:val="de-DE"/>
+        </w:rPr>
+        <w:t>Edsger</w:t>
+      </w:r>
+      <w:proofErr w:type="spellEnd"/>
+      <w:r>
+        <w:rPr>
+          <w:lang w:val="de-DE"/>
+        </w:rPr>
+        <w:t xml:space="preserve"> W. Dijkstra</w:t>
       </w:r>
       <w:r>
         <w:rPr>
@@ -2667,27 +2695,14 @@
         </w:rPr>
         <w:t xml:space="preserve">Abbildung </w:t>
       </w:r>
-      <w:r>
-        <w:fldChar w:fldCharType="begin"/>
-      </w:r>
-      <w:r>
-        <w:instrText xml:space="preserve"> SEQ Abbildung \* ARABIC </w:instrText>
-      </w:r>
-      <w:r>
-        <w:fldChar w:fldCharType="separate"/>
-      </w:r>
-      <w:r>
-        <w:rPr>
-          <w:noProof/>
-        </w:rPr>
-        <w:t>1</w:t>
-      </w:r>
-      <w:r>
-        <w:rPr>
-          <w:noProof/>
-        </w:rPr>
-        <w:fldChar w:fldCharType="end"/>
-      </w:r>
+      <w:fldSimple w:instr=" SEQ Abbildung \* ARABIC ">
+        <w:r>
+          <w:rPr>
+            <w:noProof/>
+          </w:rPr>
+          <w:t>1</w:t>
+        </w:r>
+      </w:fldSimple>
       <w:r>
         <w:rPr>
           <w:lang w:val="de-DE"/>
@@ -2724,7 +2739,21 @@
         <w:rPr>
           <w:lang w:val="de-DE"/>
         </w:rPr>
-        <w:t xml:space="preserve"> (vgl. Cormen et al. 2013</w:t>
+        <w:t xml:space="preserve"> (vgl. </w:t>
+      </w:r>
+      <w:proofErr w:type="spellStart"/>
+      <w:r>
+        <w:rPr>
+          <w:lang w:val="de-DE"/>
+        </w:rPr>
+        <w:t>Cormen</w:t>
+      </w:r>
+      <w:proofErr w:type="spellEnd"/>
+      <w:r>
+        <w:rPr>
+          <w:lang w:val="de-DE"/>
+        </w:rPr>
+        <w:t xml:space="preserve"> et al. 2013</w:t>
       </w:r>
       <w:r>
         <w:rPr>
@@ -2884,30 +2913,22 @@
         </w:rPr>
       </w:pPr>
       <w:bookmarkStart w:id="8" w:name="_Toc75272864"/>
-      <w:r>
-        <w:t xml:space="preserve">Abbildung </w:t>
-      </w:r>
-      <w:r>
-        <w:fldChar w:fldCharType="begin"/>
-      </w:r>
-      <w:r>
-        <w:instrText xml:space="preserve"> SEQ Abbildung \* ARABIC </w:instrText>
-      </w:r>
-      <w:r>
-        <w:fldChar w:fldCharType="separate"/>
-      </w:r>
-      <w:r>
-        <w:rPr>
-          <w:noProof/>
-        </w:rPr>
-        <w:t>2</w:t>
-      </w:r>
-      <w:r>
-        <w:rPr>
-          <w:noProof/>
-        </w:rPr>
-        <w:fldChar w:fldCharType="end"/>
-      </w:r>
+      <w:proofErr w:type="spellStart"/>
+      <w:r>
+        <w:t>Abbildung</w:t>
+      </w:r>
+      <w:proofErr w:type="spellEnd"/>
+      <w:r>
+        <w:t xml:space="preserve"> </w:t>
+      </w:r>
+      <w:fldSimple w:instr=" SEQ Abbildung \* ARABIC ">
+        <w:r>
+          <w:rPr>
+            <w:noProof/>
+          </w:rPr>
+          <w:t>2</w:t>
+        </w:r>
+      </w:fldSimple>
       <w:r>
         <w:rPr>
           <w:lang w:val="de-DE"/>
@@ -2980,7 +3001,21 @@
         <w:rPr>
           <w:lang w:val="de-DE"/>
         </w:rPr>
-        <w:t xml:space="preserve"> (vgl. Cormen et al. 2013: 1179)</w:t>
+        <w:t xml:space="preserve"> (vgl. </w:t>
+      </w:r>
+      <w:proofErr w:type="spellStart"/>
+      <w:r>
+        <w:rPr>
+          <w:lang w:val="de-DE"/>
+        </w:rPr>
+        <w:t>Cormen</w:t>
+      </w:r>
+      <w:proofErr w:type="spellEnd"/>
+      <w:r>
+        <w:rPr>
+          <w:lang w:val="de-DE"/>
+        </w:rPr>
+        <w:t xml:space="preserve"> et al. 2013: 1179)</w:t>
       </w:r>
       <w:r>
         <w:rPr>
@@ -3091,30 +3126,22 @@
         </w:rPr>
       </w:pPr>
       <w:bookmarkStart w:id="10" w:name="_Toc75272865"/>
-      <w:r>
-        <w:t xml:space="preserve">Abbildung </w:t>
-      </w:r>
-      <w:r>
-        <w:fldChar w:fldCharType="begin"/>
-      </w:r>
-      <w:r>
-        <w:instrText xml:space="preserve"> SEQ Abbildung \* ARABIC </w:instrText>
-      </w:r>
-      <w:r>
-        <w:fldChar w:fldCharType="separate"/>
-      </w:r>
-      <w:r>
-        <w:rPr>
-          <w:noProof/>
-        </w:rPr>
-        <w:t>3</w:t>
-      </w:r>
-      <w:r>
-        <w:rPr>
-          <w:noProof/>
-        </w:rPr>
-        <w:fldChar w:fldCharType="end"/>
-      </w:r>
+      <w:proofErr w:type="spellStart"/>
+      <w:r>
+        <w:t>Abbildung</w:t>
+      </w:r>
+      <w:proofErr w:type="spellEnd"/>
+      <w:r>
+        <w:t xml:space="preserve"> </w:t>
+      </w:r>
+      <w:fldSimple w:instr=" SEQ Abbildung \* ARABIC ">
+        <w:r>
+          <w:rPr>
+            <w:noProof/>
+          </w:rPr>
+          <w:t>3</w:t>
+        </w:r>
+      </w:fldSimple>
       <w:r>
         <w:rPr>
           <w:lang w:val="de-DE"/>
@@ -3182,7 +3209,21 @@
         <w:rPr>
           <w:lang w:val="de-DE"/>
         </w:rPr>
-        <w:t xml:space="preserve"> (vgl. Cormen et al. 2013: 655)</w:t>
+        <w:t xml:space="preserve"> (vgl. </w:t>
+      </w:r>
+      <w:proofErr w:type="spellStart"/>
+      <w:r>
+        <w:rPr>
+          <w:lang w:val="de-DE"/>
+        </w:rPr>
+        <w:t>Cormen</w:t>
+      </w:r>
+      <w:proofErr w:type="spellEnd"/>
+      <w:r>
+        <w:rPr>
+          <w:lang w:val="de-DE"/>
+        </w:rPr>
+        <w:t xml:space="preserve"> et al. 2013: 655)</w:t>
       </w:r>
       <w:r>
         <w:rPr>
@@ -3317,7 +3358,21 @@
         <w:rPr>
           <w:lang w:val="de-DE"/>
         </w:rPr>
-        <w:t xml:space="preserve"> (vgl. Cormen et al. 2013: 655)</w:t>
+        <w:t xml:space="preserve"> (vgl. </w:t>
+      </w:r>
+      <w:proofErr w:type="spellStart"/>
+      <w:r>
+        <w:rPr>
+          <w:lang w:val="de-DE"/>
+        </w:rPr>
+        <w:t>Cormen</w:t>
+      </w:r>
+      <w:proofErr w:type="spellEnd"/>
+      <w:r>
+        <w:rPr>
+          <w:lang w:val="de-DE"/>
+        </w:rPr>
+        <w:t xml:space="preserve"> et al. 2013: 655)</w:t>
       </w:r>
       <w:r>
         <w:rPr>
@@ -3366,13 +3421,41 @@
         <w:rPr>
           <w:lang w:val="de-DE"/>
         </w:rPr>
-        <w:t>kürzester Pfad zwischen zwei nicht benachbarten Knoten auch weitere kürzeste Pfade enthält. Diese Eigenschaft bezeichnet man als optimale-Teilstruktur-Eigenschaft, und sie stellt eine wichtige Voraussetzung für die Anwendbarkeit von Greedy-Algorithmen, zu denen auch Dijkstras Algorithmus zählt, dar</w:t>
-      </w:r>
-      <w:r>
-        <w:rPr>
-          <w:lang w:val="de-DE"/>
-        </w:rPr>
-        <w:t xml:space="preserve"> (vgl. Cormen et al. 2013: 656-657</w:t>
+        <w:t xml:space="preserve">kürzester Pfad zwischen zwei nicht benachbarten Knoten auch weitere kürzeste Pfade enthält. Diese Eigenschaft bezeichnet man als optimale-Teilstruktur-Eigenschaft, und sie stellt eine wichtige Voraussetzung für die Anwendbarkeit von </w:t>
+      </w:r>
+      <w:proofErr w:type="spellStart"/>
+      <w:r>
+        <w:rPr>
+          <w:lang w:val="de-DE"/>
+        </w:rPr>
+        <w:t>Greedy</w:t>
+      </w:r>
+      <w:proofErr w:type="spellEnd"/>
+      <w:r>
+        <w:rPr>
+          <w:lang w:val="de-DE"/>
+        </w:rPr>
+        <w:t>-Algorithmen, zu denen auch Dijkstras Algorithmus zählt, dar</w:t>
+      </w:r>
+      <w:r>
+        <w:rPr>
+          <w:lang w:val="de-DE"/>
+        </w:rPr>
+        <w:t xml:space="preserve"> (vgl. </w:t>
+      </w:r>
+      <w:proofErr w:type="spellStart"/>
+      <w:r>
+        <w:rPr>
+          <w:lang w:val="de-DE"/>
+        </w:rPr>
+        <w:t>Cormen</w:t>
+      </w:r>
+      <w:proofErr w:type="spellEnd"/>
+      <w:r>
+        <w:rPr>
+          <w:lang w:val="de-DE"/>
+        </w:rPr>
+        <w:t xml:space="preserve"> et al. 2013: 656-657</w:t>
       </w:r>
       <w:r>
         <w:rPr>
@@ -3409,7 +3492,21 @@
         <w:rPr>
           <w:lang w:val="de-DE"/>
         </w:rPr>
-        <w:t xml:space="preserve"> (vgl. Cormen et al. 2013: 670)</w:t>
+        <w:t xml:space="preserve"> (vgl. </w:t>
+      </w:r>
+      <w:proofErr w:type="spellStart"/>
+      <w:r>
+        <w:rPr>
+          <w:lang w:val="de-DE"/>
+        </w:rPr>
+        <w:t>Cormen</w:t>
+      </w:r>
+      <w:proofErr w:type="spellEnd"/>
+      <w:r>
+        <w:rPr>
+          <w:lang w:val="de-DE"/>
+        </w:rPr>
+        <w:t xml:space="preserve"> et al. 2013: 670)</w:t>
       </w:r>
       <w:r>
         <w:rPr>
@@ -3427,7 +3524,21 @@
         <w:rPr>
           <w:lang w:val="de-DE"/>
         </w:rPr>
-        <w:t xml:space="preserve"> (vgl. Cormen et al. 2013: 657)</w:t>
+        <w:t xml:space="preserve"> (vgl. </w:t>
+      </w:r>
+      <w:proofErr w:type="spellStart"/>
+      <w:r>
+        <w:rPr>
+          <w:lang w:val="de-DE"/>
+        </w:rPr>
+        <w:t>Cormen</w:t>
+      </w:r>
+      <w:proofErr w:type="spellEnd"/>
+      <w:r>
+        <w:rPr>
+          <w:lang w:val="de-DE"/>
+        </w:rPr>
+        <w:t xml:space="preserve"> et al. 2013: 657)</w:t>
       </w:r>
       <w:r>
         <w:rPr>
@@ -3537,7 +3648,21 @@
         <w:rPr>
           <w:lang w:val="de-DE"/>
         </w:rPr>
-        <w:t xml:space="preserve"> (vgl. Cormen et al. 2013: 67</w:t>
+        <w:t xml:space="preserve"> (vgl. </w:t>
+      </w:r>
+      <w:proofErr w:type="spellStart"/>
+      <w:r>
+        <w:rPr>
+          <w:lang w:val="de-DE"/>
+        </w:rPr>
+        <w:t>Cormen</w:t>
+      </w:r>
+      <w:proofErr w:type="spellEnd"/>
+      <w:r>
+        <w:rPr>
+          <w:lang w:val="de-DE"/>
+        </w:rPr>
+        <w:t xml:space="preserve"> et al. 2013: 67</w:t>
       </w:r>
       <w:r>
         <w:rPr>
@@ -3563,11 +3688,19 @@
         </w:rPr>
         <w:t xml:space="preserve">; </w:t>
       </w:r>
-      <w:r>
-        <w:rPr>
-          <w:lang w:val="de-DE"/>
-        </w:rPr>
-        <w:t>Zhan et al. 2009</w:t>
+      <w:proofErr w:type="spellStart"/>
+      <w:r>
+        <w:rPr>
+          <w:lang w:val="de-DE"/>
+        </w:rPr>
+        <w:t>Zhan</w:t>
+      </w:r>
+      <w:proofErr w:type="spellEnd"/>
+      <w:r>
+        <w:rPr>
+          <w:lang w:val="de-DE"/>
+        </w:rPr>
+        <w:t xml:space="preserve"> et al. 2009</w:t>
       </w:r>
       <w:r>
         <w:rPr>
@@ -3598,7 +3731,21 @@
         <w:rPr>
           <w:lang w:val="de-DE"/>
         </w:rPr>
-        <w:t xml:space="preserve"> (vgl. Fiset, 2019)</w:t>
+        <w:t xml:space="preserve"> (vgl. </w:t>
+      </w:r>
+      <w:proofErr w:type="spellStart"/>
+      <w:r>
+        <w:rPr>
+          <w:lang w:val="de-DE"/>
+        </w:rPr>
+        <w:t>Fiset</w:t>
+      </w:r>
+      <w:proofErr w:type="spellEnd"/>
+      <w:r>
+        <w:rPr>
+          <w:lang w:val="de-DE"/>
+        </w:rPr>
+        <w:t xml:space="preserve"> 2019)</w:t>
       </w:r>
       <w:r>
         <w:rPr>
@@ -3617,13 +3764,41 @@
         <w:rPr>
           <w:lang w:val="de-DE"/>
         </w:rPr>
-        <w:t>Ist alternativ nur ein bestimmter Knoten als Zielknoten bekannt und ein Pfad ist nur zu diesem gewünscht, so kann der Dijkstra-Algorithmus bereits beendet werden, sobald dieser als aktiver Knoten gesetzt wird, da zu diesem Zeitpunkt bereits der kürzeste Pfad zum Zielknoten gefunden wurde. Dies wird als Early Stopping bezeichnet und stellt eine Optimierung des Algorithmus dar, da so in vielen Fällen deutlich weniger Knoten besucht und Pfade überprüft werden müssen</w:t>
-      </w:r>
-      <w:r>
-        <w:rPr>
-          <w:lang w:val="de-DE"/>
-        </w:rPr>
-        <w:t xml:space="preserve"> (vgl. Fiset 2019)</w:t>
+        <w:t xml:space="preserve">Ist alternativ nur ein bestimmter Knoten als Zielknoten bekannt und ein Pfad ist nur zu diesem gewünscht, so kann der Dijkstra-Algorithmus bereits beendet werden, sobald dieser als aktiver Knoten gesetzt wird, da zu diesem Zeitpunkt bereits der kürzeste Pfad zum Zielknoten gefunden wurde. Dies wird als Early </w:t>
+      </w:r>
+      <w:proofErr w:type="spellStart"/>
+      <w:r>
+        <w:rPr>
+          <w:lang w:val="de-DE"/>
+        </w:rPr>
+        <w:t>Stopping</w:t>
+      </w:r>
+      <w:proofErr w:type="spellEnd"/>
+      <w:r>
+        <w:rPr>
+          <w:lang w:val="de-DE"/>
+        </w:rPr>
+        <w:t xml:space="preserve"> bezeichnet und stellt eine Optimierung des Algorithmus dar, da so in vielen Fällen deutlich weniger Knoten besucht und Pfade überprüft werden müssen</w:t>
+      </w:r>
+      <w:r>
+        <w:rPr>
+          <w:lang w:val="de-DE"/>
+        </w:rPr>
+        <w:t xml:space="preserve"> (vgl. </w:t>
+      </w:r>
+      <w:proofErr w:type="spellStart"/>
+      <w:r>
+        <w:rPr>
+          <w:lang w:val="de-DE"/>
+        </w:rPr>
+        <w:t>Fiset</w:t>
+      </w:r>
+      <w:proofErr w:type="spellEnd"/>
+      <w:r>
+        <w:rPr>
+          <w:lang w:val="de-DE"/>
+        </w:rPr>
+        <w:t xml:space="preserve"> 2019)</w:t>
       </w:r>
       <w:r>
         <w:rPr>
@@ -3643,13 +3818,55 @@
           <w:lang w:val="de-DE"/>
         </w:rPr>
         <w:lastRenderedPageBreak/>
-        <w:t>In Kapitel 3.1 wurde Dijkstras Algorithmus als zu den Greedy-Algorithmen gehörig klassifiziert. Hierbei ist anzumerken, dass, obwohl Greedy-Strategien allgemein nicht immer auch zu optimalen Ergebnissen führen, der Dijkstra-Algorithmus stets korrekt ist, also tatsächlich die kostengünstigsten Pfade berechnet</w:t>
-      </w:r>
-      <w:r>
-        <w:rPr>
-          <w:lang w:val="de-DE"/>
-        </w:rPr>
-        <w:t xml:space="preserve"> (vgl. Cormen et al. 2013: 672 f.)</w:t>
+        <w:t xml:space="preserve">In Kapitel 3.1 wurde Dijkstras Algorithmus als zu den </w:t>
+      </w:r>
+      <w:proofErr w:type="spellStart"/>
+      <w:r>
+        <w:rPr>
+          <w:lang w:val="de-DE"/>
+        </w:rPr>
+        <w:t>Greedy</w:t>
+      </w:r>
+      <w:proofErr w:type="spellEnd"/>
+      <w:r>
+        <w:rPr>
+          <w:lang w:val="de-DE"/>
+        </w:rPr>
+        <w:t xml:space="preserve">-Algorithmen gehörig klassifiziert. Hierbei ist anzumerken, dass, obwohl </w:t>
+      </w:r>
+      <w:proofErr w:type="spellStart"/>
+      <w:r>
+        <w:rPr>
+          <w:lang w:val="de-DE"/>
+        </w:rPr>
+        <w:t>Greedy</w:t>
+      </w:r>
+      <w:proofErr w:type="spellEnd"/>
+      <w:r>
+        <w:rPr>
+          <w:lang w:val="de-DE"/>
+        </w:rPr>
+        <w:t>-Strategien allgemein nicht immer auch zu optimalen Ergebnissen führen, der Dijkstra-Algorithmus stets korrekt ist, also tatsächlich die kostengünstigsten Pfade berechnet</w:t>
+      </w:r>
+      <w:r>
+        <w:rPr>
+          <w:lang w:val="de-DE"/>
+        </w:rPr>
+        <w:t xml:space="preserve"> (vgl. </w:t>
+      </w:r>
+      <w:proofErr w:type="spellStart"/>
+      <w:r>
+        <w:rPr>
+          <w:lang w:val="de-DE"/>
+        </w:rPr>
+        <w:t>Cormen</w:t>
+      </w:r>
+      <w:proofErr w:type="spellEnd"/>
+      <w:r>
+        <w:rPr>
+          <w:lang w:val="de-DE"/>
+        </w:rPr>
+        <w:t xml:space="preserve"> et al. 2013: 672 f.)</w:t>
       </w:r>
       <w:r>
         <w:rPr>
@@ -3670,7 +3887,21 @@
         <w:rPr>
           <w:lang w:val="de-DE"/>
         </w:rPr>
-        <w:t>3.3 Lazy-Implementierung des Dijkstra-Algorithmus</w:t>
+        <w:t xml:space="preserve">3.3 </w:t>
+      </w:r>
+      <w:proofErr w:type="spellStart"/>
+      <w:r>
+        <w:rPr>
+          <w:lang w:val="de-DE"/>
+        </w:rPr>
+        <w:t>Lazy</w:t>
+      </w:r>
+      <w:proofErr w:type="spellEnd"/>
+      <w:r>
+        <w:rPr>
+          <w:lang w:val="de-DE"/>
+        </w:rPr>
+        <w:t>-Implementierung des Dijkstra-Algorithmus</w:t>
       </w:r>
       <w:bookmarkEnd w:id="14"/>
     </w:p>
@@ -3722,11 +3953,19 @@
         </w:rPr>
         <w:t>Prioritätswarteschlange (</w:t>
       </w:r>
-      <w:r>
-        <w:rPr>
-          <w:lang w:val="de-DE"/>
-        </w:rPr>
-        <w:t>Priority Queue</w:t>
+      <w:proofErr w:type="spellStart"/>
+      <w:r>
+        <w:rPr>
+          <w:lang w:val="de-DE"/>
+        </w:rPr>
+        <w:t>Priority</w:t>
+      </w:r>
+      <w:proofErr w:type="spellEnd"/>
+      <w:r>
+        <w:rPr>
+          <w:lang w:val="de-DE"/>
+        </w:rPr>
+        <w:t xml:space="preserve"> Queue</w:t>
       </w:r>
       <w:r>
         <w:rPr>
@@ -3837,7 +4076,21 @@
         <w:rPr>
           <w:lang w:val="de-DE"/>
         </w:rPr>
-        <w:t>(vgl. Cormen et al. 2013: 674)</w:t>
+        <w:t xml:space="preserve">(vgl. </w:t>
+      </w:r>
+      <w:proofErr w:type="spellStart"/>
+      <w:r>
+        <w:rPr>
+          <w:lang w:val="de-DE"/>
+        </w:rPr>
+        <w:t>Cormen</w:t>
+      </w:r>
+      <w:proofErr w:type="spellEnd"/>
+      <w:r>
+        <w:rPr>
+          <w:lang w:val="de-DE"/>
+        </w:rPr>
+        <w:t xml:space="preserve"> et al. 2013: 674)</w:t>
       </w:r>
       <w:r>
         <w:rPr>
@@ -3856,7 +4109,21 @@
         <w:rPr>
           <w:lang w:val="de-DE"/>
         </w:rPr>
-        <w:t xml:space="preserve">Mit einer Priority Queue verbessert sich die Zeitkomplexität auf </w:t>
+        <w:t xml:space="preserve">Mit einer </w:t>
+      </w:r>
+      <w:proofErr w:type="spellStart"/>
+      <w:r>
+        <w:rPr>
+          <w:lang w:val="de-DE"/>
+        </w:rPr>
+        <w:t>Priority</w:t>
+      </w:r>
+      <w:proofErr w:type="spellEnd"/>
+      <w:r>
+        <w:rPr>
+          <w:lang w:val="de-DE"/>
+        </w:rPr>
+        <w:t xml:space="preserve"> Queue verbessert sich die Zeitkomplexität auf </w:t>
       </w:r>
     </w:p>
     <w:p>
@@ -3966,7 +4233,21 @@
         <w:rPr>
           <w:lang w:val="de-DE"/>
         </w:rPr>
-        <w:t>(vgl. Cormen et al. 2013: 674)</w:t>
+        <w:t xml:space="preserve">(vgl. </w:t>
+      </w:r>
+      <w:proofErr w:type="spellStart"/>
+      <w:r>
+        <w:rPr>
+          <w:lang w:val="de-DE"/>
+        </w:rPr>
+        <w:t>Cormen</w:t>
+      </w:r>
+      <w:proofErr w:type="spellEnd"/>
+      <w:r>
+        <w:rPr>
+          <w:lang w:val="de-DE"/>
+        </w:rPr>
+        <w:t xml:space="preserve"> et al. 2013: 674)</w:t>
       </w:r>
       <w:r>
         <w:rPr>
@@ -3985,7 +4266,21 @@
         <w:rPr>
           <w:lang w:val="de-DE"/>
         </w:rPr>
-        <w:t xml:space="preserve">Bei diesen und allen folgenden Komplexitätsangaben bezeichnet V die Anzahl der Knoten (engl. Vertices) und E die Anzahl der Kanten (engl. Edges). </w:t>
+        <w:t xml:space="preserve">Bei diesen und allen folgenden Komplexitätsangaben bezeichnet V die Anzahl der Knoten (engl. Vertices) und E die Anzahl der Kanten (engl. </w:t>
+      </w:r>
+      <w:proofErr w:type="spellStart"/>
+      <w:r>
+        <w:rPr>
+          <w:lang w:val="de-DE"/>
+        </w:rPr>
+        <w:t>Edges</w:t>
+      </w:r>
+      <w:proofErr w:type="spellEnd"/>
+      <w:r>
+        <w:rPr>
+          <w:lang w:val="de-DE"/>
+        </w:rPr>
+        <w:t xml:space="preserve">). </w:t>
       </w:r>
       <w:r>
         <w:rPr>
@@ -3997,7 +4292,21 @@
         <w:rPr>
           <w:lang w:val="de-DE"/>
         </w:rPr>
-        <w:t>ehen, wie Dijkstras Algorithmus mit einer einfachen Priority Queue implementiert werden kann.</w:t>
+        <w:t xml:space="preserve">ehen, wie Dijkstras Algorithmus mit einer einfachen </w:t>
+      </w:r>
+      <w:proofErr w:type="spellStart"/>
+      <w:r>
+        <w:rPr>
+          <w:lang w:val="de-DE"/>
+        </w:rPr>
+        <w:t>Priority</w:t>
+      </w:r>
+      <w:proofErr w:type="spellEnd"/>
+      <w:r>
+        <w:rPr>
+          <w:lang w:val="de-DE"/>
+        </w:rPr>
+        <w:t xml:space="preserve"> Queue implementiert werden kann.</w:t>
       </w:r>
     </w:p>
     <w:p>
@@ -4016,9 +4325,11 @@
         </w:rPr>
         <w:t xml:space="preserve"> </w:t>
       </w:r>
+      <w:proofErr w:type="spellStart"/>
       <w:r>
         <w:t>dijkstra_lazy</w:t>
       </w:r>
+      <w:proofErr w:type="spellEnd"/>
       <w:r>
         <w:t>(graph, n, s</w:t>
       </w:r>
@@ -4065,8 +4376,13 @@
       <w:r>
         <w:t xml:space="preserve">    </w:t>
       </w:r>
-      <w:r>
-        <w:t xml:space="preserve">prev = [null, null, …, null] </w:t>
+      <w:proofErr w:type="spellStart"/>
+      <w:r>
+        <w:t>prev</w:t>
+      </w:r>
+      <w:proofErr w:type="spellEnd"/>
+      <w:r>
+        <w:t xml:space="preserve"> = [null, null, …, null] </w:t>
       </w:r>
       <w:r>
         <w:rPr>
@@ -4133,8 +4449,13 @@
       <w:r>
         <w:t xml:space="preserve">    </w:t>
       </w:r>
-      <w:r>
-        <w:t>pq = empty priority queue</w:t>
+      <w:proofErr w:type="spellStart"/>
+      <w:r>
+        <w:t>pq</w:t>
+      </w:r>
+      <w:proofErr w:type="spellEnd"/>
+      <w:r>
+        <w:t xml:space="preserve"> = empty priority queue</w:t>
       </w:r>
     </w:p>
     <w:p>
@@ -4144,8 +4465,13 @@
       <w:r>
         <w:t xml:space="preserve">    </w:t>
       </w:r>
-      <w:r>
-        <w:t>pq.insert((s</w:t>
+      <w:proofErr w:type="spellStart"/>
+      <w:r>
+        <w:t>pq.insert</w:t>
+      </w:r>
+      <w:proofErr w:type="spellEnd"/>
+      <w:r>
+        <w:t>((s</w:t>
       </w:r>
       <w:r>
         <w:t>tart</w:t>
@@ -4173,7 +4499,15 @@
         <w:t>while</w:t>
       </w:r>
       <w:r>
-        <w:t xml:space="preserve"> pq.size() != 0:</w:t>
+        <w:t xml:space="preserve"> </w:t>
+      </w:r>
+      <w:proofErr w:type="spellStart"/>
+      <w:r>
+        <w:t>pq.size</w:t>
+      </w:r>
+      <w:proofErr w:type="spellEnd"/>
+      <w:r>
+        <w:t>() != 0:</w:t>
       </w:r>
     </w:p>
     <w:p>
@@ -4190,13 +4524,29 @@
         <w:t>current</w:t>
       </w:r>
       <w:r>
-        <w:t>, min</w:t>
+        <w:t xml:space="preserve">, </w:t>
+      </w:r>
+      <w:proofErr w:type="spellStart"/>
+      <w:r>
+        <w:t>min</w:t>
       </w:r>
       <w:r>
         <w:t>_v</w:t>
       </w:r>
       <w:r>
-        <w:t>alue = pq.poll()</w:t>
+        <w:t>alue</w:t>
+      </w:r>
+      <w:proofErr w:type="spellEnd"/>
+      <w:r>
+        <w:t xml:space="preserve"> = </w:t>
+      </w:r>
+      <w:proofErr w:type="spellStart"/>
+      <w:r>
+        <w:t>pq.poll</w:t>
+      </w:r>
+      <w:proofErr w:type="spellEnd"/>
+      <w:r>
+        <w:t>()</w:t>
       </w:r>
     </w:p>
     <w:p>
@@ -4291,11 +4641,16 @@
         <w:t xml:space="preserve"> </w:t>
       </w:r>
       <w:r>
-        <w:t>visited[edge.</w:t>
+        <w:t>visited[</w:t>
+      </w:r>
+      <w:proofErr w:type="spellStart"/>
+      <w:r>
+        <w:t>edge.</w:t>
       </w:r>
       <w:r>
         <w:t>destination</w:t>
       </w:r>
+      <w:proofErr w:type="spellEnd"/>
       <w:r>
         <w:t xml:space="preserve">]: </w:t>
       </w:r>
@@ -4316,6 +4671,7 @@
       <w:r>
         <w:t xml:space="preserve">          </w:t>
       </w:r>
+      <w:proofErr w:type="spellStart"/>
       <w:r>
         <w:t>new</w:t>
       </w:r>
@@ -4325,6 +4681,7 @@
       <w:r>
         <w:t>cost</w:t>
       </w:r>
+      <w:proofErr w:type="spellEnd"/>
       <w:r>
         <w:t xml:space="preserve"> = </w:t>
       </w:r>
@@ -4338,8 +4695,13 @@
         <w:t>current</w:t>
       </w:r>
       <w:r>
-        <w:t>] + edge.cost</w:t>
-      </w:r>
+        <w:t xml:space="preserve">] + </w:t>
+      </w:r>
+      <w:proofErr w:type="spellStart"/>
+      <w:r>
+        <w:t>edge.cost</w:t>
+      </w:r>
+      <w:proofErr w:type="spellEnd"/>
     </w:p>
     <w:p>
       <w:pPr>
@@ -4371,6 +4733,7 @@
         </w:rPr>
         <w:t xml:space="preserve"> </w:t>
       </w:r>
+      <w:proofErr w:type="spellStart"/>
       <w:r>
         <w:t>new</w:t>
       </w:r>
@@ -4380,6 +4743,7 @@
       <w:r>
         <w:t>cost</w:t>
       </w:r>
+      <w:proofErr w:type="spellEnd"/>
       <w:r>
         <w:t xml:space="preserve"> &lt; </w:t>
       </w:r>
@@ -4387,11 +4751,16 @@
         <w:t>costs</w:t>
       </w:r>
       <w:r>
-        <w:t>[edge.</w:t>
+        <w:t>[</w:t>
+      </w:r>
+      <w:proofErr w:type="spellStart"/>
+      <w:r>
+        <w:t>edge.</w:t>
       </w:r>
       <w:r>
         <w:t>destination</w:t>
       </w:r>
+      <w:proofErr w:type="spellEnd"/>
       <w:r>
         <w:t>]:</w:t>
       </w:r>
@@ -4406,12 +4775,22 @@
       <w:r>
         <w:t xml:space="preserve">            </w:t>
       </w:r>
-      <w:r>
-        <w:t>prev[edge.</w:t>
+      <w:proofErr w:type="spellStart"/>
+      <w:r>
+        <w:t>prev</w:t>
+      </w:r>
+      <w:proofErr w:type="spellEnd"/>
+      <w:r>
+        <w:t>[</w:t>
+      </w:r>
+      <w:proofErr w:type="spellStart"/>
+      <w:r>
+        <w:t>edge.</w:t>
       </w:r>
       <w:r>
         <w:t>destination</w:t>
       </w:r>
+      <w:proofErr w:type="spellEnd"/>
       <w:r>
         <w:t xml:space="preserve">] = </w:t>
       </w:r>
@@ -4430,13 +4809,22 @@
         <w:t xml:space="preserve">           </w:t>
       </w:r>
       <w:r>
-        <w:t>distance[edge.</w:t>
+        <w:t>distance[</w:t>
+      </w:r>
+      <w:proofErr w:type="spellStart"/>
+      <w:r>
+        <w:t>edge.</w:t>
       </w:r>
       <w:r>
         <w:t>destination</w:t>
       </w:r>
-      <w:r>
-        <w:t>] = new</w:t>
+      <w:proofErr w:type="spellEnd"/>
+      <w:r>
+        <w:t xml:space="preserve">] = </w:t>
+      </w:r>
+      <w:proofErr w:type="spellStart"/>
+      <w:r>
+        <w:t>new</w:t>
       </w:r>
       <w:r>
         <w:t>_</w:t>
@@ -4444,6 +4832,7 @@
       <w:r>
         <w:t>cost</w:t>
       </w:r>
+      <w:proofErr w:type="spellEnd"/>
     </w:p>
     <w:p>
       <w:pPr>
@@ -4455,14 +4844,28 @@
       <w:r>
         <w:t xml:space="preserve">            </w:t>
       </w:r>
-      <w:r>
-        <w:t>pq.insert((edge.</w:t>
+      <w:proofErr w:type="spellStart"/>
+      <w:r>
+        <w:t>pq.insert</w:t>
+      </w:r>
+      <w:proofErr w:type="spellEnd"/>
+      <w:r>
+        <w:t>((</w:t>
+      </w:r>
+      <w:proofErr w:type="spellStart"/>
+      <w:r>
+        <w:t>edge.</w:t>
       </w:r>
       <w:r>
         <w:t>destination</w:t>
       </w:r>
-      <w:r>
-        <w:t>, new</w:t>
+      <w:proofErr w:type="spellEnd"/>
+      <w:r>
+        <w:t xml:space="preserve">, </w:t>
+      </w:r>
+      <w:proofErr w:type="spellStart"/>
+      <w:r>
+        <w:t>new</w:t>
       </w:r>
       <w:r>
         <w:t>_</w:t>
@@ -4470,6 +4873,7 @@
       <w:r>
         <w:t>cost</w:t>
       </w:r>
+      <w:proofErr w:type="spellEnd"/>
       <w:r>
         <w:t>))</w:t>
       </w:r>
@@ -4561,6 +4965,7 @@
       <w:r>
         <w:t xml:space="preserve">    </w:t>
       </w:r>
+      <w:proofErr w:type="spellStart"/>
       <w:r>
         <w:rPr>
           <w:color w:val="2E74B5" w:themeColor="accent5" w:themeShade="BF"/>
@@ -4568,6 +4973,7 @@
         </w:rPr>
         <w:t>return</w:t>
       </w:r>
+      <w:proofErr w:type="spellEnd"/>
       <w:r>
         <w:rPr>
           <w:color w:val="5B9BD5" w:themeColor="accent5"/>
@@ -4593,41 +4999,47 @@
         </w:rPr>
       </w:pPr>
       <w:bookmarkStart w:id="15" w:name="_Toc75272871"/>
-      <w:r>
-        <w:t xml:space="preserve">Quellcodeauszug </w:t>
-      </w:r>
-      <w:r>
-        <w:fldChar w:fldCharType="begin"/>
-      </w:r>
-      <w:r>
-        <w:instrText xml:space="preserve"> SEQ Quellcodeauszug \* ARABIC </w:instrText>
-      </w:r>
-      <w:r>
-        <w:fldChar w:fldCharType="separate"/>
-      </w:r>
-      <w:r>
-        <w:rPr>
-          <w:noProof/>
-        </w:rPr>
-        <w:t>1</w:t>
-      </w:r>
-      <w:r>
-        <w:rPr>
-          <w:noProof/>
-        </w:rPr>
-        <w:fldChar w:fldCharType="end"/>
-      </w:r>
-      <w:r>
-        <w:rPr>
-          <w:lang w:val="de-DE"/>
-        </w:rPr>
-        <w:t>: L</w:t>
-      </w:r>
-      <w:r>
-        <w:rPr>
-          <w:lang w:val="de-DE"/>
-        </w:rPr>
-        <w:t>azy-Implementierung des Dijkstra-Algorithmus</w:t>
+      <w:proofErr w:type="spellStart"/>
+      <w:r>
+        <w:t>Quellcodeauszug</w:t>
+      </w:r>
+      <w:proofErr w:type="spellEnd"/>
+      <w:r>
+        <w:t xml:space="preserve"> </w:t>
+      </w:r>
+      <w:fldSimple w:instr=" SEQ Quellcodeauszug \* ARABIC ">
+        <w:r>
+          <w:rPr>
+            <w:noProof/>
+          </w:rPr>
+          <w:t>1</w:t>
+        </w:r>
+      </w:fldSimple>
+      <w:r>
+        <w:rPr>
+          <w:lang w:val="de-DE"/>
+        </w:rPr>
+        <w:t xml:space="preserve">: </w:t>
+      </w:r>
+      <w:proofErr w:type="spellStart"/>
+      <w:r>
+        <w:rPr>
+          <w:lang w:val="de-DE"/>
+        </w:rPr>
+        <w:t>L</w:t>
+      </w:r>
+      <w:r>
+        <w:rPr>
+          <w:lang w:val="de-DE"/>
+        </w:rPr>
+        <w:t>azy</w:t>
+      </w:r>
+      <w:proofErr w:type="spellEnd"/>
+      <w:r>
+        <w:rPr>
+          <w:lang w:val="de-DE"/>
+        </w:rPr>
+        <w:t>-Implementierung des Dijkstra-Algorithmus</w:t>
       </w:r>
       <w:bookmarkEnd w:id="15"/>
     </w:p>
@@ -4666,7 +5078,63 @@
         <w:rPr>
           <w:lang w:val="de-DE"/>
         </w:rPr>
-        <w:t xml:space="preserve"> dazu führen, dass Duplikate in der Priority Queue landen. Wird daraufhin ein Knoten als aktiv gesetzt, bei dem die aktuell bekannten Kosten geringer als die aus der Queue erhaltenen kosten sind, wird dieser ignoriert. Dies wird als Lazy Deleting bezeichnet und ist der Grund dafür, dass diese Implementierung Lazy-Implementierung </w:t>
+        <w:t xml:space="preserve"> dazu führen, dass Duplikate in der </w:t>
+      </w:r>
+      <w:proofErr w:type="spellStart"/>
+      <w:r>
+        <w:rPr>
+          <w:lang w:val="de-DE"/>
+        </w:rPr>
+        <w:t>Priority</w:t>
+      </w:r>
+      <w:proofErr w:type="spellEnd"/>
+      <w:r>
+        <w:rPr>
+          <w:lang w:val="de-DE"/>
+        </w:rPr>
+        <w:t xml:space="preserve"> Queue landen. Wird daraufhin ein Knoten als aktiv gesetzt, bei dem die aktuell bekannten Kosten geringer als die aus der Queue erhaltenen kosten sind, wird dieser ignoriert. Dies wird als </w:t>
+      </w:r>
+      <w:proofErr w:type="spellStart"/>
+      <w:r>
+        <w:rPr>
+          <w:lang w:val="de-DE"/>
+        </w:rPr>
+        <w:t>Lazy</w:t>
+      </w:r>
+      <w:proofErr w:type="spellEnd"/>
+      <w:r>
+        <w:rPr>
+          <w:lang w:val="de-DE"/>
+        </w:rPr>
+        <w:t xml:space="preserve"> </w:t>
+      </w:r>
+      <w:proofErr w:type="spellStart"/>
+      <w:r>
+        <w:rPr>
+          <w:lang w:val="de-DE"/>
+        </w:rPr>
+        <w:t>Deleting</w:t>
+      </w:r>
+      <w:proofErr w:type="spellEnd"/>
+      <w:r>
+        <w:rPr>
+          <w:lang w:val="de-DE"/>
+        </w:rPr>
+        <w:t xml:space="preserve"> bezeichnet und ist der Grund dafür, dass diese Implementierung </w:t>
+      </w:r>
+      <w:proofErr w:type="spellStart"/>
+      <w:r>
+        <w:rPr>
+          <w:lang w:val="de-DE"/>
+        </w:rPr>
+        <w:t>Lazy</w:t>
+      </w:r>
+      <w:proofErr w:type="spellEnd"/>
+      <w:r>
+        <w:rPr>
+          <w:lang w:val="de-DE"/>
+        </w:rPr>
+        <w:t xml:space="preserve">-Implementierung </w:t>
       </w:r>
       <w:r>
         <w:rPr>
@@ -4684,7 +5152,21 @@
         <w:rPr>
           <w:lang w:val="de-DE"/>
         </w:rPr>
-        <w:t xml:space="preserve"> (vgl. Fiset 2019)</w:t>
+        <w:t xml:space="preserve"> (vgl. </w:t>
+      </w:r>
+      <w:proofErr w:type="spellStart"/>
+      <w:r>
+        <w:rPr>
+          <w:lang w:val="de-DE"/>
+        </w:rPr>
+        <w:t>Fiset</w:t>
+      </w:r>
+      <w:proofErr w:type="spellEnd"/>
+      <w:r>
+        <w:rPr>
+          <w:lang w:val="de-DE"/>
+        </w:rPr>
+        <w:t xml:space="preserve"> 2019)</w:t>
       </w:r>
       <w:r>
         <w:rPr>
@@ -4705,7 +5187,21 @@
         <w:rPr>
           <w:lang w:val="de-DE"/>
         </w:rPr>
-        <w:t>3.4 Eager-Implementierung des Dijkstra-Algorithmus</w:t>
+        <w:t xml:space="preserve">3.4 </w:t>
+      </w:r>
+      <w:proofErr w:type="spellStart"/>
+      <w:r>
+        <w:rPr>
+          <w:lang w:val="de-DE"/>
+        </w:rPr>
+        <w:t>Eager</w:t>
+      </w:r>
+      <w:proofErr w:type="spellEnd"/>
+      <w:r>
+        <w:rPr>
+          <w:lang w:val="de-DE"/>
+        </w:rPr>
+        <w:t>-Implementierung des Dijkstra-Algorithmus</w:t>
       </w:r>
       <w:bookmarkEnd w:id="16"/>
     </w:p>
@@ -4719,7 +5215,63 @@
         <w:rPr>
           <w:lang w:val="de-DE"/>
         </w:rPr>
-        <w:t>Die Eager-Implementierung von Dijkstras Algorithmus ist der Lazy-Implementierung sehr ähnlich, der wichtigste Unterschied besteht darin, dass statt einer normalen eine indizierte Priority Queue eingesetzt wird. Dies verhindert, dass einzelne Knoten mehrfach eingefügt werden, in der indizierten Queue werden stattdessen die Kosten vorhandener Knoten aktualisiert, wenn ein Pfad mit geringeren Kosten gefunden wird. Dieses Verfahren wird als Decrease Key bezeichnet.</w:t>
+        <w:t xml:space="preserve">Die </w:t>
+      </w:r>
+      <w:proofErr w:type="spellStart"/>
+      <w:r>
+        <w:rPr>
+          <w:lang w:val="de-DE"/>
+        </w:rPr>
+        <w:t>Eager</w:t>
+      </w:r>
+      <w:proofErr w:type="spellEnd"/>
+      <w:r>
+        <w:rPr>
+          <w:lang w:val="de-DE"/>
+        </w:rPr>
+        <w:t xml:space="preserve">-Implementierung von Dijkstras Algorithmus ist der </w:t>
+      </w:r>
+      <w:proofErr w:type="spellStart"/>
+      <w:r>
+        <w:rPr>
+          <w:lang w:val="de-DE"/>
+        </w:rPr>
+        <w:t>Lazy</w:t>
+      </w:r>
+      <w:proofErr w:type="spellEnd"/>
+      <w:r>
+        <w:rPr>
+          <w:lang w:val="de-DE"/>
+        </w:rPr>
+        <w:t xml:space="preserve">-Implementierung sehr ähnlich, der wichtigste Unterschied besteht darin, dass statt einer normalen eine indizierte </w:t>
+      </w:r>
+      <w:proofErr w:type="spellStart"/>
+      <w:r>
+        <w:rPr>
+          <w:lang w:val="de-DE"/>
+        </w:rPr>
+        <w:t>Priority</w:t>
+      </w:r>
+      <w:proofErr w:type="spellEnd"/>
+      <w:r>
+        <w:rPr>
+          <w:lang w:val="de-DE"/>
+        </w:rPr>
+        <w:t xml:space="preserve"> Queue eingesetzt wird. Dies verhindert, dass einzelne Knoten mehrfach eingefügt werden, in der indizierten Queue werden stattdessen die Kosten vorhandener Knoten aktualisiert, wenn ein Pfad mit geringeren Kosten gefunden wird. Dieses Verfahren wird als </w:t>
+      </w:r>
+      <w:proofErr w:type="spellStart"/>
+      <w:r>
+        <w:rPr>
+          <w:lang w:val="de-DE"/>
+        </w:rPr>
+        <w:t>Decrease</w:t>
+      </w:r>
+      <w:proofErr w:type="spellEnd"/>
+      <w:r>
+        <w:rPr>
+          <w:lang w:val="de-DE"/>
+        </w:rPr>
+        <w:t xml:space="preserve"> Key bezeichnet.</w:t>
       </w:r>
       <w:r>
         <w:rPr>
@@ -4727,11 +5279,19 @@
         </w:rPr>
         <w:t xml:space="preserve"> </w:t>
       </w:r>
-      <w:r>
-        <w:rPr>
-          <w:lang w:val="de-DE"/>
-        </w:rPr>
-        <w:t>Decrease-Key-Operationen sind kostengünstiger als das Entfernen von Elementen aus einer</w:t>
+      <w:proofErr w:type="spellStart"/>
+      <w:r>
+        <w:rPr>
+          <w:lang w:val="de-DE"/>
+        </w:rPr>
+        <w:t>Decrease</w:t>
+      </w:r>
+      <w:proofErr w:type="spellEnd"/>
+      <w:r>
+        <w:rPr>
+          <w:lang w:val="de-DE"/>
+        </w:rPr>
+        <w:t>-Key-Operationen sind kostengünstiger als das Entfernen von Elementen aus einer</w:t>
       </w:r>
       <w:r>
         <w:rPr>
@@ -4743,19 +5303,61 @@
         <w:rPr>
           <w:lang w:val="de-DE"/>
         </w:rPr>
-        <w:t xml:space="preserve"> Priority Queue oder einem</w:t>
-      </w:r>
-      <w:r>
-        <w:rPr>
-          <w:lang w:val="de-DE"/>
-        </w:rPr>
-        <w:t xml:space="preserve"> Heap und somit für eine effiziente Implementierung zu bevorzugen. Die Eager-Implementierung ist besonders bei dicht besetzten Graphen von Vorteil</w:t>
-      </w:r>
-      <w:r>
-        <w:rPr>
-          <w:lang w:val="de-DE"/>
-        </w:rPr>
-        <w:t>, entspricht hinsichtlich der Zeitkomplexität allerdings der Lazy-Implementierung</w:t>
+        <w:t xml:space="preserve"> </w:t>
+      </w:r>
+      <w:proofErr w:type="spellStart"/>
+      <w:r>
+        <w:rPr>
+          <w:lang w:val="de-DE"/>
+        </w:rPr>
+        <w:t>Priority</w:t>
+      </w:r>
+      <w:proofErr w:type="spellEnd"/>
+      <w:r>
+        <w:rPr>
+          <w:lang w:val="de-DE"/>
+        </w:rPr>
+        <w:t xml:space="preserve"> Queue oder einem</w:t>
+      </w:r>
+      <w:r>
+        <w:rPr>
+          <w:lang w:val="de-DE"/>
+        </w:rPr>
+        <w:t xml:space="preserve"> Heap und somit für eine effiziente Implementierung zu bevorzugen. Die </w:t>
+      </w:r>
+      <w:proofErr w:type="spellStart"/>
+      <w:r>
+        <w:rPr>
+          <w:lang w:val="de-DE"/>
+        </w:rPr>
+        <w:t>Eager</w:t>
+      </w:r>
+      <w:proofErr w:type="spellEnd"/>
+      <w:r>
+        <w:rPr>
+          <w:lang w:val="de-DE"/>
+        </w:rPr>
+        <w:t>-Implementierung ist besonders bei dicht besetzten Graphen von Vorteil</w:t>
+      </w:r>
+      <w:r>
+        <w:rPr>
+          <w:lang w:val="de-DE"/>
+        </w:rPr>
+        <w:t xml:space="preserve">, entspricht hinsichtlich der Zeitkomplexität allerdings der </w:t>
+      </w:r>
+      <w:proofErr w:type="spellStart"/>
+      <w:r>
+        <w:rPr>
+          <w:lang w:val="de-DE"/>
+        </w:rPr>
+        <w:t>Lazy</w:t>
+      </w:r>
+      <w:proofErr w:type="spellEnd"/>
+      <w:r>
+        <w:rPr>
+          <w:lang w:val="de-DE"/>
+        </w:rPr>
+        <w:t>-Implementierung</w:t>
       </w:r>
       <w:r>
         <w:rPr>
@@ -4767,7 +5369,21 @@
         <w:rPr>
           <w:lang w:val="de-DE"/>
         </w:rPr>
-        <w:t xml:space="preserve"> (vgl. Fiset 2019)</w:t>
+        <w:t xml:space="preserve"> (vgl. </w:t>
+      </w:r>
+      <w:proofErr w:type="spellStart"/>
+      <w:r>
+        <w:rPr>
+          <w:lang w:val="de-DE"/>
+        </w:rPr>
+        <w:t>Fiset</w:t>
+      </w:r>
+      <w:proofErr w:type="spellEnd"/>
+      <w:r>
+        <w:rPr>
+          <w:lang w:val="de-DE"/>
+        </w:rPr>
+        <w:t xml:space="preserve"> 2019)</w:t>
       </w:r>
       <w:r>
         <w:rPr>
@@ -4786,7 +5402,21 @@
         <w:rPr>
           <w:lang w:val="de-DE"/>
         </w:rPr>
-        <w:t>In Quellcodeauszug 2 ist die Eager-Implementierung von Dijkstras Algorithmus in Form von Pseudocode dargestellt.</w:t>
+        <w:t xml:space="preserve">In Quellcodeauszug 2 ist die </w:t>
+      </w:r>
+      <w:proofErr w:type="spellStart"/>
+      <w:r>
+        <w:rPr>
+          <w:lang w:val="de-DE"/>
+        </w:rPr>
+        <w:t>Eager</w:t>
+      </w:r>
+      <w:proofErr w:type="spellEnd"/>
+      <w:r>
+        <w:rPr>
+          <w:lang w:val="de-DE"/>
+        </w:rPr>
+        <w:t>-Implementierung von Dijkstras Algorithmus in Form von Pseudocode dargestellt.</w:t>
       </w:r>
     </w:p>
     <w:p>
@@ -4826,6 +5456,7 @@
         </w:rPr>
         <w:t xml:space="preserve"> </w:t>
       </w:r>
+      <w:proofErr w:type="spellStart"/>
       <w:r>
         <w:rPr>
           <w:rFonts w:ascii="Consolas" w:hAnsi="Consolas"/>
@@ -4847,6 +5478,7 @@
         </w:rPr>
         <w:t>_eager</w:t>
       </w:r>
+      <w:proofErr w:type="spellEnd"/>
       <w:r>
         <w:rPr>
           <w:rFonts w:ascii="Consolas" w:hAnsi="Consolas"/>
@@ -4943,12 +5575,21 @@
         </w:rPr>
         <w:t xml:space="preserve">  </w:t>
       </w:r>
-      <w:r>
-        <w:rPr>
-          <w:rFonts w:ascii="Consolas" w:hAnsi="Consolas"/>
-          <w:lang w:val="en-US"/>
-        </w:rPr>
-        <w:t xml:space="preserve">prev = [null, null, …, null] </w:t>
+      <w:proofErr w:type="spellStart"/>
+      <w:r>
+        <w:rPr>
+          <w:rFonts w:ascii="Consolas" w:hAnsi="Consolas"/>
+          <w:lang w:val="en-US"/>
+        </w:rPr>
+        <w:t>prev</w:t>
+      </w:r>
+      <w:proofErr w:type="spellEnd"/>
+      <w:r>
+        <w:rPr>
+          <w:rFonts w:ascii="Consolas" w:hAnsi="Consolas"/>
+          <w:lang w:val="en-US"/>
+        </w:rPr>
+        <w:t xml:space="preserve"> = [null, null, …, null] </w:t>
       </w:r>
       <w:r>
         <w:rPr>
@@ -5056,12 +5697,21 @@
         </w:rPr>
         <w:t xml:space="preserve">    </w:t>
       </w:r>
-      <w:r>
-        <w:rPr>
-          <w:rFonts w:ascii="Consolas" w:hAnsi="Consolas"/>
-          <w:lang w:val="en-US"/>
-        </w:rPr>
-        <w:t>ipq = empty index</w:t>
+      <w:proofErr w:type="spellStart"/>
+      <w:r>
+        <w:rPr>
+          <w:rFonts w:ascii="Consolas" w:hAnsi="Consolas"/>
+          <w:lang w:val="en-US"/>
+        </w:rPr>
+        <w:t>ipq</w:t>
+      </w:r>
+      <w:proofErr w:type="spellEnd"/>
+      <w:r>
+        <w:rPr>
+          <w:rFonts w:ascii="Consolas" w:hAnsi="Consolas"/>
+          <w:lang w:val="en-US"/>
+        </w:rPr>
+        <w:t xml:space="preserve"> = empty index</w:t>
       </w:r>
       <w:r>
         <w:rPr>
@@ -5093,12 +5743,21 @@
         </w:rPr>
         <w:t xml:space="preserve">    </w:t>
       </w:r>
-      <w:r>
-        <w:rPr>
-          <w:rFonts w:ascii="Consolas" w:hAnsi="Consolas"/>
-          <w:lang w:val="en-US"/>
-        </w:rPr>
-        <w:t>ipq.insert((s</w:t>
+      <w:proofErr w:type="spellStart"/>
+      <w:r>
+        <w:rPr>
+          <w:rFonts w:ascii="Consolas" w:hAnsi="Consolas"/>
+          <w:lang w:val="en-US"/>
+        </w:rPr>
+        <w:t>ipq.insert</w:t>
+      </w:r>
+      <w:proofErr w:type="spellEnd"/>
+      <w:r>
+        <w:rPr>
+          <w:rFonts w:ascii="Consolas" w:hAnsi="Consolas"/>
+          <w:lang w:val="en-US"/>
+        </w:rPr>
+        <w:t>((s</w:t>
       </w:r>
       <w:r>
         <w:rPr>
@@ -5155,12 +5814,21 @@
         </w:rPr>
         <w:t xml:space="preserve">while </w:t>
       </w:r>
-      <w:r>
-        <w:rPr>
-          <w:rFonts w:ascii="Consolas" w:hAnsi="Consolas"/>
-          <w:lang w:val="en-US"/>
-        </w:rPr>
-        <w:t>pq.size() != 0:</w:t>
+      <w:proofErr w:type="spellStart"/>
+      <w:r>
+        <w:rPr>
+          <w:rFonts w:ascii="Consolas" w:hAnsi="Consolas"/>
+          <w:lang w:val="en-US"/>
+        </w:rPr>
+        <w:t>pq.size</w:t>
+      </w:r>
+      <w:proofErr w:type="spellEnd"/>
+      <w:r>
+        <w:rPr>
+          <w:rFonts w:ascii="Consolas" w:hAnsi="Consolas"/>
+          <w:lang w:val="en-US"/>
+        </w:rPr>
+        <w:t>() != 0:</w:t>
       </w:r>
     </w:p>
     <w:p>
@@ -5197,7 +5865,15 @@
           <w:rFonts w:ascii="Consolas" w:hAnsi="Consolas"/>
           <w:lang w:val="en-US"/>
         </w:rPr>
-        <w:t>, min</w:t>
+        <w:t xml:space="preserve">, </w:t>
+      </w:r>
+      <w:proofErr w:type="spellStart"/>
+      <w:r>
+        <w:rPr>
+          <w:rFonts w:ascii="Consolas" w:hAnsi="Consolas"/>
+          <w:lang w:val="en-US"/>
+        </w:rPr>
+        <w:t>min</w:t>
       </w:r>
       <w:r>
         <w:rPr>
@@ -5211,8 +5887,17 @@
           <w:rFonts w:ascii="Consolas" w:hAnsi="Consolas"/>
           <w:lang w:val="en-US"/>
         </w:rPr>
-        <w:t xml:space="preserve">alue = </w:t>
-      </w:r>
+        <w:t>alue</w:t>
+      </w:r>
+      <w:proofErr w:type="spellEnd"/>
+      <w:r>
+        <w:rPr>
+          <w:rFonts w:ascii="Consolas" w:hAnsi="Consolas"/>
+          <w:lang w:val="en-US"/>
+        </w:rPr>
+        <w:t xml:space="preserve"> = </w:t>
+      </w:r>
+      <w:proofErr w:type="spellStart"/>
       <w:r>
         <w:rPr>
           <w:rFonts w:ascii="Consolas" w:hAnsi="Consolas"/>
@@ -5225,7 +5910,15 @@
           <w:rFonts w:ascii="Consolas" w:hAnsi="Consolas"/>
           <w:lang w:val="en-US"/>
         </w:rPr>
-        <w:t>pq.poll()</w:t>
+        <w:t>pq.poll</w:t>
+      </w:r>
+      <w:proofErr w:type="spellEnd"/>
+      <w:r>
+        <w:rPr>
+          <w:rFonts w:ascii="Consolas" w:hAnsi="Consolas"/>
+          <w:lang w:val="en-US"/>
+        </w:rPr>
+        <w:t>()</w:t>
       </w:r>
     </w:p>
     <w:p>
@@ -5428,7 +6121,15 @@
           <w:rFonts w:ascii="Consolas" w:hAnsi="Consolas"/>
           <w:lang w:val="en-US"/>
         </w:rPr>
-        <w:t>visited[edge.</w:t>
+        <w:t>visited[</w:t>
+      </w:r>
+      <w:proofErr w:type="spellStart"/>
+      <w:r>
+        <w:rPr>
+          <w:rFonts w:ascii="Consolas" w:hAnsi="Consolas"/>
+          <w:lang w:val="en-US"/>
+        </w:rPr>
+        <w:t>edge.</w:t>
       </w:r>
       <w:r>
         <w:rPr>
@@ -5437,6 +6138,7 @@
         </w:rPr>
         <w:t>destination</w:t>
       </w:r>
+      <w:proofErr w:type="spellEnd"/>
       <w:r>
         <w:rPr>
           <w:rFonts w:ascii="Consolas" w:hAnsi="Consolas"/>
@@ -5475,6 +6177,7 @@
         </w:rPr>
         <w:t xml:space="preserve">          </w:t>
       </w:r>
+      <w:proofErr w:type="spellStart"/>
       <w:r>
         <w:rPr>
           <w:rFonts w:ascii="Consolas" w:hAnsi="Consolas"/>
@@ -5496,6 +6199,7 @@
         </w:rPr>
         <w:t>cost</w:t>
       </w:r>
+      <w:proofErr w:type="spellEnd"/>
       <w:r>
         <w:rPr>
           <w:rFonts w:ascii="Consolas" w:hAnsi="Consolas"/>
@@ -5529,8 +6233,17 @@
           <w:rFonts w:ascii="Consolas" w:hAnsi="Consolas"/>
           <w:lang w:val="en-US"/>
         </w:rPr>
-        <w:t>] + edge.cost</w:t>
-      </w:r>
+        <w:t xml:space="preserve">] + </w:t>
+      </w:r>
+      <w:proofErr w:type="spellStart"/>
+      <w:r>
+        <w:rPr>
+          <w:rFonts w:ascii="Consolas" w:hAnsi="Consolas"/>
+          <w:lang w:val="en-US"/>
+        </w:rPr>
+        <w:t>edge.cost</w:t>
+      </w:r>
+      <w:proofErr w:type="spellEnd"/>
     </w:p>
     <w:p>
       <w:pPr>
@@ -5586,6 +6299,7 @@
         </w:rPr>
         <w:t xml:space="preserve"> </w:t>
       </w:r>
+      <w:proofErr w:type="spellStart"/>
       <w:r>
         <w:rPr>
           <w:rFonts w:ascii="Consolas" w:hAnsi="Consolas"/>
@@ -5607,6 +6321,7 @@
         </w:rPr>
         <w:t>cost</w:t>
       </w:r>
+      <w:proofErr w:type="spellEnd"/>
       <w:r>
         <w:rPr>
           <w:rFonts w:ascii="Consolas" w:hAnsi="Consolas"/>
@@ -5626,7 +6341,15 @@
           <w:rFonts w:ascii="Consolas" w:hAnsi="Consolas"/>
           <w:lang w:val="en-US"/>
         </w:rPr>
-        <w:t>[edge.</w:t>
+        <w:t>[</w:t>
+      </w:r>
+      <w:proofErr w:type="spellStart"/>
+      <w:r>
+        <w:rPr>
+          <w:rFonts w:ascii="Consolas" w:hAnsi="Consolas"/>
+          <w:lang w:val="en-US"/>
+        </w:rPr>
+        <w:t>edge.</w:t>
       </w:r>
       <w:r>
         <w:rPr>
@@ -5635,6 +6358,7 @@
         </w:rPr>
         <w:t>destination</w:t>
       </w:r>
+      <w:proofErr w:type="spellEnd"/>
       <w:r>
         <w:rPr>
           <w:rFonts w:ascii="Consolas" w:hAnsi="Consolas"/>
@@ -5665,12 +6389,29 @@
         </w:rPr>
         <w:t xml:space="preserve">            </w:t>
       </w:r>
-      <w:r>
-        <w:rPr>
-          <w:rFonts w:ascii="Consolas" w:hAnsi="Consolas"/>
-          <w:lang w:val="en-US"/>
-        </w:rPr>
-        <w:t>prev[edge.</w:t>
+      <w:proofErr w:type="spellStart"/>
+      <w:r>
+        <w:rPr>
+          <w:rFonts w:ascii="Consolas" w:hAnsi="Consolas"/>
+          <w:lang w:val="en-US"/>
+        </w:rPr>
+        <w:t>prev</w:t>
+      </w:r>
+      <w:proofErr w:type="spellEnd"/>
+      <w:r>
+        <w:rPr>
+          <w:rFonts w:ascii="Consolas" w:hAnsi="Consolas"/>
+          <w:lang w:val="en-US"/>
+        </w:rPr>
+        <w:t>[</w:t>
+      </w:r>
+      <w:proofErr w:type="spellStart"/>
+      <w:r>
+        <w:rPr>
+          <w:rFonts w:ascii="Consolas" w:hAnsi="Consolas"/>
+          <w:lang w:val="en-US"/>
+        </w:rPr>
+        <w:t>edge.</w:t>
       </w:r>
       <w:r>
         <w:rPr>
@@ -5679,6 +6420,7 @@
         </w:rPr>
         <w:t>destination</w:t>
       </w:r>
+      <w:proofErr w:type="spellEnd"/>
       <w:r>
         <w:rPr>
           <w:rFonts w:ascii="Consolas" w:hAnsi="Consolas"/>
@@ -5721,7 +6463,15 @@
           <w:rFonts w:ascii="Consolas" w:hAnsi="Consolas"/>
           <w:lang w:val="en-US"/>
         </w:rPr>
-        <w:t>distance[edge.</w:t>
+        <w:t>distance[</w:t>
+      </w:r>
+      <w:proofErr w:type="spellStart"/>
+      <w:r>
+        <w:rPr>
+          <w:rFonts w:ascii="Consolas" w:hAnsi="Consolas"/>
+          <w:lang w:val="en-US"/>
+        </w:rPr>
+        <w:t>edge.</w:t>
       </w:r>
       <w:r>
         <w:rPr>
@@ -5730,12 +6480,21 @@
         </w:rPr>
         <w:t>destination</w:t>
       </w:r>
-      <w:r>
-        <w:rPr>
-          <w:rFonts w:ascii="Consolas" w:hAnsi="Consolas"/>
-          <w:lang w:val="en-US"/>
-        </w:rPr>
-        <w:t>] = new</w:t>
+      <w:proofErr w:type="spellEnd"/>
+      <w:r>
+        <w:rPr>
+          <w:rFonts w:ascii="Consolas" w:hAnsi="Consolas"/>
+          <w:lang w:val="en-US"/>
+        </w:rPr>
+        <w:t xml:space="preserve">] = </w:t>
+      </w:r>
+      <w:proofErr w:type="spellStart"/>
+      <w:r>
+        <w:rPr>
+          <w:rFonts w:ascii="Consolas" w:hAnsi="Consolas"/>
+          <w:lang w:val="en-US"/>
+        </w:rPr>
+        <w:t>new</w:t>
       </w:r>
       <w:r>
         <w:rPr>
@@ -5751,6 +6510,7 @@
         </w:rPr>
         <w:t>cost</w:t>
       </w:r>
+      <w:proofErr w:type="spellEnd"/>
     </w:p>
     <w:p>
       <w:pPr>
@@ -5806,6 +6566,7 @@
         </w:rPr>
         <w:t xml:space="preserve"> </w:t>
       </w:r>
+      <w:proofErr w:type="spellStart"/>
       <w:r>
         <w:rPr>
           <w:rFonts w:ascii="Consolas" w:hAnsi="Consolas"/>
@@ -5820,6 +6581,7 @@
         </w:rPr>
         <w:t>destination</w:t>
       </w:r>
+      <w:proofErr w:type="spellEnd"/>
       <w:r>
         <w:rPr>
           <w:rFonts w:ascii="Consolas" w:hAnsi="Consolas"/>
@@ -5835,6 +6597,7 @@
         </w:rPr>
         <w:t xml:space="preserve">not in </w:t>
       </w:r>
+      <w:proofErr w:type="spellStart"/>
       <w:r>
         <w:rPr>
           <w:rFonts w:ascii="Consolas" w:hAnsi="Consolas"/>
@@ -5842,6 +6605,7 @@
         </w:rPr>
         <w:t>ipq</w:t>
       </w:r>
+      <w:proofErr w:type="spellEnd"/>
       <w:r>
         <w:rPr>
           <w:rFonts w:ascii="Consolas" w:hAnsi="Consolas"/>
@@ -5872,6 +6636,7 @@
         </w:rPr>
         <w:t xml:space="preserve">              </w:t>
       </w:r>
+      <w:proofErr w:type="spellStart"/>
       <w:r>
         <w:rPr>
           <w:rFonts w:ascii="Consolas" w:hAnsi="Consolas"/>
@@ -5891,7 +6656,23 @@
           <w:rFonts w:ascii="Consolas" w:hAnsi="Consolas"/>
           <w:lang w:val="en-US"/>
         </w:rPr>
-        <w:t>insert(edge.</w:t>
+        <w:t>insert</w:t>
+      </w:r>
+      <w:proofErr w:type="spellEnd"/>
+      <w:r>
+        <w:rPr>
+          <w:rFonts w:ascii="Consolas" w:hAnsi="Consolas"/>
+          <w:lang w:val="en-US"/>
+        </w:rPr>
+        <w:t>(</w:t>
+      </w:r>
+      <w:proofErr w:type="spellStart"/>
+      <w:r>
+        <w:rPr>
+          <w:rFonts w:ascii="Consolas" w:hAnsi="Consolas"/>
+          <w:lang w:val="en-US"/>
+        </w:rPr>
+        <w:t>edge.</w:t>
       </w:r>
       <w:r>
         <w:rPr>
@@ -5900,12 +6681,21 @@
         </w:rPr>
         <w:t>destination</w:t>
       </w:r>
-      <w:r>
-        <w:rPr>
-          <w:rFonts w:ascii="Consolas" w:hAnsi="Consolas"/>
-          <w:lang w:val="en-US"/>
-        </w:rPr>
-        <w:t>, new</w:t>
+      <w:proofErr w:type="spellEnd"/>
+      <w:r>
+        <w:rPr>
+          <w:rFonts w:ascii="Consolas" w:hAnsi="Consolas"/>
+          <w:lang w:val="en-US"/>
+        </w:rPr>
+        <w:t xml:space="preserve">, </w:t>
+      </w:r>
+      <w:proofErr w:type="spellStart"/>
+      <w:r>
+        <w:rPr>
+          <w:rFonts w:ascii="Consolas" w:hAnsi="Consolas"/>
+          <w:lang w:val="en-US"/>
+        </w:rPr>
+        <w:t>new</w:t>
       </w:r>
       <w:r>
         <w:rPr>
@@ -5921,6 +6711,7 @@
         </w:rPr>
         <w:t>cost</w:t>
       </w:r>
+      <w:proofErr w:type="spellEnd"/>
       <w:r>
         <w:rPr>
           <w:rFonts w:ascii="Consolas" w:hAnsi="Consolas"/>
@@ -5989,6 +6780,7 @@
         </w:rPr>
         <w:t xml:space="preserve">               </w:t>
       </w:r>
+      <w:proofErr w:type="spellStart"/>
       <w:r>
         <w:rPr>
           <w:rFonts w:ascii="Consolas" w:hAnsi="Consolas"/>
@@ -6008,7 +6800,23 @@
           <w:rFonts w:ascii="Consolas" w:hAnsi="Consolas"/>
           <w:lang w:val="en-US"/>
         </w:rPr>
-        <w:t>ey(edge.</w:t>
+        <w:t>ey</w:t>
+      </w:r>
+      <w:proofErr w:type="spellEnd"/>
+      <w:r>
+        <w:rPr>
+          <w:rFonts w:ascii="Consolas" w:hAnsi="Consolas"/>
+          <w:lang w:val="en-US"/>
+        </w:rPr>
+        <w:t>(</w:t>
+      </w:r>
+      <w:proofErr w:type="spellStart"/>
+      <w:r>
+        <w:rPr>
+          <w:rFonts w:ascii="Consolas" w:hAnsi="Consolas"/>
+          <w:lang w:val="en-US"/>
+        </w:rPr>
+        <w:t>edge.</w:t>
       </w:r>
       <w:r>
         <w:rPr>
@@ -6017,12 +6825,21 @@
         </w:rPr>
         <w:t>destination</w:t>
       </w:r>
-      <w:r>
-        <w:rPr>
-          <w:rFonts w:ascii="Consolas" w:hAnsi="Consolas"/>
-          <w:lang w:val="en-US"/>
-        </w:rPr>
-        <w:t>, new</w:t>
+      <w:proofErr w:type="spellEnd"/>
+      <w:r>
+        <w:rPr>
+          <w:rFonts w:ascii="Consolas" w:hAnsi="Consolas"/>
+          <w:lang w:val="en-US"/>
+        </w:rPr>
+        <w:t xml:space="preserve">, </w:t>
+      </w:r>
+      <w:proofErr w:type="spellStart"/>
+      <w:r>
+        <w:rPr>
+          <w:rFonts w:ascii="Consolas" w:hAnsi="Consolas"/>
+          <w:lang w:val="en-US"/>
+        </w:rPr>
+        <w:t>new</w:t>
       </w:r>
       <w:r>
         <w:rPr>
@@ -6038,6 +6855,7 @@
         </w:rPr>
         <w:t>cost</w:t>
       </w:r>
+      <w:proofErr w:type="spellEnd"/>
       <w:r>
         <w:rPr>
           <w:rFonts w:ascii="Consolas" w:hAnsi="Consolas"/>
@@ -6207,6 +7025,7 @@
         </w:rPr>
         <w:t xml:space="preserve">    </w:t>
       </w:r>
+      <w:proofErr w:type="spellStart"/>
       <w:r>
         <w:rPr>
           <w:rFonts w:ascii="Consolas" w:hAnsi="Consolas"/>
@@ -6215,6 +7034,7 @@
         </w:rPr>
         <w:t>return</w:t>
       </w:r>
+      <w:proofErr w:type="spellEnd"/>
       <w:r>
         <w:rPr>
           <w:rFonts w:ascii="Consolas" w:hAnsi="Consolas"/>
@@ -6240,41 +7060,41 @@
         </w:rPr>
       </w:pPr>
       <w:bookmarkStart w:id="17" w:name="_Toc75272872"/>
-      <w:r>
-        <w:t xml:space="preserve">Quellcodeauszug </w:t>
-      </w:r>
-      <w:r>
-        <w:fldChar w:fldCharType="begin"/>
-      </w:r>
-      <w:r>
-        <w:instrText xml:space="preserve"> SEQ Quellcodeauszug \* ARABIC </w:instrText>
-      </w:r>
-      <w:r>
-        <w:fldChar w:fldCharType="separate"/>
-      </w:r>
-      <w:r>
-        <w:rPr>
-          <w:noProof/>
-        </w:rPr>
-        <w:t>2</w:t>
-      </w:r>
-      <w:r>
-        <w:rPr>
-          <w:noProof/>
-        </w:rPr>
-        <w:fldChar w:fldCharType="end"/>
-      </w:r>
+      <w:proofErr w:type="spellStart"/>
+      <w:r>
+        <w:t>Quellcodeauszug</w:t>
+      </w:r>
+      <w:proofErr w:type="spellEnd"/>
+      <w:r>
+        <w:t xml:space="preserve"> </w:t>
+      </w:r>
+      <w:fldSimple w:instr=" SEQ Quellcodeauszug \* ARABIC ">
+        <w:r>
+          <w:rPr>
+            <w:noProof/>
+          </w:rPr>
+          <w:t>2</w:t>
+        </w:r>
+      </w:fldSimple>
       <w:r>
         <w:rPr>
           <w:lang w:val="de-DE"/>
         </w:rPr>
         <w:t xml:space="preserve">: </w:t>
       </w:r>
-      <w:r>
-        <w:rPr>
-          <w:lang w:val="de-DE"/>
-        </w:rPr>
-        <w:t>Eager-Implementierung des Dijkstra-Algorithmus</w:t>
+      <w:proofErr w:type="spellStart"/>
+      <w:r>
+        <w:rPr>
+          <w:lang w:val="de-DE"/>
+        </w:rPr>
+        <w:t>Eager</w:t>
+      </w:r>
+      <w:proofErr w:type="spellEnd"/>
+      <w:r>
+        <w:rPr>
+          <w:lang w:val="de-DE"/>
+        </w:rPr>
+        <w:t>-Implementierung des Dijkstra-Algorithmus</w:t>
       </w:r>
       <w:bookmarkEnd w:id="17"/>
     </w:p>
@@ -6305,43 +7125,163 @@
         <w:rPr>
           <w:lang w:val="de-DE"/>
         </w:rPr>
-        <w:t xml:space="preserve">Neben dem bereits erwähnten Early Stopping bei bekanntem Zielknoten und der Eager-Implementierung existieren weitere Optimierungsmöglichkeiten für den Dijkstra-Algorithmus. </w:t>
-      </w:r>
-      <w:r>
-        <w:rPr>
-          <w:lang w:val="de-DE"/>
-        </w:rPr>
-        <w:t>Im Allgemeinen, insbesondere aber auf dichten Graphen, überwiegt die Anzahl der Updates wie Decrease-Key gegenüber der Anzahl der Removal</w:t>
-      </w:r>
-      <w:r>
-        <w:rPr>
-          <w:lang w:val="de-DE"/>
-        </w:rPr>
-        <w:t xml:space="preserve">s, beispielsweise </w:t>
-      </w:r>
-      <w:r>
-        <w:rPr>
-          <w:lang w:val="de-DE"/>
-        </w:rPr>
-        <w:t xml:space="preserve">Dequeue bzw. Poll-Operationen. </w:t>
-      </w:r>
-      <w:r>
-        <w:rPr>
-          <w:lang w:val="de-DE"/>
-        </w:rPr>
-        <w:t>Durch einen Binary oder D-ary Heap, wobei D die Anzahl der Kinder pro Knoten bezeichnet und sich aus dem Quotienten von Kanten und Knoten im Graphen errechnet, können Decrease-Key-Operationen</w:t>
-      </w:r>
-      <w:r>
-        <w:rPr>
-          <w:lang w:val="de-DE"/>
-        </w:rPr>
-        <w:t xml:space="preserve"> auf Kosten ineffizienterer Removal-Operationen beschleunigt werden, was durch das Überwiegen der Update-Operationen jedoch insgesamt die Laufzeit beziehungsweise Kosten des Algorithmus verbessert</w:t>
-      </w:r>
-      <w:r>
-        <w:rPr>
-          <w:lang w:val="de-DE"/>
-        </w:rPr>
-        <w:t xml:space="preserve"> (vgl. Fiset 2019)</w:t>
+        <w:t xml:space="preserve">Neben dem bereits erwähnten Early </w:t>
+      </w:r>
+      <w:proofErr w:type="spellStart"/>
+      <w:r>
+        <w:rPr>
+          <w:lang w:val="de-DE"/>
+        </w:rPr>
+        <w:t>Stopping</w:t>
+      </w:r>
+      <w:proofErr w:type="spellEnd"/>
+      <w:r>
+        <w:rPr>
+          <w:lang w:val="de-DE"/>
+        </w:rPr>
+        <w:t xml:space="preserve"> bei bekanntem Zielknoten und der </w:t>
+      </w:r>
+      <w:proofErr w:type="spellStart"/>
+      <w:r>
+        <w:rPr>
+          <w:lang w:val="de-DE"/>
+        </w:rPr>
+        <w:t>Eager</w:t>
+      </w:r>
+      <w:proofErr w:type="spellEnd"/>
+      <w:r>
+        <w:rPr>
+          <w:lang w:val="de-DE"/>
+        </w:rPr>
+        <w:t xml:space="preserve">-Implementierung existieren weitere Optimierungsmöglichkeiten für den Dijkstra-Algorithmus. </w:t>
+      </w:r>
+      <w:r>
+        <w:rPr>
+          <w:lang w:val="de-DE"/>
+        </w:rPr>
+        <w:t xml:space="preserve">Im Allgemeinen, insbesondere aber auf dichten Graphen, überwiegt die Anzahl der Updates wie </w:t>
+      </w:r>
+      <w:proofErr w:type="spellStart"/>
+      <w:r>
+        <w:rPr>
+          <w:lang w:val="de-DE"/>
+        </w:rPr>
+        <w:t>Decrease</w:t>
+      </w:r>
+      <w:proofErr w:type="spellEnd"/>
+      <w:r>
+        <w:rPr>
+          <w:lang w:val="de-DE"/>
+        </w:rPr>
+        <w:t xml:space="preserve">-Key gegenüber der Anzahl der </w:t>
+      </w:r>
+      <w:proofErr w:type="spellStart"/>
+      <w:r>
+        <w:rPr>
+          <w:lang w:val="de-DE"/>
+        </w:rPr>
+        <w:t>Removal</w:t>
+      </w:r>
+      <w:r>
+        <w:rPr>
+          <w:lang w:val="de-DE"/>
+        </w:rPr>
+        <w:t>s</w:t>
+      </w:r>
+      <w:proofErr w:type="spellEnd"/>
+      <w:r>
+        <w:rPr>
+          <w:lang w:val="de-DE"/>
+        </w:rPr>
+        <w:t xml:space="preserve">, beispielsweise </w:t>
+      </w:r>
+      <w:proofErr w:type="spellStart"/>
+      <w:r>
+        <w:rPr>
+          <w:lang w:val="de-DE"/>
+        </w:rPr>
+        <w:t>Dequeue</w:t>
+      </w:r>
+      <w:proofErr w:type="spellEnd"/>
+      <w:r>
+        <w:rPr>
+          <w:lang w:val="de-DE"/>
+        </w:rPr>
+        <w:t xml:space="preserve"> bzw. Poll-Operationen. </w:t>
+      </w:r>
+      <w:r>
+        <w:rPr>
+          <w:lang w:val="de-DE"/>
+        </w:rPr>
+        <w:t>Durch einen Binary oder D-</w:t>
+      </w:r>
+      <w:proofErr w:type="spellStart"/>
+      <w:r>
+        <w:rPr>
+          <w:lang w:val="de-DE"/>
+        </w:rPr>
+        <w:t>ary</w:t>
+      </w:r>
+      <w:proofErr w:type="spellEnd"/>
+      <w:r>
+        <w:rPr>
+          <w:lang w:val="de-DE"/>
+        </w:rPr>
+        <w:t xml:space="preserve"> Heap, wobei D die Anzahl der Kinder pro Knoten bezeichnet und sich aus dem Quotienten von Kanten und Knoten im Graphen errechnet, können </w:t>
+      </w:r>
+      <w:proofErr w:type="spellStart"/>
+      <w:r>
+        <w:rPr>
+          <w:lang w:val="de-DE"/>
+        </w:rPr>
+        <w:t>Decrease</w:t>
+      </w:r>
+      <w:proofErr w:type="spellEnd"/>
+      <w:r>
+        <w:rPr>
+          <w:lang w:val="de-DE"/>
+        </w:rPr>
+        <w:t>-Key-Operationen</w:t>
+      </w:r>
+      <w:r>
+        <w:rPr>
+          <w:lang w:val="de-DE"/>
+        </w:rPr>
+        <w:t xml:space="preserve"> auf Kosten ineffizienterer </w:t>
+      </w:r>
+      <w:proofErr w:type="spellStart"/>
+      <w:r>
+        <w:rPr>
+          <w:lang w:val="de-DE"/>
+        </w:rPr>
+        <w:t>Removal</w:t>
+      </w:r>
+      <w:proofErr w:type="spellEnd"/>
+      <w:r>
+        <w:rPr>
+          <w:lang w:val="de-DE"/>
+        </w:rPr>
+        <w:t>-Operationen beschleunigt werden, was durch das Überwiegen der Update-Operationen jedoch insgesamt die Laufzeit beziehungsweise Kosten des Algorithmus verbessert</w:t>
+      </w:r>
+      <w:r>
+        <w:rPr>
+          <w:lang w:val="de-DE"/>
+        </w:rPr>
+        <w:t xml:space="preserve"> (vgl. </w:t>
+      </w:r>
+      <w:proofErr w:type="spellStart"/>
+      <w:r>
+        <w:rPr>
+          <w:lang w:val="de-DE"/>
+        </w:rPr>
+        <w:t>Fiset</w:t>
+      </w:r>
+      <w:proofErr w:type="spellEnd"/>
+      <w:r>
+        <w:rPr>
+          <w:lang w:val="de-DE"/>
+        </w:rPr>
+        <w:t xml:space="preserve"> 2019)</w:t>
       </w:r>
       <w:r>
         <w:rPr>
@@ -6457,7 +7397,21 @@
         <w:rPr>
           <w:lang w:val="de-DE"/>
         </w:rPr>
-        <w:t>(vgl. Cormen et al. 2013: 674)</w:t>
+        <w:t xml:space="preserve">(vgl. </w:t>
+      </w:r>
+      <w:proofErr w:type="spellStart"/>
+      <w:r>
+        <w:rPr>
+          <w:lang w:val="de-DE"/>
+        </w:rPr>
+        <w:t>Cormen</w:t>
+      </w:r>
+      <w:proofErr w:type="spellEnd"/>
+      <w:r>
+        <w:rPr>
+          <w:lang w:val="de-DE"/>
+        </w:rPr>
+        <w:t xml:space="preserve"> et al. 2013: 674)</w:t>
       </w:r>
       <w:r>
         <w:rPr>
@@ -6469,7 +7423,21 @@
         <w:rPr>
           <w:lang w:val="de-DE"/>
         </w:rPr>
-        <w:t>, der D-ary Heap sogar</w:t>
+        <w:t>, der D-</w:t>
+      </w:r>
+      <w:proofErr w:type="spellStart"/>
+      <w:r>
+        <w:rPr>
+          <w:lang w:val="de-DE"/>
+        </w:rPr>
+        <w:t>ary</w:t>
+      </w:r>
+      <w:proofErr w:type="spellEnd"/>
+      <w:r>
+        <w:rPr>
+          <w:lang w:val="de-DE"/>
+        </w:rPr>
+        <w:t xml:space="preserve"> Heap sogar</w:t>
       </w:r>
       <w:r>
         <w:rPr>
@@ -6600,7 +7568,21 @@
         <w:rPr>
           <w:lang w:val="de-DE"/>
         </w:rPr>
-        <w:t xml:space="preserve"> (vgl. Fiset 2019)</w:t>
+        <w:t xml:space="preserve"> (vgl. </w:t>
+      </w:r>
+      <w:proofErr w:type="spellStart"/>
+      <w:r>
+        <w:rPr>
+          <w:lang w:val="de-DE"/>
+        </w:rPr>
+        <w:t>Fiset</w:t>
+      </w:r>
+      <w:proofErr w:type="spellEnd"/>
+      <w:r>
+        <w:rPr>
+          <w:lang w:val="de-DE"/>
+        </w:rPr>
+        <w:t xml:space="preserve"> 2019)</w:t>
       </w:r>
       <w:r>
         <w:rPr>
@@ -6745,7 +7727,21 @@
         <w:rPr>
           <w:lang w:val="de-DE"/>
         </w:rPr>
-        <w:t>(vgl. Cormen et al. 2013: 674)</w:t>
+        <w:t xml:space="preserve">(vgl. </w:t>
+      </w:r>
+      <w:proofErr w:type="spellStart"/>
+      <w:r>
+        <w:rPr>
+          <w:lang w:val="de-DE"/>
+        </w:rPr>
+        <w:t>Cormen</w:t>
+      </w:r>
+      <w:proofErr w:type="spellEnd"/>
+      <w:r>
+        <w:rPr>
+          <w:lang w:val="de-DE"/>
+        </w:rPr>
+        <w:t xml:space="preserve"> et al. 2013: 674)</w:t>
       </w:r>
       <w:r>
         <w:rPr>
@@ -6764,7 +7760,35 @@
         <w:rPr>
           <w:lang w:val="de-DE"/>
         </w:rPr>
-        <w:t>Da die in Python integrierte Binary Heap weder über Constant Lookup noch über eine Decrease-Key-Operation verfügt und diese selbst implementiert werden mussten, erreicht die umgesetzte Eager-Implementierung mit Binary Heap nicht die optimale Zeitkomplexität für diesen Fall.</w:t>
+        <w:t xml:space="preserve">Da die in Python integrierte Binary Heap weder über Constant Lookup noch über eine </w:t>
+      </w:r>
+      <w:proofErr w:type="spellStart"/>
+      <w:r>
+        <w:rPr>
+          <w:lang w:val="de-DE"/>
+        </w:rPr>
+        <w:t>Decrease</w:t>
+      </w:r>
+      <w:proofErr w:type="spellEnd"/>
+      <w:r>
+        <w:rPr>
+          <w:lang w:val="de-DE"/>
+        </w:rPr>
+        <w:t xml:space="preserve">-Key-Operation verfügt und diese selbst implementiert werden mussten, erreicht die umgesetzte </w:t>
+      </w:r>
+      <w:proofErr w:type="spellStart"/>
+      <w:r>
+        <w:rPr>
+          <w:lang w:val="de-DE"/>
+        </w:rPr>
+        <w:t>Eager</w:t>
+      </w:r>
+      <w:proofErr w:type="spellEnd"/>
+      <w:r>
+        <w:rPr>
+          <w:lang w:val="de-DE"/>
+        </w:rPr>
+        <w:t>-Implementierung mit Binary Heap nicht die optimale Zeitkomplexität für diesen Fall.</w:t>
       </w:r>
       <w:r>
         <w:rPr>
@@ -6782,7 +7806,21 @@
         <w:rPr>
           <w:lang w:val="de-DE"/>
         </w:rPr>
-        <w:t xml:space="preserve"> Decrease-Key-Operation bei Graphen </w:t>
+        <w:t xml:space="preserve"> </w:t>
+      </w:r>
+      <w:proofErr w:type="spellStart"/>
+      <w:r>
+        <w:rPr>
+          <w:lang w:val="de-DE"/>
+        </w:rPr>
+        <w:t>Decrease</w:t>
+      </w:r>
+      <w:proofErr w:type="spellEnd"/>
+      <w:r>
+        <w:rPr>
+          <w:lang w:val="de-DE"/>
+        </w:rPr>
+        <w:t xml:space="preserve">-Key-Operation bei Graphen </w:t>
       </w:r>
       <w:r>
         <w:rPr>
@@ -6815,9 +7853,17 @@
         <w:rPr>
           <w:lang w:val="de-DE"/>
         </w:rPr>
-        <w:t>A* Search Algorithm</w:t>
+        <w:t xml:space="preserve">A* Search </w:t>
+      </w:r>
+      <w:proofErr w:type="spellStart"/>
+      <w:r>
+        <w:rPr>
+          <w:lang w:val="de-DE"/>
+        </w:rPr>
+        <w:t>Algorithm</w:t>
       </w:r>
       <w:bookmarkEnd w:id="19"/>
+      <w:proofErr w:type="spellEnd"/>
     </w:p>
     <w:p>
       <w:pPr>
@@ -6979,7 +8025,35 @@
         <w:rPr>
           <w:lang w:val="de-DE"/>
         </w:rPr>
-        <w:t xml:space="preserve">engl. breadth-first-search, kurz </w:t>
+        <w:t xml:space="preserve">engl. </w:t>
+      </w:r>
+      <w:proofErr w:type="spellStart"/>
+      <w:r>
+        <w:rPr>
+          <w:lang w:val="de-DE"/>
+        </w:rPr>
+        <w:t>breadth</w:t>
+      </w:r>
+      <w:proofErr w:type="spellEnd"/>
+      <w:r>
+        <w:rPr>
+          <w:lang w:val="de-DE"/>
+        </w:rPr>
+        <w:t>-first-</w:t>
+      </w:r>
+      <w:proofErr w:type="spellStart"/>
+      <w:r>
+        <w:rPr>
+          <w:lang w:val="de-DE"/>
+        </w:rPr>
+        <w:t>search</w:t>
+      </w:r>
+      <w:proofErr w:type="spellEnd"/>
+      <w:r>
+        <w:rPr>
+          <w:lang w:val="de-DE"/>
+        </w:rPr>
+        <w:t xml:space="preserve">, kurz </w:t>
       </w:r>
       <w:r>
         <w:rPr>
@@ -7070,30 +8144,22 @@
         </w:rPr>
       </w:pPr>
       <w:bookmarkStart w:id="20" w:name="_Toc75272866"/>
-      <w:r>
-        <w:t xml:space="preserve">Abbildung </w:t>
-      </w:r>
-      <w:r>
-        <w:fldChar w:fldCharType="begin"/>
-      </w:r>
-      <w:r>
-        <w:instrText xml:space="preserve"> SEQ Abbildung \* ARABIC </w:instrText>
-      </w:r>
-      <w:r>
-        <w:fldChar w:fldCharType="separate"/>
-      </w:r>
-      <w:r>
-        <w:rPr>
-          <w:noProof/>
-        </w:rPr>
-        <w:t>4</w:t>
-      </w:r>
-      <w:r>
-        <w:rPr>
-          <w:noProof/>
-        </w:rPr>
-        <w:fldChar w:fldCharType="end"/>
-      </w:r>
+      <w:proofErr w:type="spellStart"/>
+      <w:r>
+        <w:t>Abbildung</w:t>
+      </w:r>
+      <w:proofErr w:type="spellEnd"/>
+      <w:r>
+        <w:t xml:space="preserve"> </w:t>
+      </w:r>
+      <w:fldSimple w:instr=" SEQ Abbildung \* ARABIC ">
+        <w:r>
+          <w:rPr>
+            <w:noProof/>
+          </w:rPr>
+          <w:t>4</w:t>
+        </w:r>
+      </w:fldSimple>
       <w:r>
         <w:rPr>
           <w:lang w:val="de-DE"/>
@@ -7275,13 +8341,7 @@
         <w:rPr>
           <w:lang w:val="de-DE"/>
         </w:rPr>
-        <w:t xml:space="preserve"> </w:t>
-      </w:r>
-      <w:r>
-        <w:rPr>
-          <w:lang w:val="de-DE"/>
-        </w:rPr>
-        <w:t>(vgl. theory.stanford.edu 2021)</w:t>
+        <w:t xml:space="preserve"> (vgl. theory.stanford.edu 2021)</w:t>
       </w:r>
       <w:r>
         <w:rPr>
@@ -7571,105 +8631,226 @@
         <w:rPr>
           <w:lang w:val="de-DE"/>
         </w:rPr>
+        <w:t xml:space="preserve"> (vgl. theory.stanford.edu 2021)</w:t>
+      </w:r>
+      <w:r>
+        <w:rPr>
+          <w:lang w:val="de-DE"/>
+        </w:rPr>
+        <w:t>.</w:t>
+      </w:r>
+    </w:p>
+    <w:p>
+      <w:pPr>
+        <w:rPr>
+          <w:lang w:val="de-DE"/>
+        </w:rPr>
+      </w:pPr>
+      <w:r>
+        <w:rPr>
+          <w:lang w:val="de-DE"/>
+        </w:rPr>
+        <w:t>Üblicherweise wird ein</w:t>
+      </w:r>
+      <w:r>
+        <w:rPr>
+          <w:lang w:val="de-DE"/>
+        </w:rPr>
+        <w:t>e Heuristik</w:t>
+      </w:r>
+      <w:r>
+        <w:rPr>
+          <w:lang w:val="de-DE"/>
+        </w:rPr>
+        <w:t xml:space="preserve"> h(n) gewählt, d</w:t>
+      </w:r>
+      <w:r>
+        <w:rPr>
+          <w:lang w:val="de-DE"/>
+        </w:rPr>
+        <w:t>ie</w:t>
+      </w:r>
+      <w:r>
+        <w:rPr>
+          <w:lang w:val="de-DE"/>
+        </w:rPr>
+        <w:t xml:space="preserve"> geringer</w:t>
+      </w:r>
+      <w:r>
+        <w:rPr>
+          <w:lang w:val="de-DE"/>
+        </w:rPr>
+        <w:t>e Kosten</w:t>
+      </w:r>
+      <w:r>
+        <w:rPr>
+          <w:lang w:val="de-DE"/>
+        </w:rPr>
+        <w:t xml:space="preserve"> als die realen Kosten</w:t>
+      </w:r>
+      <w:r>
+        <w:rPr>
+          <w:lang w:val="de-DE"/>
+        </w:rPr>
+        <w:t xml:space="preserve"> liefert</w:t>
+      </w:r>
+      <w:r>
+        <w:rPr>
+          <w:lang w:val="de-DE"/>
+        </w:rPr>
+        <w:t>. Das führt zu einer langsameren, aber genaueren Leistung.</w:t>
+      </w:r>
+    </w:p>
+    <w:p>
+      <w:pPr>
+        <w:rPr>
+          <w:lang w:val="de-DE"/>
+        </w:rPr>
+      </w:pPr>
+      <w:r>
+        <w:rPr>
+          <w:lang w:val="de-DE"/>
+        </w:rPr>
+        <w:t>Der A* Search</w:t>
+      </w:r>
+      <w:r>
+        <w:rPr>
+          <w:lang w:val="de-DE"/>
+        </w:rPr>
+        <w:t xml:space="preserve"> Algorithmus</w:t>
+      </w:r>
+      <w:r>
+        <w:rPr>
+          <w:lang w:val="de-DE"/>
+        </w:rPr>
+        <w:t xml:space="preserve"> implementiert eine der beiden Heuristiken</w:t>
+      </w:r>
+      <w:r>
+        <w:rPr>
+          <w:lang w:val="de-DE"/>
+        </w:rPr>
         <w:t xml:space="preserve"> </w:t>
       </w:r>
       <w:r>
         <w:rPr>
           <w:lang w:val="de-DE"/>
         </w:rPr>
-        <w:t>(vgl. theory.stanford.edu 2021)</w:t>
-      </w:r>
-      <w:r>
-        <w:rPr>
-          <w:lang w:val="de-DE"/>
-        </w:rPr>
-        <w:t>.</w:t>
-      </w:r>
-    </w:p>
-    <w:p>
-      <w:pPr>
-        <w:rPr>
-          <w:lang w:val="de-DE"/>
-        </w:rPr>
-      </w:pPr>
-      <w:r>
-        <w:rPr>
-          <w:lang w:val="de-DE"/>
-        </w:rPr>
-        <w:t>Üblicherweise wird ein</w:t>
-      </w:r>
-      <w:r>
-        <w:rPr>
-          <w:lang w:val="de-DE"/>
-        </w:rPr>
-        <w:t>e Heuristik</w:t>
-      </w:r>
-      <w:r>
-        <w:rPr>
-          <w:lang w:val="de-DE"/>
-        </w:rPr>
-        <w:t xml:space="preserve"> h(n) gewählt, d</w:t>
-      </w:r>
-      <w:r>
-        <w:rPr>
-          <w:lang w:val="de-DE"/>
-        </w:rPr>
-        <w:t>ie</w:t>
-      </w:r>
-      <w:r>
-        <w:rPr>
-          <w:lang w:val="de-DE"/>
-        </w:rPr>
-        <w:t xml:space="preserve"> geringer</w:t>
-      </w:r>
-      <w:r>
-        <w:rPr>
-          <w:lang w:val="de-DE"/>
-        </w:rPr>
-        <w:t>e Kosten</w:t>
-      </w:r>
-      <w:r>
-        <w:rPr>
-          <w:lang w:val="de-DE"/>
-        </w:rPr>
-        <w:t xml:space="preserve"> als die realen Kosten</w:t>
-      </w:r>
-      <w:r>
-        <w:rPr>
-          <w:lang w:val="de-DE"/>
-        </w:rPr>
-        <w:t xml:space="preserve"> liefert</w:t>
-      </w:r>
-      <w:r>
-        <w:rPr>
-          <w:lang w:val="de-DE"/>
-        </w:rPr>
-        <w:t>. Das führt zu einer langsameren, aber genaueren Leistung.</w:t>
-      </w:r>
-    </w:p>
-    <w:p>
-      <w:pPr>
-        <w:rPr>
-          <w:lang w:val="de-DE"/>
-        </w:rPr>
-      </w:pPr>
-      <w:r>
-        <w:rPr>
-          <w:lang w:val="de-DE"/>
-        </w:rPr>
-        <w:t>Der A* Search</w:t>
-      </w:r>
-      <w:r>
-        <w:rPr>
-          <w:lang w:val="de-DE"/>
-        </w:rPr>
-        <w:t xml:space="preserve"> Algorithmus</w:t>
-      </w:r>
-      <w:r>
-        <w:rPr>
-          <w:lang w:val="de-DE"/>
-        </w:rPr>
-        <w:t xml:space="preserve"> implementiert eine der beiden Heuristiken</w:t>
+        <w:t>Manhatt</w:t>
+      </w:r>
+      <w:r>
+        <w:rPr>
+          <w:lang w:val="de-DE"/>
+        </w:rPr>
+        <w:t>a</w:t>
+      </w:r>
+      <w:r>
+        <w:rPr>
+          <w:lang w:val="de-DE"/>
+        </w:rPr>
+        <w:t>n</w:t>
+      </w:r>
+      <w:r>
+        <w:rPr>
+          <w:lang w:val="de-DE"/>
+        </w:rPr>
+        <w:t>-</w:t>
+      </w:r>
+      <w:r>
+        <w:rPr>
+          <w:lang w:val="de-DE"/>
+        </w:rPr>
+        <w:t>Distanz</w:t>
+      </w:r>
+      <w:r>
+        <w:rPr>
+          <w:lang w:val="de-DE"/>
+        </w:rPr>
+        <w:t xml:space="preserve"> oder </w:t>
+      </w:r>
+      <w:r>
+        <w:rPr>
+          <w:lang w:val="de-DE"/>
+        </w:rPr>
+        <w:t>Euklidische Distanz</w:t>
+      </w:r>
+      <w:r>
+        <w:rPr>
+          <w:lang w:val="de-DE"/>
+        </w:rPr>
+        <w:t>, die im Folgenden beschrieben werden sollen.</w:t>
+      </w:r>
+    </w:p>
+    <w:p>
+      <w:pPr>
+        <w:rPr>
+          <w:lang w:val="de-DE"/>
+        </w:rPr>
+      </w:pPr>
+      <w:r>
+        <w:rPr>
+          <w:lang w:val="de-DE"/>
+        </w:rPr>
+        <w:t>Die Manhatt</w:t>
+      </w:r>
+      <w:r>
+        <w:rPr>
+          <w:lang w:val="de-DE"/>
+        </w:rPr>
+        <w:t>a</w:t>
+      </w:r>
+      <w:r>
+        <w:rPr>
+          <w:lang w:val="de-DE"/>
+        </w:rPr>
+        <w:t>n-Methode berechnet</w:t>
+      </w:r>
+      <w:r>
+        <w:rPr>
+          <w:lang w:val="de-DE"/>
+        </w:rPr>
+        <w:t xml:space="preserve"> die</w:t>
+      </w:r>
+      <w:r>
+        <w:rPr>
+          <w:lang w:val="de-DE"/>
+        </w:rPr>
+        <w:t xml:space="preserve"> Gesam</w:t>
+      </w:r>
+      <w:r>
+        <w:rPr>
+          <w:lang w:val="de-DE"/>
+        </w:rPr>
+        <w:t>tzahl der Quadrate, die horizontal und vertikal bewegt wurden, um das Z</w:t>
+      </w:r>
+      <w:r>
+        <w:rPr>
+          <w:lang w:val="de-DE"/>
+        </w:rPr>
+        <w:t xml:space="preserve">iel </w:t>
+      </w:r>
+      <w:r>
+        <w:rPr>
+          <w:lang w:val="de-DE"/>
+        </w:rPr>
+        <w:t xml:space="preserve">vom aktuellen </w:t>
+      </w:r>
+      <w:r>
+        <w:rPr>
+          <w:lang w:val="de-DE"/>
+        </w:rPr>
+        <w:t>Knoten</w:t>
+      </w:r>
+      <w:r>
+        <w:rPr>
+          <w:lang w:val="de-DE"/>
+        </w:rPr>
+        <w:t xml:space="preserve"> aus zu erreichen. </w:t>
+      </w:r>
+      <w:r>
+        <w:rPr>
+          <w:lang w:val="de-DE"/>
+        </w:rPr>
+        <w:t>In diesem Fall</w:t>
       </w:r>
       <w:r>
         <w:rPr>
@@ -7681,133 +8862,6 @@
         <w:rPr>
           <w:lang w:val="de-DE"/>
         </w:rPr>
-        <w:t>Manhatt</w:t>
-      </w:r>
-      <w:r>
-        <w:rPr>
-          <w:lang w:val="de-DE"/>
-        </w:rPr>
-        <w:t>a</w:t>
-      </w:r>
-      <w:r>
-        <w:rPr>
-          <w:lang w:val="de-DE"/>
-        </w:rPr>
-        <w:t>n</w:t>
-      </w:r>
-      <w:r>
-        <w:rPr>
-          <w:lang w:val="de-DE"/>
-        </w:rPr>
-        <w:t>-</w:t>
-      </w:r>
-      <w:r>
-        <w:rPr>
-          <w:lang w:val="de-DE"/>
-        </w:rPr>
-        <w:t>Distanz</w:t>
-      </w:r>
-      <w:r>
-        <w:rPr>
-          <w:lang w:val="de-DE"/>
-        </w:rPr>
-        <w:t xml:space="preserve"> oder </w:t>
-      </w:r>
-      <w:r>
-        <w:rPr>
-          <w:lang w:val="de-DE"/>
-        </w:rPr>
-        <w:t>Euklidische Distanz</w:t>
-      </w:r>
-      <w:r>
-        <w:rPr>
-          <w:lang w:val="de-DE"/>
-        </w:rPr>
-        <w:t>, die im Folgenden beschrieben werden sollen.</w:t>
-      </w:r>
-    </w:p>
-    <w:p>
-      <w:pPr>
-        <w:rPr>
-          <w:lang w:val="de-DE"/>
-        </w:rPr>
-      </w:pPr>
-      <w:r>
-        <w:rPr>
-          <w:lang w:val="de-DE"/>
-        </w:rPr>
-        <w:t>Die Manhatt</w:t>
-      </w:r>
-      <w:r>
-        <w:rPr>
-          <w:lang w:val="de-DE"/>
-        </w:rPr>
-        <w:t>a</w:t>
-      </w:r>
-      <w:r>
-        <w:rPr>
-          <w:lang w:val="de-DE"/>
-        </w:rPr>
-        <w:t>n-Methode berechnet</w:t>
-      </w:r>
-      <w:r>
-        <w:rPr>
-          <w:lang w:val="de-DE"/>
-        </w:rPr>
-        <w:t xml:space="preserve"> die</w:t>
-      </w:r>
-      <w:r>
-        <w:rPr>
-          <w:lang w:val="de-DE"/>
-        </w:rPr>
-        <w:t xml:space="preserve"> Gesam</w:t>
-      </w:r>
-      <w:r>
-        <w:rPr>
-          <w:lang w:val="de-DE"/>
-        </w:rPr>
-        <w:t>tzahl der Quadrate, die horizontal und vertikal bewegt wurden, um das Z</w:t>
-      </w:r>
-      <w:r>
-        <w:rPr>
-          <w:lang w:val="de-DE"/>
-        </w:rPr>
-        <w:t xml:space="preserve">iel </w:t>
-      </w:r>
-      <w:r>
-        <w:rPr>
-          <w:lang w:val="de-DE"/>
-        </w:rPr>
-        <w:t xml:space="preserve">vom aktuellen </w:t>
-      </w:r>
-      <w:r>
-        <w:rPr>
-          <w:lang w:val="de-DE"/>
-        </w:rPr>
-        <w:t>Knoten</w:t>
-      </w:r>
-      <w:r>
-        <w:rPr>
-          <w:lang w:val="de-DE"/>
-        </w:rPr>
-        <w:t xml:space="preserve"> aus zu erreichen. </w:t>
-      </w:r>
-      <w:r>
-        <w:rPr>
-          <w:lang w:val="de-DE"/>
-        </w:rPr>
-        <w:t>In diesem Fall</w:t>
-      </w:r>
-      <w:r>
-        <w:rPr>
-          <w:lang w:val="de-DE"/>
-        </w:rPr>
-        <w:t xml:space="preserve"> </w:t>
-      </w:r>
-      <w:r>
-        <w:rPr>
-          <w:lang w:val="de-DE"/>
-        </w:rPr>
         <w:t>werden</w:t>
       </w:r>
       <w:r>
@@ -7820,13 +8874,7 @@
         <w:rPr>
           <w:lang w:val="de-DE"/>
         </w:rPr>
-        <w:t xml:space="preserve"> ignoriert </w:t>
-      </w:r>
-      <w:r>
-        <w:rPr>
-          <w:lang w:val="de-DE"/>
-        </w:rPr>
-        <w:t>(vgl. theory.stanford.edu 2021)</w:t>
+        <w:t xml:space="preserve"> ignoriert (vgl. theory.stanford.edu 2021)</w:t>
       </w:r>
       <w:r>
         <w:rPr>
@@ -8080,13 +9128,7 @@
         <w:rPr>
           <w:lang w:val="de-DE"/>
         </w:rPr>
-        <w:t xml:space="preserve"> </w:t>
-      </w:r>
-      <w:r>
-        <w:rPr>
-          <w:lang w:val="de-DE"/>
-        </w:rPr>
-        <w:t>(vgl. theory.stanford.edu 2021)</w:t>
+        <w:t xml:space="preserve"> (vgl. theory.stanford.edu 2021)</w:t>
       </w:r>
       <w:r>
         <w:rPr>
@@ -8212,13 +9254,7 @@
         <w:rPr>
           <w:lang w:val="de-DE"/>
         </w:rPr>
-        <w:t xml:space="preserve"> </w:t>
-      </w:r>
-      <w:r>
-        <w:rPr>
-          <w:lang w:val="de-DE"/>
-        </w:rPr>
-        <w:t>(vgl. theory.stanford.edu 2021)</w:t>
+        <w:t xml:space="preserve"> (vgl. theory.stanford.edu 2021)</w:t>
       </w:r>
       <w:r>
         <w:rPr>
@@ -8547,30 +9583,22 @@
         </w:rPr>
       </w:pPr>
       <w:bookmarkStart w:id="21" w:name="_Toc75272867"/>
-      <w:r>
-        <w:t xml:space="preserve">Abbildung </w:t>
-      </w:r>
-      <w:r>
-        <w:fldChar w:fldCharType="begin"/>
-      </w:r>
-      <w:r>
-        <w:instrText xml:space="preserve"> SEQ Abbildung \* ARABIC </w:instrText>
-      </w:r>
-      <w:r>
-        <w:fldChar w:fldCharType="separate"/>
-      </w:r>
-      <w:r>
-        <w:rPr>
-          <w:noProof/>
-        </w:rPr>
-        <w:t>5</w:t>
-      </w:r>
-      <w:r>
-        <w:rPr>
-          <w:noProof/>
-        </w:rPr>
-        <w:fldChar w:fldCharType="end"/>
-      </w:r>
+      <w:proofErr w:type="spellStart"/>
+      <w:r>
+        <w:t>Abbildung</w:t>
+      </w:r>
+      <w:proofErr w:type="spellEnd"/>
+      <w:r>
+        <w:t xml:space="preserve"> </w:t>
+      </w:r>
+      <w:fldSimple w:instr=" SEQ Abbildung \* ARABIC ">
+        <w:r>
+          <w:rPr>
+            <w:noProof/>
+          </w:rPr>
+          <w:t>5</w:t>
+        </w:r>
+      </w:fldSimple>
       <w:r>
         <w:rPr>
           <w:lang w:val="de-DE"/>
@@ -8631,68 +9659,100 @@
         <w:rPr>
           <w:lang w:val="de-DE"/>
         </w:rPr>
+        <w:t xml:space="preserve"> (vgl. Zeng et al. 2009).</w:t>
+      </w:r>
+    </w:p>
+    <w:p>
+      <w:pPr>
+        <w:rPr>
+          <w:lang w:val="de-DE"/>
+        </w:rPr>
+      </w:pPr>
+      <w:r>
+        <w:rPr>
+          <w:lang w:val="de-DE"/>
+        </w:rPr>
+        <w:t>Im ungünstigsten Fall läuft A* genauso schnell wie der Dijkstra-Algorithmus, da alle benachbarten Knoten untersucht werden müssen</w:t>
+      </w:r>
+      <w:r>
+        <w:rPr>
+          <w:lang w:val="de-DE"/>
+        </w:rPr>
+        <w:t>, kann jedoch in vielen realen Anwendungen einen deutlichen Laufzeitvorteil gegenüber diesem bieten</w:t>
+      </w:r>
+      <w:r>
+        <w:rPr>
+          <w:lang w:val="de-DE"/>
+        </w:rPr>
+        <w:t xml:space="preserve">. </w:t>
+      </w:r>
+      <w:r>
+        <w:rPr>
+          <w:lang w:val="de-DE"/>
+        </w:rPr>
+        <w:t xml:space="preserve">Die Zeitkomplexität von A* hängt von der </w:t>
+      </w:r>
+      <w:r>
+        <w:rPr>
+          <w:lang w:val="de-DE"/>
+        </w:rPr>
+        <w:t>H</w:t>
+      </w:r>
+      <w:r>
+        <w:rPr>
+          <w:lang w:val="de-DE"/>
+        </w:rPr>
+        <w:t>euristik ab</w:t>
+      </w:r>
+      <w:r>
+        <w:rPr>
+          <w:lang w:val="de-DE"/>
+        </w:rPr>
+        <w:t xml:space="preserve"> (vgl. </w:t>
+      </w:r>
+      <w:proofErr w:type="spellStart"/>
+      <w:r>
+        <w:rPr>
+          <w:lang w:val="de-DE"/>
+        </w:rPr>
+        <w:t>Zhan</w:t>
+      </w:r>
+      <w:proofErr w:type="spellEnd"/>
+      <w:r>
+        <w:rPr>
+          <w:lang w:val="de-DE"/>
+        </w:rPr>
+        <w:t xml:space="preserve"> et al. 2009).</w:t>
+      </w:r>
+      <w:r>
+        <w:rPr>
+          <w:lang w:val="de-DE"/>
+        </w:rPr>
         <w:t xml:space="preserve"> </w:t>
       </w:r>
       <w:r>
         <w:rPr>
           <w:lang w:val="de-DE"/>
         </w:rPr>
-        <w:t>(vgl. Z</w:t>
-      </w:r>
-      <w:r>
-        <w:rPr>
-          <w:lang w:val="de-DE"/>
-        </w:rPr>
-        <w:t>eng</w:t>
-      </w:r>
-      <w:r>
-        <w:rPr>
-          <w:lang w:val="de-DE"/>
-        </w:rPr>
-        <w:t xml:space="preserve"> et al. 2009).</w:t>
-      </w:r>
-    </w:p>
-    <w:p>
-      <w:pPr>
-        <w:rPr>
-          <w:lang w:val="de-DE"/>
-        </w:rPr>
-      </w:pPr>
-      <w:r>
-        <w:rPr>
-          <w:lang w:val="de-DE"/>
-        </w:rPr>
-        <w:t>Im ungünstigsten Fall läuft A* genauso schnell wie der Dijkstra-Algorithmus, da alle benachbarten Knoten untersucht werden müssen</w:t>
-      </w:r>
-      <w:r>
-        <w:rPr>
-          <w:lang w:val="de-DE"/>
-        </w:rPr>
-        <w:t>, kann jedoch in vielen realen Anwendungen einen deutlichen Laufzeitvorteil gegenüber diesem bieten</w:t>
-      </w:r>
-      <w:r>
-        <w:rPr>
-          <w:lang w:val="de-DE"/>
-        </w:rPr>
-        <w:t xml:space="preserve">. </w:t>
-      </w:r>
-      <w:r>
-        <w:rPr>
-          <w:lang w:val="de-DE"/>
-        </w:rPr>
-        <w:t xml:space="preserve">Die Zeitkomplexität von A* hängt von der </w:t>
-      </w:r>
-      <w:r>
-        <w:rPr>
-          <w:lang w:val="de-DE"/>
-        </w:rPr>
-        <w:t>H</w:t>
-      </w:r>
-      <w:r>
-        <w:rPr>
-          <w:lang w:val="de-DE"/>
-        </w:rPr>
-        <w:t>euristik ab</w:t>
+        <w:t>Bei dieser ha</w:t>
+      </w:r>
+      <w:r>
+        <w:rPr>
+          <w:lang w:val="de-DE"/>
+        </w:rPr>
+        <w:t>t</w:t>
+      </w:r>
+      <w:r>
+        <w:rPr>
+          <w:lang w:val="de-DE"/>
+        </w:rPr>
+        <w:t xml:space="preserve"> die Anzahl der expandierten Knoten exponentiell</w:t>
+      </w:r>
+      <w:r>
+        <w:rPr>
+          <w:lang w:val="de-DE"/>
+        </w:rPr>
+        <w:t>en Einfluss auf die</w:t>
       </w:r>
       <w:r>
         <w:rPr>
@@ -8704,8 +9764,131 @@
         <w:rPr>
           <w:lang w:val="de-DE"/>
         </w:rPr>
-        <w:t>(vgl. Zhan et al. 2009).</w:t>
-      </w:r>
+        <w:t>Komplexität</w:t>
+      </w:r>
+      <w:r>
+        <w:rPr>
+          <w:lang w:val="de-DE"/>
+        </w:rPr>
+        <w:t>, d</w:t>
+      </w:r>
+      <w:r>
+        <w:rPr>
+          <w:lang w:val="de-DE"/>
+        </w:rPr>
+        <w:t>iese</w:t>
+      </w:r>
+      <w:r>
+        <w:rPr>
+          <w:lang w:val="de-DE"/>
+        </w:rPr>
+        <w:t>r Einfluss ist jedoch</w:t>
+      </w:r>
+      <w:r>
+        <w:rPr>
+          <w:lang w:val="de-DE"/>
+        </w:rPr>
+        <w:t xml:space="preserve"> polynomi</w:t>
+      </w:r>
+      <w:r>
+        <w:rPr>
+          <w:lang w:val="de-DE"/>
+        </w:rPr>
+        <w:t>a</w:t>
+      </w:r>
+      <w:r>
+        <w:rPr>
+          <w:lang w:val="de-DE"/>
+        </w:rPr>
+        <w:t>l, wenn der</w:t>
+      </w:r>
+      <w:r>
+        <w:rPr>
+          <w:lang w:val="de-DE"/>
+        </w:rPr>
+        <w:t xml:space="preserve"> Graph die Struktur eines</w:t>
+      </w:r>
+      <w:r>
+        <w:rPr>
+          <w:lang w:val="de-DE"/>
+        </w:rPr>
+        <w:t xml:space="preserve"> Baum</w:t>
+      </w:r>
+      <w:r>
+        <w:rPr>
+          <w:lang w:val="de-DE"/>
+        </w:rPr>
+        <w:t>es besitzt</w:t>
+      </w:r>
+      <w:r>
+        <w:rPr>
+          <w:lang w:val="de-DE"/>
+        </w:rPr>
+        <w:t>.</w:t>
+      </w:r>
+    </w:p>
+    <w:p>
+      <w:pPr>
+        <w:pStyle w:val="Heading1"/>
+        <w:rPr>
+          <w:lang w:val="de-DE"/>
+        </w:rPr>
+      </w:pPr>
+      <w:bookmarkStart w:id="22" w:name="_Toc75272857"/>
+      <w:r>
+        <w:rPr>
+          <w:lang w:val="de-DE"/>
+        </w:rPr>
+        <w:t>5. Visuali</w:t>
+      </w:r>
+      <w:r>
+        <w:rPr>
+          <w:lang w:val="de-DE"/>
+        </w:rPr>
+        <w:t>sierung der Algorithmen</w:t>
+      </w:r>
+      <w:bookmarkEnd w:id="22"/>
+    </w:p>
+    <w:p>
+      <w:pPr>
+        <w:rPr>
+          <w:lang w:val="de-DE"/>
+        </w:rPr>
+      </w:pPr>
+      <w:r>
+        <w:rPr>
+          <w:lang w:val="de-DE"/>
+        </w:rPr>
+        <w:t xml:space="preserve">Der </w:t>
+      </w:r>
+      <w:proofErr w:type="spellStart"/>
+      <w:r>
+        <w:rPr>
+          <w:lang w:val="de-DE"/>
+        </w:rPr>
+        <w:t>Pathfinding</w:t>
+      </w:r>
+      <w:proofErr w:type="spellEnd"/>
+      <w:r>
+        <w:rPr>
+          <w:lang w:val="de-DE"/>
+        </w:rPr>
+        <w:t xml:space="preserve"> Visualizer</w:t>
+      </w:r>
+      <w:r>
+        <w:rPr>
+          <w:lang w:val="de-DE"/>
+        </w:rPr>
+        <w:t xml:space="preserve"> basiert auf dem Modul </w:t>
+      </w:r>
+      <w:proofErr w:type="spellStart"/>
+      <w:r>
+        <w:rPr>
+          <w:lang w:val="de-DE"/>
+        </w:rPr>
+        <w:t>Pygame</w:t>
+      </w:r>
+      <w:proofErr w:type="spellEnd"/>
       <w:r>
         <w:rPr>
           <w:lang w:val="de-DE"/>
@@ -8716,25 +9899,13 @@
         <w:rPr>
           <w:lang w:val="de-DE"/>
         </w:rPr>
-        <w:t>Bei dieser ha</w:t>
-      </w:r>
-      <w:r>
-        <w:rPr>
-          <w:lang w:val="de-DE"/>
-        </w:rPr>
-        <w:t>t</w:t>
-      </w:r>
-      <w:r>
-        <w:rPr>
-          <w:lang w:val="de-DE"/>
-        </w:rPr>
-        <w:t xml:space="preserve"> die Anzahl der expandierten Knoten exponentiell</w:t>
-      </w:r>
-      <w:r>
-        <w:rPr>
-          <w:lang w:val="de-DE"/>
-        </w:rPr>
-        <w:t>en Einfluss auf die</w:t>
+        <w:t xml:space="preserve">und </w:t>
+      </w:r>
+      <w:r>
+        <w:rPr>
+          <w:lang w:val="de-DE"/>
+        </w:rPr>
+        <w:t>implementiert</w:t>
       </w:r>
       <w:r>
         <w:rPr>
@@ -8746,31 +9917,25 @@
         <w:rPr>
           <w:lang w:val="de-DE"/>
         </w:rPr>
-        <w:t>Komplexität</w:t>
-      </w:r>
-      <w:r>
-        <w:rPr>
-          <w:lang w:val="de-DE"/>
-        </w:rPr>
-        <w:t>, d</w:t>
-      </w:r>
-      <w:r>
-        <w:rPr>
-          <w:lang w:val="de-DE"/>
-        </w:rPr>
-        <w:t>iese</w:t>
-      </w:r>
-      <w:r>
-        <w:rPr>
-          <w:lang w:val="de-DE"/>
-        </w:rPr>
-        <w:t>r Einfluss ist jedoch</w:t>
-      </w:r>
-      <w:r>
-        <w:rPr>
-          <w:lang w:val="de-DE"/>
-        </w:rPr>
-        <w:t xml:space="preserve"> polynomi</w:t>
+        <w:t>sowohl den Dijkstra</w:t>
+      </w:r>
+      <w:r>
+        <w:rPr>
+          <w:lang w:val="de-DE"/>
+        </w:rPr>
+        <w:t>-Algorithmus mit einer Prioritätswarteschlange</w:t>
+      </w:r>
+      <w:r>
+        <w:rPr>
+          <w:lang w:val="de-DE"/>
+        </w:rPr>
+        <w:t xml:space="preserve"> als auch den A* Search Algorithmus</w:t>
+      </w:r>
+      <w:r>
+        <w:rPr>
+          <w:lang w:val="de-DE"/>
+        </w:rPr>
+        <w:t xml:space="preserve"> mit der Manhatt</w:t>
       </w:r>
       <w:r>
         <w:rPr>
@@ -8782,131 +9947,6 @@
         <w:rPr>
           <w:lang w:val="de-DE"/>
         </w:rPr>
-        <w:t>l, wenn der</w:t>
-      </w:r>
-      <w:r>
-        <w:rPr>
-          <w:lang w:val="de-DE"/>
-        </w:rPr>
-        <w:t xml:space="preserve"> Graph die Struktur eines</w:t>
-      </w:r>
-      <w:r>
-        <w:rPr>
-          <w:lang w:val="de-DE"/>
-        </w:rPr>
-        <w:t xml:space="preserve"> Baum</w:t>
-      </w:r>
-      <w:r>
-        <w:rPr>
-          <w:lang w:val="de-DE"/>
-        </w:rPr>
-        <w:t>es besitzt</w:t>
-      </w:r>
-      <w:r>
-        <w:rPr>
-          <w:lang w:val="de-DE"/>
-        </w:rPr>
-        <w:t>.</w:t>
-      </w:r>
-    </w:p>
-    <w:p>
-      <w:pPr>
-        <w:pStyle w:val="Heading1"/>
-        <w:rPr>
-          <w:lang w:val="de-DE"/>
-        </w:rPr>
-      </w:pPr>
-      <w:bookmarkStart w:id="22" w:name="_Toc75272857"/>
-      <w:r>
-        <w:rPr>
-          <w:lang w:val="de-DE"/>
-        </w:rPr>
-        <w:t>5. Visuali</w:t>
-      </w:r>
-      <w:r>
-        <w:rPr>
-          <w:lang w:val="de-DE"/>
-        </w:rPr>
-        <w:t>sierung der Algorithmen</w:t>
-      </w:r>
-      <w:bookmarkEnd w:id="22"/>
-    </w:p>
-    <w:p>
-      <w:pPr>
-        <w:rPr>
-          <w:lang w:val="de-DE"/>
-        </w:rPr>
-      </w:pPr>
-      <w:r>
-        <w:rPr>
-          <w:lang w:val="de-DE"/>
-        </w:rPr>
-        <w:t>Der Pathfinding Visualizer</w:t>
-      </w:r>
-      <w:r>
-        <w:rPr>
-          <w:lang w:val="de-DE"/>
-        </w:rPr>
-        <w:t xml:space="preserve"> basiert auf dem Modul Pygame</w:t>
-      </w:r>
-      <w:r>
-        <w:rPr>
-          <w:lang w:val="de-DE"/>
-        </w:rPr>
-        <w:t xml:space="preserve"> </w:t>
-      </w:r>
-      <w:r>
-        <w:rPr>
-          <w:lang w:val="de-DE"/>
-        </w:rPr>
-        <w:t xml:space="preserve">und </w:t>
-      </w:r>
-      <w:r>
-        <w:rPr>
-          <w:lang w:val="de-DE"/>
-        </w:rPr>
-        <w:t>implementiert</w:t>
-      </w:r>
-      <w:r>
-        <w:rPr>
-          <w:lang w:val="de-DE"/>
-        </w:rPr>
-        <w:t xml:space="preserve"> </w:t>
-      </w:r>
-      <w:r>
-        <w:rPr>
-          <w:lang w:val="de-DE"/>
-        </w:rPr>
-        <w:t>sowohl den Dijkstra</w:t>
-      </w:r>
-      <w:r>
-        <w:rPr>
-          <w:lang w:val="de-DE"/>
-        </w:rPr>
-        <w:t>-Algorithmus mit einer Prioritätswarteschlange</w:t>
-      </w:r>
-      <w:r>
-        <w:rPr>
-          <w:lang w:val="de-DE"/>
-        </w:rPr>
-        <w:t xml:space="preserve"> als auch den A* Search Algorithmus</w:t>
-      </w:r>
-      <w:r>
-        <w:rPr>
-          <w:lang w:val="de-DE"/>
-        </w:rPr>
-        <w:t xml:space="preserve"> mit der Manhatt</w:t>
-      </w:r>
-      <w:r>
-        <w:rPr>
-          <w:lang w:val="de-DE"/>
-        </w:rPr>
-        <w:t>a</w:t>
-      </w:r>
-      <w:r>
-        <w:rPr>
-          <w:lang w:val="de-DE"/>
-        </w:rPr>
         <w:t>n</w:t>
       </w:r>
       <w:r>
@@ -8919,8 +9959,16 @@
         <w:rPr>
           <w:lang w:val="de-DE"/>
         </w:rPr>
-        <w:t>istanz als Heuristikfunktion</w:t>
-      </w:r>
+        <w:t xml:space="preserve">istanz als </w:t>
+      </w:r>
+      <w:proofErr w:type="spellStart"/>
+      <w:r>
+        <w:rPr>
+          <w:lang w:val="de-DE"/>
+        </w:rPr>
+        <w:t>Heuristikfunktion</w:t>
+      </w:r>
+      <w:proofErr w:type="spellEnd"/>
       <w:r>
         <w:rPr>
           <w:lang w:val="de-DE"/>
@@ -9043,12 +10091,21 @@
           <w:lang w:val="en-US"/>
         </w:rPr>
       </w:pPr>
-      <w:r>
-        <w:rPr>
-          <w:lang w:val="en-US"/>
-        </w:rPr>
-        <w:t xml:space="preserve">Startknoten: </w:t>
-      </w:r>
+      <w:proofErr w:type="spellStart"/>
+      <w:r>
+        <w:rPr>
+          <w:lang w:val="en-US"/>
+        </w:rPr>
+        <w:t>Startknoten</w:t>
+      </w:r>
+      <w:proofErr w:type="spellEnd"/>
+      <w:r>
+        <w:rPr>
+          <w:lang w:val="en-US"/>
+        </w:rPr>
+        <w:t xml:space="preserve">: </w:t>
+      </w:r>
+      <w:proofErr w:type="spellStart"/>
       <w:r>
         <w:rPr>
           <w:lang w:val="en-US"/>
@@ -9061,6 +10118,7 @@
         </w:rPr>
         <w:t>rün</w:t>
       </w:r>
+      <w:proofErr w:type="spellEnd"/>
     </w:p>
     <w:p>
       <w:pPr>
@@ -9073,11 +10131,19 @@
           <w:lang w:val="en-US"/>
         </w:rPr>
       </w:pPr>
-      <w:r>
-        <w:rPr>
-          <w:lang w:val="en-US"/>
-        </w:rPr>
-        <w:t>Zielknoten: rot</w:t>
+      <w:proofErr w:type="spellStart"/>
+      <w:r>
+        <w:rPr>
+          <w:lang w:val="en-US"/>
+        </w:rPr>
+        <w:t>Zielknoten</w:t>
+      </w:r>
+      <w:proofErr w:type="spellEnd"/>
+      <w:r>
+        <w:rPr>
+          <w:lang w:val="en-US"/>
+        </w:rPr>
+        <w:t>: rot</w:t>
       </w:r>
     </w:p>
     <w:p>
@@ -9091,11 +10157,19 @@
           <w:lang w:val="en-US"/>
         </w:rPr>
       </w:pPr>
-      <w:r>
-        <w:rPr>
-          <w:lang w:val="en-US"/>
-        </w:rPr>
-        <w:t>Hindernis: schwarz</w:t>
+      <w:proofErr w:type="spellStart"/>
+      <w:r>
+        <w:rPr>
+          <w:lang w:val="en-US"/>
+        </w:rPr>
+        <w:t>Hindernis</w:t>
+      </w:r>
+      <w:proofErr w:type="spellEnd"/>
+      <w:r>
+        <w:rPr>
+          <w:lang w:val="en-US"/>
+        </w:rPr>
+        <w:t>: schwarz</w:t>
       </w:r>
     </w:p>
     <w:p>
@@ -9109,12 +10183,42 @@
           <w:lang w:val="en-US"/>
         </w:rPr>
       </w:pPr>
-      <w:r>
-        <w:rPr>
-          <w:lang w:val="en-US"/>
-        </w:rPr>
-        <w:t>Kürzester Pfad: gelb</w:t>
-      </w:r>
+      <w:proofErr w:type="spellStart"/>
+      <w:r>
+        <w:rPr>
+          <w:lang w:val="en-US"/>
+        </w:rPr>
+        <w:t>Kürzester</w:t>
+      </w:r>
+      <w:proofErr w:type="spellEnd"/>
+      <w:r>
+        <w:rPr>
+          <w:lang w:val="en-US"/>
+        </w:rPr>
+        <w:t xml:space="preserve"> </w:t>
+      </w:r>
+      <w:proofErr w:type="spellStart"/>
+      <w:r>
+        <w:rPr>
+          <w:lang w:val="en-US"/>
+        </w:rPr>
+        <w:t>Pfad</w:t>
+      </w:r>
+      <w:proofErr w:type="spellEnd"/>
+      <w:r>
+        <w:rPr>
+          <w:lang w:val="en-US"/>
+        </w:rPr>
+        <w:t xml:space="preserve">: </w:t>
+      </w:r>
+      <w:proofErr w:type="spellStart"/>
+      <w:r>
+        <w:rPr>
+          <w:lang w:val="en-US"/>
+        </w:rPr>
+        <w:t>gelb</w:t>
+      </w:r>
+      <w:proofErr w:type="spellEnd"/>
     </w:p>
     <w:p>
       <w:pPr>
@@ -9127,12 +10231,42 @@
           <w:lang w:val="en-US"/>
         </w:rPr>
       </w:pPr>
-      <w:r>
-        <w:rPr>
-          <w:lang w:val="en-US"/>
-        </w:rPr>
-        <w:t>Besuchte Knoten: blau</w:t>
-      </w:r>
+      <w:proofErr w:type="spellStart"/>
+      <w:r>
+        <w:rPr>
+          <w:lang w:val="en-US"/>
+        </w:rPr>
+        <w:t>Besuchte</w:t>
+      </w:r>
+      <w:proofErr w:type="spellEnd"/>
+      <w:r>
+        <w:rPr>
+          <w:lang w:val="en-US"/>
+        </w:rPr>
+        <w:t xml:space="preserve"> </w:t>
+      </w:r>
+      <w:proofErr w:type="spellStart"/>
+      <w:r>
+        <w:rPr>
+          <w:lang w:val="en-US"/>
+        </w:rPr>
+        <w:t>Knoten</w:t>
+      </w:r>
+      <w:proofErr w:type="spellEnd"/>
+      <w:r>
+        <w:rPr>
+          <w:lang w:val="en-US"/>
+        </w:rPr>
+        <w:t xml:space="preserve">: </w:t>
+      </w:r>
+      <w:proofErr w:type="spellStart"/>
+      <w:r>
+        <w:rPr>
+          <w:lang w:val="en-US"/>
+        </w:rPr>
+        <w:t>blau</w:t>
+      </w:r>
+      <w:proofErr w:type="spellEnd"/>
     </w:p>
     <w:p>
       <w:pPr>
@@ -9149,8 +10283,44 @@
         <w:rPr>
           <w:lang w:val="en-US"/>
         </w:rPr>
-        <w:t>Zu besuchende Knoten: lila</w:t>
-      </w:r>
+        <w:t xml:space="preserve">Zu </w:t>
+      </w:r>
+      <w:proofErr w:type="spellStart"/>
+      <w:r>
+        <w:rPr>
+          <w:lang w:val="en-US"/>
+        </w:rPr>
+        <w:t>besuchende</w:t>
+      </w:r>
+      <w:proofErr w:type="spellEnd"/>
+      <w:r>
+        <w:rPr>
+          <w:lang w:val="en-US"/>
+        </w:rPr>
+        <w:t xml:space="preserve"> </w:t>
+      </w:r>
+      <w:proofErr w:type="spellStart"/>
+      <w:r>
+        <w:rPr>
+          <w:lang w:val="en-US"/>
+        </w:rPr>
+        <w:t>Knoten</w:t>
+      </w:r>
+      <w:proofErr w:type="spellEnd"/>
+      <w:r>
+        <w:rPr>
+          <w:lang w:val="en-US"/>
+        </w:rPr>
+        <w:t xml:space="preserve">: </w:t>
+      </w:r>
+      <w:proofErr w:type="spellStart"/>
+      <w:r>
+        <w:rPr>
+          <w:lang w:val="en-US"/>
+        </w:rPr>
+        <w:t>lila</w:t>
+      </w:r>
+      <w:proofErr w:type="spellEnd"/>
     </w:p>
     <w:p>
       <w:pPr>
@@ -9163,12 +10333,42 @@
           <w:lang w:val="en-US"/>
         </w:rPr>
       </w:pPr>
-      <w:r>
-        <w:rPr>
-          <w:lang w:val="en-US"/>
-        </w:rPr>
-        <w:t>Unbesuchte Knoten: weiß</w:t>
-      </w:r>
+      <w:proofErr w:type="spellStart"/>
+      <w:r>
+        <w:rPr>
+          <w:lang w:val="en-US"/>
+        </w:rPr>
+        <w:t>Unbesuchte</w:t>
+      </w:r>
+      <w:proofErr w:type="spellEnd"/>
+      <w:r>
+        <w:rPr>
+          <w:lang w:val="en-US"/>
+        </w:rPr>
+        <w:t xml:space="preserve"> </w:t>
+      </w:r>
+      <w:proofErr w:type="spellStart"/>
+      <w:r>
+        <w:rPr>
+          <w:lang w:val="en-US"/>
+        </w:rPr>
+        <w:t>Knoten</w:t>
+      </w:r>
+      <w:proofErr w:type="spellEnd"/>
+      <w:r>
+        <w:rPr>
+          <w:lang w:val="en-US"/>
+        </w:rPr>
+        <w:t xml:space="preserve">: </w:t>
+      </w:r>
+      <w:proofErr w:type="spellStart"/>
+      <w:r>
+        <w:rPr>
+          <w:lang w:val="en-US"/>
+        </w:rPr>
+        <w:t>weiß</w:t>
+      </w:r>
+      <w:proofErr w:type="spellEnd"/>
     </w:p>
     <w:p>
       <w:pPr>
@@ -9420,30 +10620,22 @@
         </w:rPr>
       </w:pPr>
       <w:bookmarkStart w:id="23" w:name="_Toc75272868"/>
-      <w:r>
-        <w:t xml:space="preserve">Abbildung </w:t>
-      </w:r>
-      <w:r>
-        <w:fldChar w:fldCharType="begin"/>
-      </w:r>
-      <w:r>
-        <w:instrText xml:space="preserve"> SEQ Abbildung \* ARABIC </w:instrText>
-      </w:r>
-      <w:r>
-        <w:fldChar w:fldCharType="separate"/>
-      </w:r>
-      <w:r>
-        <w:rPr>
-          <w:noProof/>
-        </w:rPr>
-        <w:t>6</w:t>
-      </w:r>
-      <w:r>
-        <w:rPr>
-          <w:noProof/>
-        </w:rPr>
-        <w:fldChar w:fldCharType="end"/>
-      </w:r>
+      <w:proofErr w:type="spellStart"/>
+      <w:r>
+        <w:t>Abbildung</w:t>
+      </w:r>
+      <w:proofErr w:type="spellEnd"/>
+      <w:r>
+        <w:t xml:space="preserve"> </w:t>
+      </w:r>
+      <w:fldSimple w:instr=" SEQ Abbildung \* ARABIC ">
+        <w:r>
+          <w:rPr>
+            <w:noProof/>
+          </w:rPr>
+          <w:t>6</w:t>
+        </w:r>
+      </w:fldSimple>
       <w:r>
         <w:rPr>
           <w:lang w:val="de-DE"/>
@@ -9604,43 +10796,65 @@
         <w:rPr>
           <w:lang w:val="de-DE"/>
         </w:rPr>
+        <w:t xml:space="preserve"> (vgl. </w:t>
+      </w:r>
+      <w:proofErr w:type="spellStart"/>
+      <w:r>
+        <w:rPr>
+          <w:lang w:val="de-DE"/>
+        </w:rPr>
+        <w:t>Cormen</w:t>
+      </w:r>
+      <w:proofErr w:type="spellEnd"/>
+      <w:r>
+        <w:rPr>
+          <w:lang w:val="de-DE"/>
+        </w:rPr>
+        <w:t xml:space="preserve"> et al. 2013: 655).</w:t>
+      </w:r>
+      <w:r>
+        <w:rPr>
+          <w:lang w:val="de-DE"/>
+        </w:rPr>
         <w:t xml:space="preserve"> </w:t>
       </w:r>
       <w:r>
         <w:rPr>
           <w:lang w:val="de-DE"/>
         </w:rPr>
-        <w:t>(vgl. Cormen et al. 2013: 655).</w:t>
-      </w:r>
+        <w:t xml:space="preserve">Somit </w:t>
+      </w:r>
+      <w:r>
+        <w:rPr>
+          <w:lang w:val="de-DE"/>
+        </w:rPr>
+        <w:t xml:space="preserve">liegt ein kürzester Pfad-Problem mit bekanntem Start- und Zielknoten vor und es </w:t>
+      </w:r>
+      <w:r>
+        <w:rPr>
+          <w:lang w:val="de-DE"/>
+        </w:rPr>
+        <w:t xml:space="preserve">kann Dijkstras Algorithmus </w:t>
+      </w:r>
+      <w:r>
+        <w:rPr>
+          <w:lang w:val="de-DE"/>
+        </w:rPr>
+        <w:t xml:space="preserve">mit Early </w:t>
+      </w:r>
+      <w:proofErr w:type="spellStart"/>
+      <w:r>
+        <w:rPr>
+          <w:lang w:val="de-DE"/>
+        </w:rPr>
+        <w:t>Stopping</w:t>
+      </w:r>
+      <w:proofErr w:type="spellEnd"/>
       <w:r>
         <w:rPr>
           <w:lang w:val="de-DE"/>
         </w:rPr>
         <w:t xml:space="preserve"> </w:t>
-      </w:r>
-      <w:r>
-        <w:rPr>
-          <w:lang w:val="de-DE"/>
-        </w:rPr>
-        <w:t xml:space="preserve">Somit </w:t>
-      </w:r>
-      <w:r>
-        <w:rPr>
-          <w:lang w:val="de-DE"/>
-        </w:rPr>
-        <w:t xml:space="preserve">liegt ein kürzester Pfad-Problem mit bekanntem Start- und Zielknoten vor und es </w:t>
-      </w:r>
-      <w:r>
-        <w:rPr>
-          <w:lang w:val="de-DE"/>
-        </w:rPr>
-        <w:t xml:space="preserve">kann Dijkstras Algorithmus </w:t>
-      </w:r>
-      <w:r>
-        <w:rPr>
-          <w:lang w:val="de-DE"/>
-        </w:rPr>
-        <w:t xml:space="preserve">mit Early Stopping </w:t>
       </w:r>
       <w:r>
         <w:rPr>
@@ -9871,7 +11085,21 @@
         <w:rPr>
           <w:lang w:val="de-DE"/>
         </w:rPr>
-        <w:t>Dijkstras Algorithmus wird auch im Internet als Routing-Algorithmus im Open-Shortest-Path-First-Protokoll (OSPF) eingesetzt,</w:t>
+        <w:t>Dijkstras Algorithmus wird auch im Internet als Routing-Algorithmus im Open-</w:t>
+      </w:r>
+      <w:proofErr w:type="spellStart"/>
+      <w:r>
+        <w:rPr>
+          <w:lang w:val="de-DE"/>
+        </w:rPr>
+        <w:t>Shortest</w:t>
+      </w:r>
+      <w:proofErr w:type="spellEnd"/>
+      <w:r>
+        <w:rPr>
+          <w:lang w:val="de-DE"/>
+        </w:rPr>
+        <w:t>-Path-First-Protokoll (OSPF) eingesetzt,</w:t>
       </w:r>
       <w:r>
         <w:rPr>
@@ -9883,7 +11111,21 @@
         <w:rPr>
           <w:lang w:val="de-DE"/>
         </w:rPr>
-        <w:t>d, um den besten Pfad zwischen dem Quell- und dem Zielrouter mithilfe seines eigenen Shortest Path First zu finden. Dijkstras Algorithmus wird häufig in den Routing-Protokollen verwendet, die von Routern benötigt werden, um ihre Weiterleitungstabelle zu aktualisieren. Der Algorithmus stellt dabei den kürzesten Kostenpfad vom Quellrouter zu anderen Routern im Netzwerk berei</w:t>
+        <w:t xml:space="preserve">d, um den besten Pfad zwischen dem Quell- und dem Zielrouter mithilfe seines eigenen </w:t>
+      </w:r>
+      <w:proofErr w:type="spellStart"/>
+      <w:r>
+        <w:rPr>
+          <w:lang w:val="de-DE"/>
+        </w:rPr>
+        <w:t>Shortest</w:t>
+      </w:r>
+      <w:proofErr w:type="spellEnd"/>
+      <w:r>
+        <w:rPr>
+          <w:lang w:val="de-DE"/>
+        </w:rPr>
+        <w:t xml:space="preserve"> Path First zu finden. Dijkstras Algorithmus wird häufig in den Routing-Protokollen verwendet, die von Routern benötigt werden, um ihre Weiterleitungstabelle zu aktualisieren. Der Algorithmus stellt dabei den kürzesten Kostenpfad vom Quellrouter zu anderen Routern im Netzwerk berei</w:t>
       </w:r>
       <w:r>
         <w:rPr>
@@ -9968,13 +11210,7 @@
         <w:rPr>
           <w:lang w:val="de-DE"/>
         </w:rPr>
-        <w:t xml:space="preserve"> </w:t>
-      </w:r>
-      <w:r>
-        <w:rPr>
-          <w:lang w:val="de-DE"/>
-        </w:rPr>
-        <w:t>(vgl. Z</w:t>
+        <w:t xml:space="preserve"> (vgl. Z</w:t>
       </w:r>
       <w:r>
         <w:rPr>
@@ -10064,11 +11300,47 @@
       <w:pPr>
         <w:pStyle w:val="BodyText"/>
       </w:pPr>
-      <w:r>
-        <w:rPr>
-          <w:lang w:val="de-DE"/>
-        </w:rPr>
-        <w:t>Cormen, Thomas H.; Leiserson, Charles E.; Rivest, Ronald; Stein, Clifford (2013)</w:t>
+      <w:proofErr w:type="spellStart"/>
+      <w:r>
+        <w:rPr>
+          <w:lang w:val="de-DE"/>
+        </w:rPr>
+        <w:t>Cormen</w:t>
+      </w:r>
+      <w:proofErr w:type="spellEnd"/>
+      <w:r>
+        <w:rPr>
+          <w:lang w:val="de-DE"/>
+        </w:rPr>
+        <w:t xml:space="preserve">, Thomas H.; </w:t>
+      </w:r>
+      <w:proofErr w:type="spellStart"/>
+      <w:r>
+        <w:rPr>
+          <w:lang w:val="de-DE"/>
+        </w:rPr>
+        <w:t>Leiserson</w:t>
+      </w:r>
+      <w:proofErr w:type="spellEnd"/>
+      <w:r>
+        <w:rPr>
+          <w:lang w:val="de-DE"/>
+        </w:rPr>
+        <w:t xml:space="preserve">, Charles E.; </w:t>
+      </w:r>
+      <w:proofErr w:type="spellStart"/>
+      <w:r>
+        <w:rPr>
+          <w:lang w:val="de-DE"/>
+        </w:rPr>
+        <w:t>Rivest</w:t>
+      </w:r>
+      <w:proofErr w:type="spellEnd"/>
+      <w:r>
+        <w:rPr>
+          <w:lang w:val="de-DE"/>
+        </w:rPr>
+        <w:t>, Ronald; Stein, Clifford (2013)</w:t>
       </w:r>
       <w:r>
         <w:rPr>
@@ -10094,6 +11366,7 @@
         </w:rPr>
         <w:t xml:space="preserve"> 4. </w:t>
       </w:r>
+      <w:proofErr w:type="spellStart"/>
       <w:r>
         <w:rPr>
           <w:lang w:val="en-US"/>
@@ -10104,13 +11377,34 @@
         <w:rPr>
           <w:lang w:val="en-US"/>
         </w:rPr>
-        <w:t>e,</w:t>
-      </w:r>
-      <w:r>
-        <w:rPr>
-          <w:lang w:val="en-US"/>
-        </w:rPr>
-        <w:t xml:space="preserve"> Oldenbourg Verlag München</w:t>
+        <w:t>e</w:t>
+      </w:r>
+      <w:proofErr w:type="spellEnd"/>
+      <w:r>
+        <w:rPr>
+          <w:lang w:val="en-US"/>
+        </w:rPr>
+        <w:t>,</w:t>
+      </w:r>
+      <w:r>
+        <w:rPr>
+          <w:lang w:val="en-US"/>
+        </w:rPr>
+        <w:t xml:space="preserve"> </w:t>
+      </w:r>
+      <w:proofErr w:type="spellStart"/>
+      <w:r>
+        <w:rPr>
+          <w:lang w:val="en-US"/>
+        </w:rPr>
+        <w:t>Oldenbourg</w:t>
+      </w:r>
+      <w:proofErr w:type="spellEnd"/>
+      <w:r>
+        <w:rPr>
+          <w:lang w:val="en-US"/>
+        </w:rPr>
+        <w:t xml:space="preserve"> Verlag München</w:t>
       </w:r>
       <w:r>
         <w:rPr>
@@ -10142,11 +11436,19 @@
           <w:lang w:val="en-US"/>
         </w:rPr>
       </w:pPr>
-      <w:r>
-        <w:rPr>
-          <w:lang w:val="en-US"/>
-        </w:rPr>
-        <w:t>Frana, Phil (2010)</w:t>
+      <w:proofErr w:type="spellStart"/>
+      <w:r>
+        <w:rPr>
+          <w:lang w:val="en-US"/>
+        </w:rPr>
+        <w:t>Frana</w:t>
+      </w:r>
+      <w:proofErr w:type="spellEnd"/>
+      <w:r>
+        <w:rPr>
+          <w:lang w:val="en-US"/>
+        </w:rPr>
+        <w:t>, Phil (2010)</w:t>
       </w:r>
       <w:r>
         <w:rPr>
@@ -10158,7 +11460,21 @@
         <w:rPr>
           <w:lang w:val="en-US"/>
         </w:rPr>
-        <w:t xml:space="preserve"> An Interview with Edsger W. Dijkstra</w:t>
+        <w:t xml:space="preserve"> An Interview with </w:t>
+      </w:r>
+      <w:proofErr w:type="spellStart"/>
+      <w:r>
+        <w:rPr>
+          <w:lang w:val="en-US"/>
+        </w:rPr>
+        <w:t>Edsger</w:t>
+      </w:r>
+      <w:proofErr w:type="spellEnd"/>
+      <w:r>
+        <w:rPr>
+          <w:lang w:val="en-US"/>
+        </w:rPr>
+        <w:t xml:space="preserve"> W. Dijkstra</w:t>
       </w:r>
       <w:r>
         <w:rPr>
@@ -10316,11 +11632,19 @@
           <w:lang w:val="en-US"/>
         </w:rPr>
       </w:pPr>
-      <w:r>
-        <w:rPr>
-          <w:lang w:val="en-US"/>
-        </w:rPr>
-        <w:t>Fiset, William (2019)</w:t>
+      <w:proofErr w:type="spellStart"/>
+      <w:r>
+        <w:rPr>
+          <w:lang w:val="en-US"/>
+        </w:rPr>
+        <w:t>Fiset</w:t>
+      </w:r>
+      <w:proofErr w:type="spellEnd"/>
+      <w:r>
+        <w:rPr>
+          <w:lang w:val="en-US"/>
+        </w:rPr>
+        <w:t>, William (2019)</w:t>
       </w:r>
       <w:r>
         <w:rPr>
@@ -10365,7 +11689,21 @@
         <w:rPr>
           <w:lang w:val="en-US"/>
         </w:rPr>
-        <w:t xml:space="preserve"> or FreeCodeCamp </w:t>
+        <w:t xml:space="preserve"> or </w:t>
+      </w:r>
+      <w:proofErr w:type="spellStart"/>
+      <w:r>
+        <w:rPr>
+          <w:lang w:val="en-US"/>
+        </w:rPr>
+        <w:t>FreeCodeCamp</w:t>
+      </w:r>
+      <w:proofErr w:type="spellEnd"/>
+      <w:r>
+        <w:rPr>
+          <w:lang w:val="en-US"/>
+        </w:rPr>
+        <w:t xml:space="preserve"> </w:t>
       </w:r>
       <w:hyperlink r:id="rId25" w:history="1">
         <w:r>
@@ -10406,6 +11744,7 @@
         </w:rPr>
         <w:t xml:space="preserve">theory.stanford.edu (2021): </w:t>
       </w:r>
+      <w:proofErr w:type="spellStart"/>
       <w:r>
         <w:rPr>
           <w:lang w:val="de-DE"/>
@@ -10416,7 +11755,14 @@
         <w:rPr>
           <w:lang w:val="de-DE"/>
         </w:rPr>
-        <w:t>mit’s A* Pages</w:t>
+        <w:t>mit’s</w:t>
+      </w:r>
+      <w:proofErr w:type="spellEnd"/>
+      <w:r>
+        <w:rPr>
+          <w:lang w:val="de-DE"/>
+        </w:rPr>
+        <w:t xml:space="preserve"> A* Pages</w:t>
       </w:r>
       <w:r>
         <w:rPr>
@@ -10461,7 +11807,35 @@
         <w:rPr>
           <w:lang w:val="de-DE"/>
         </w:rPr>
-        <w:t xml:space="preserve">en.wikipedia.org (2021): Dijkstra’s Algorithm, </w:t>
+        <w:t xml:space="preserve">en.wikipedia.org (2021): </w:t>
+      </w:r>
+      <w:proofErr w:type="spellStart"/>
+      <w:r>
+        <w:rPr>
+          <w:lang w:val="de-DE"/>
+        </w:rPr>
+        <w:t>Dijkstra’s</w:t>
+      </w:r>
+      <w:proofErr w:type="spellEnd"/>
+      <w:r>
+        <w:rPr>
+          <w:lang w:val="de-DE"/>
+        </w:rPr>
+        <w:t xml:space="preserve"> </w:t>
+      </w:r>
+      <w:proofErr w:type="spellStart"/>
+      <w:r>
+        <w:rPr>
+          <w:lang w:val="de-DE"/>
+        </w:rPr>
+        <w:t>Algorithm</w:t>
+      </w:r>
+      <w:proofErr w:type="spellEnd"/>
+      <w:r>
+        <w:rPr>
+          <w:lang w:val="de-DE"/>
+        </w:rPr>
+        <w:t xml:space="preserve">, </w:t>
       </w:r>
       <w:hyperlink r:id="rId27" w:history="1">
         <w:r>

</xml_diff>